<commit_message>
Add game over timer and improve projectile spawning
Introduced a GameOverTimer coroutine that ends the game after 60 seconds if the player survives, displaying a victory message. Improved code comments, adjusted projectile wall spawning logic, and added debug controls for spawning projectiles.
</commit_message>
<xml_diff>
--- a/Sjablonen/Sjablonen (Markian)/Log.docx
+++ b/Sjablonen/Sjablonen (Markian)/Log.docx
@@ -1853,7 +1853,7 @@
           <w:noProof/>
         </w:rPr>
         <w:drawing>
-          <wp:inline distT="0" distB="0" distL="0" distR="0" wp14:anchorId="1B404A1B" wp14:editId="3817F464">
+          <wp:inline distT="0" distB="0" distL="0" distR="0" wp14:anchorId="1B404A1B" wp14:editId="73CE7A9A">
             <wp:extent cx="5756275" cy="3131185"/>
             <wp:effectExtent l="0" t="0" r="0" b="0"/>
             <wp:docPr id="1700195881" name="Рисунок 6"/>
@@ -2461,7 +2461,7 @@
           <w:noProof/>
         </w:rPr>
         <w:drawing>
-          <wp:inline distT="0" distB="0" distL="0" distR="0" wp14:anchorId="6D57866D" wp14:editId="2557E5CF">
+          <wp:inline distT="0" distB="0" distL="0" distR="0" wp14:anchorId="6D57866D" wp14:editId="2D28082D">
             <wp:extent cx="5745480" cy="3108960"/>
             <wp:effectExtent l="0" t="0" r="7620" b="0"/>
             <wp:docPr id="1758756103" name="Рисунок 2"/>
@@ -2898,7 +2898,7 @@
           <w:noProof/>
         </w:rPr>
         <w:drawing>
-          <wp:inline distT="0" distB="0" distL="0" distR="0" wp14:anchorId="53F512B7" wp14:editId="5986D9A1">
+          <wp:inline distT="0" distB="0" distL="0" distR="0" wp14:anchorId="53F512B7" wp14:editId="23C08E83">
             <wp:extent cx="5753100" cy="3419475"/>
             <wp:effectExtent l="0" t="0" r="0" b="9525"/>
             <wp:docPr id="284274173" name="Рисунок 2"/>
@@ -3304,7 +3304,7 @@
           <w:noProof/>
         </w:rPr>
         <w:drawing>
-          <wp:inline distT="0" distB="0" distL="0" distR="0" wp14:anchorId="1E730330" wp14:editId="75F52B30">
+          <wp:inline distT="0" distB="0" distL="0" distR="0" wp14:anchorId="1E730330" wp14:editId="23DB00F5">
             <wp:extent cx="5753100" cy="3419475"/>
             <wp:effectExtent l="0" t="0" r="0" b="9525"/>
             <wp:docPr id="119463169" name="Рисунок 4"/>
@@ -3593,7 +3593,7 @@
         <w:pStyle w:val="3"/>
         <w:numPr>
           <w:ilvl w:val="0"/>
-          <w:numId w:val="22"/>
+          <w:numId w:val="29"/>
         </w:numPr>
       </w:pPr>
       <w:r>
@@ -3669,7 +3669,7 @@
         <w:pStyle w:val="3"/>
         <w:numPr>
           <w:ilvl w:val="0"/>
-          <w:numId w:val="22"/>
+          <w:numId w:val="29"/>
         </w:numPr>
       </w:pPr>
       <w:r>
@@ -3691,7 +3691,7 @@
           <w:noProof/>
         </w:rPr>
         <w:drawing>
-          <wp:inline distT="0" distB="0" distL="0" distR="0" wp14:anchorId="5401CBE0" wp14:editId="6ADB310A">
+          <wp:inline distT="0" distB="0" distL="0" distR="0" wp14:anchorId="5401CBE0" wp14:editId="0BE9CFF1">
             <wp:extent cx="5753100" cy="3419475"/>
             <wp:effectExtent l="0" t="0" r="0" b="9525"/>
             <wp:docPr id="1866204644" name="Рисунок 4" descr="Зображення, що містить знімок екрана, Програмне забезпечення для відеоігор&#10;&#10;Вміст на основі ШІ може бути неправильним."/>
@@ -3748,7 +3748,7 @@
         <w:pStyle w:val="3"/>
         <w:numPr>
           <w:ilvl w:val="0"/>
-          <w:numId w:val="22"/>
+          <w:numId w:val="29"/>
         </w:numPr>
       </w:pPr>
       <w:r>
@@ -3774,7 +3774,7 @@
         <w:pStyle w:val="3"/>
         <w:numPr>
           <w:ilvl w:val="0"/>
-          <w:numId w:val="22"/>
+          <w:numId w:val="29"/>
         </w:numPr>
       </w:pPr>
       <w:r>
@@ -3801,7 +3801,7 @@
         <w:pStyle w:val="3"/>
         <w:numPr>
           <w:ilvl w:val="0"/>
-          <w:numId w:val="22"/>
+          <w:numId w:val="29"/>
         </w:numPr>
       </w:pPr>
       <w:r>
@@ -3833,7 +3833,7 @@
         <w:pStyle w:val="3"/>
         <w:numPr>
           <w:ilvl w:val="0"/>
-          <w:numId w:val="22"/>
+          <w:numId w:val="29"/>
         </w:numPr>
       </w:pPr>
       <w:r>
@@ -3862,7 +3862,7 @@
         <w:pStyle w:val="3"/>
         <w:numPr>
           <w:ilvl w:val="0"/>
-          <w:numId w:val="22"/>
+          <w:numId w:val="29"/>
         </w:numPr>
         <w:rPr>
           <w:b/>
@@ -3890,7 +3890,7 @@
         <w:pStyle w:val="3"/>
         <w:numPr>
           <w:ilvl w:val="0"/>
-          <w:numId w:val="22"/>
+          <w:numId w:val="29"/>
         </w:numPr>
         <w:rPr>
           <w:i w:val="0"/>
@@ -3920,7 +3920,7 @@
         <w:pStyle w:val="3"/>
         <w:numPr>
           <w:ilvl w:val="0"/>
-          <w:numId w:val="22"/>
+          <w:numId w:val="29"/>
         </w:numPr>
       </w:pPr>
       <w:r>
@@ -3949,7 +3949,7 @@
         <w:pStyle w:val="3"/>
         <w:numPr>
           <w:ilvl w:val="0"/>
-          <w:numId w:val="22"/>
+          <w:numId w:val="29"/>
         </w:numPr>
       </w:pPr>
       <w:r>
@@ -3987,13 +3987,7 @@
       </w:pPr>
       <w:r>
         <w:lastRenderedPageBreak/>
-        <w:t xml:space="preserve">Dag </w:t>
-      </w:r>
-      <w:r>
-        <w:t>5</w:t>
-      </w:r>
-      <w:r>
-        <w:t>(Sprint 2)</w:t>
+        <w:t>Dag 5(Sprint 2)</w:t>
       </w:r>
     </w:p>
     <w:p>
@@ -4001,7 +3995,7 @@
         <w:pStyle w:val="3"/>
         <w:numPr>
           <w:ilvl w:val="0"/>
-          <w:numId w:val="22"/>
+          <w:numId w:val="30"/>
         </w:numPr>
       </w:pPr>
       <w:r>
@@ -4077,7 +4071,7 @@
         <w:pStyle w:val="3"/>
         <w:numPr>
           <w:ilvl w:val="0"/>
-          <w:numId w:val="22"/>
+          <w:numId w:val="30"/>
         </w:numPr>
       </w:pPr>
       <w:r>
@@ -4099,7 +4093,7 @@
           <w:noProof/>
         </w:rPr>
         <w:drawing>
-          <wp:inline distT="0" distB="0" distL="0" distR="0" wp14:anchorId="766A65CC" wp14:editId="4EC15B5F">
+          <wp:inline distT="0" distB="0" distL="0" distR="0" wp14:anchorId="766A65CC" wp14:editId="02081A69">
             <wp:extent cx="5753100" cy="3419475"/>
             <wp:effectExtent l="0" t="0" r="0" b="9525"/>
             <wp:docPr id="71956048" name="Рисунок 2"/>
@@ -4156,7 +4150,7 @@
         <w:pStyle w:val="3"/>
         <w:numPr>
           <w:ilvl w:val="0"/>
-          <w:numId w:val="22"/>
+          <w:numId w:val="30"/>
         </w:numPr>
       </w:pPr>
       <w:r>
@@ -4188,7 +4182,7 @@
         <w:pStyle w:val="3"/>
         <w:numPr>
           <w:ilvl w:val="0"/>
-          <w:numId w:val="22"/>
+          <w:numId w:val="30"/>
         </w:numPr>
       </w:pPr>
       <w:r>
@@ -4229,7 +4223,7 @@
         <w:pStyle w:val="3"/>
         <w:numPr>
           <w:ilvl w:val="0"/>
-          <w:numId w:val="22"/>
+          <w:numId w:val="30"/>
         </w:numPr>
       </w:pPr>
       <w:r>
@@ -4261,7 +4255,7 @@
         <w:pStyle w:val="3"/>
         <w:numPr>
           <w:ilvl w:val="0"/>
-          <w:numId w:val="22"/>
+          <w:numId w:val="30"/>
         </w:numPr>
       </w:pPr>
       <w:r>
@@ -4290,7 +4284,7 @@
         <w:pStyle w:val="3"/>
         <w:numPr>
           <w:ilvl w:val="0"/>
-          <w:numId w:val="22"/>
+          <w:numId w:val="30"/>
         </w:numPr>
         <w:rPr>
           <w:b/>
@@ -4319,7 +4313,7 @@
         <w:pStyle w:val="3"/>
         <w:numPr>
           <w:ilvl w:val="0"/>
-          <w:numId w:val="22"/>
+          <w:numId w:val="30"/>
         </w:numPr>
         <w:rPr>
           <w:i w:val="0"/>
@@ -4331,6 +4325,7 @@
           <w:b/>
           <w:bCs/>
         </w:rPr>
+        <w:lastRenderedPageBreak/>
         <w:t xml:space="preserve">Verbeterpunten voor morgen. </w:t>
       </w:r>
       <w:r>
@@ -4353,7 +4348,7 @@
         <w:pStyle w:val="3"/>
         <w:numPr>
           <w:ilvl w:val="0"/>
-          <w:numId w:val="22"/>
+          <w:numId w:val="30"/>
         </w:numPr>
       </w:pPr>
       <w:r>
@@ -4382,7 +4377,7 @@
         <w:pStyle w:val="3"/>
         <w:numPr>
           <w:ilvl w:val="0"/>
-          <w:numId w:val="22"/>
+          <w:numId w:val="30"/>
         </w:numPr>
       </w:pPr>
       <w:r>
@@ -4405,15 +4400,2073 @@
     </w:p>
     <w:p>
       <w:pPr>
+        <w:pStyle w:val="1"/>
+        <w:jc w:val="left"/>
+      </w:pPr>
+      <w:r>
+        <w:t>Dag 1(Sprint 3)</w:t>
+      </w:r>
+    </w:p>
+    <w:p>
+      <w:pPr>
+        <w:pStyle w:val="3"/>
+        <w:numPr>
+          <w:ilvl w:val="0"/>
+          <w:numId w:val="28"/>
+        </w:numPr>
+      </w:pPr>
+      <w:r>
+        <w:rPr>
+          <w:b/>
+          <w:bCs/>
+        </w:rPr>
+        <w:t xml:space="preserve">Kopie/screenshot van je Daily StandUp. </w:t>
+      </w:r>
+      <w:r>
+        <w:rPr>
+          <w:b/>
+          <w:bCs/>
+        </w:rPr>
+        <w:br/>
+      </w:r>
+      <w:r>
+        <w:rPr>
+          <w:noProof/>
+        </w:rPr>
+        <w:drawing>
+          <wp:inline distT="0" distB="0" distL="0" distR="0" wp14:anchorId="4A27E8C8" wp14:editId="262059AE">
+            <wp:extent cx="5760720" cy="1760220"/>
+            <wp:effectExtent l="0" t="0" r="0" b="0"/>
+            <wp:docPr id="1694970193" name="Рисунок 1"/>
+            <wp:cNvGraphicFramePr>
+              <a:graphicFrameLocks xmlns:a="http://schemas.openxmlformats.org/drawingml/2006/main" noChangeAspect="1"/>
+            </wp:cNvGraphicFramePr>
+            <a:graphic xmlns:a="http://schemas.openxmlformats.org/drawingml/2006/main">
+              <a:graphicData uri="http://schemas.openxmlformats.org/drawingml/2006/picture">
+                <pic:pic xmlns:pic="http://schemas.openxmlformats.org/drawingml/2006/picture">
+                  <pic:nvPicPr>
+                    <pic:cNvPr id="0" name="Picture 1"/>
+                    <pic:cNvPicPr>
+                      <a:picLocks noChangeAspect="1" noChangeArrowheads="1"/>
+                    </pic:cNvPicPr>
+                  </pic:nvPicPr>
+                  <pic:blipFill>
+                    <a:blip r:embed="rId24">
+                      <a:extLst>
+                        <a:ext uri="{28A0092B-C50C-407E-A947-70E740481C1C}">
+                          <a14:useLocalDpi xmlns:a14="http://schemas.microsoft.com/office/drawing/2010/main" val="0"/>
+                        </a:ext>
+                      </a:extLst>
+                    </a:blip>
+                    <a:srcRect/>
+                    <a:stretch>
+                      <a:fillRect/>
+                    </a:stretch>
+                  </pic:blipFill>
+                  <pic:spPr bwMode="auto">
+                    <a:xfrm>
+                      <a:off x="0" y="0"/>
+                      <a:ext cx="5760720" cy="1760220"/>
+                    </a:xfrm>
+                    <a:prstGeom prst="rect">
+                      <a:avLst/>
+                    </a:prstGeom>
+                    <a:noFill/>
+                    <a:ln>
+                      <a:noFill/>
+                    </a:ln>
+                  </pic:spPr>
+                </pic:pic>
+              </a:graphicData>
+            </a:graphic>
+          </wp:inline>
+        </w:drawing>
+      </w:r>
+    </w:p>
+    <w:p>
+      <w:pPr>
+        <w:pStyle w:val="3"/>
+        <w:numPr>
+          <w:ilvl w:val="0"/>
+          <w:numId w:val="28"/>
+        </w:numPr>
+      </w:pPr>
+      <w:r>
+        <w:rPr>
+          <w:b/>
+          <w:bCs/>
+        </w:rPr>
+        <w:t xml:space="preserve">Screenshot SCRUM bord. </w:t>
+      </w:r>
+      <w:r>
+        <w:rPr>
+          <w:b/>
+          <w:bCs/>
+        </w:rPr>
+        <w:br/>
+      </w:r>
+      <w:r>
+        <w:rPr>
+          <w:noProof/>
+        </w:rPr>
+        <w:drawing>
+          <wp:inline distT="0" distB="0" distL="0" distR="0" wp14:anchorId="50FD0E79" wp14:editId="4967BEAD">
+            <wp:extent cx="5753100" cy="3032760"/>
+            <wp:effectExtent l="0" t="0" r="0" b="0"/>
+            <wp:docPr id="195781777" name="Рисунок 8"/>
+            <wp:cNvGraphicFramePr>
+              <a:graphicFrameLocks xmlns:a="http://schemas.openxmlformats.org/drawingml/2006/main" noChangeAspect="1"/>
+            </wp:cNvGraphicFramePr>
+            <a:graphic xmlns:a="http://schemas.openxmlformats.org/drawingml/2006/main">
+              <a:graphicData uri="http://schemas.openxmlformats.org/drawingml/2006/picture">
+                <pic:pic xmlns:pic="http://schemas.openxmlformats.org/drawingml/2006/picture">
+                  <pic:nvPicPr>
+                    <pic:cNvPr id="0" name="Picture 8"/>
+                    <pic:cNvPicPr>
+                      <a:picLocks noChangeAspect="1" noChangeArrowheads="1"/>
+                    </pic:cNvPicPr>
+                  </pic:nvPicPr>
+                  <pic:blipFill>
+                    <a:blip r:embed="rId25" cstate="print">
+                      <a:extLst>
+                        <a:ext uri="{28A0092B-C50C-407E-A947-70E740481C1C}">
+                          <a14:useLocalDpi xmlns:a14="http://schemas.microsoft.com/office/drawing/2010/main" val="0"/>
+                        </a:ext>
+                      </a:extLst>
+                    </a:blip>
+                    <a:srcRect/>
+                    <a:stretch>
+                      <a:fillRect/>
+                    </a:stretch>
+                  </pic:blipFill>
+                  <pic:spPr bwMode="auto">
+                    <a:xfrm>
+                      <a:off x="0" y="0"/>
+                      <a:ext cx="5753100" cy="3032760"/>
+                    </a:xfrm>
+                    <a:prstGeom prst="rect">
+                      <a:avLst/>
+                    </a:prstGeom>
+                    <a:noFill/>
+                    <a:ln>
+                      <a:noFill/>
+                    </a:ln>
+                  </pic:spPr>
+                </pic:pic>
+              </a:graphicData>
+            </a:graphic>
+          </wp:inline>
+        </w:drawing>
+      </w:r>
+      <w:r>
+        <w:br/>
+      </w:r>
+    </w:p>
+    <w:p>
+      <w:pPr>
+        <w:pStyle w:val="3"/>
+        <w:numPr>
+          <w:ilvl w:val="0"/>
+          <w:numId w:val="28"/>
+        </w:numPr>
+      </w:pPr>
+      <w:r>
+        <w:rPr>
+          <w:b/>
+          <w:bCs/>
+        </w:rPr>
+        <w:t xml:space="preserve">Wat is er vandaag bereikt? </w:t>
+      </w:r>
+      <w:r>
+        <w:rPr>
+          <w:b/>
+          <w:bCs/>
+        </w:rPr>
+        <w:br/>
+      </w:r>
+      <w:r>
+        <w:t xml:space="preserve">Vandaag heb ik uiteindelijk een kogel spawn patroon kunnen maken. Ik heb ook kogel muur attack gerealiseerd. </w:t>
+      </w:r>
+      <w:r>
+        <w:t>Ik heb ook meer informatie over states gelezen en geleerd.</w:t>
+      </w:r>
+    </w:p>
+    <w:p>
+      <w:pPr>
+        <w:pStyle w:val="3"/>
+        <w:numPr>
+          <w:ilvl w:val="0"/>
+          <w:numId w:val="28"/>
+        </w:numPr>
+      </w:pPr>
+      <w:r>
+        <w:rPr>
+          <w:b/>
+          <w:bCs/>
+        </w:rPr>
+        <w:t>Beschrijf mogelijke uitdagingen, obstakels en als die er zijn oplossing(en).</w:t>
+      </w:r>
+      <w:r>
+        <w:rPr>
+          <w:b/>
+          <w:bCs/>
+        </w:rPr>
+        <w:br/>
+      </w:r>
+      <w:r>
+        <w:t>Ik denk dat het kan wat moeilijk zijn om voor de eerste keer een volledige statemachine te maken.</w:t>
+      </w:r>
+    </w:p>
+    <w:p>
+      <w:pPr>
+        <w:pStyle w:val="3"/>
+        <w:numPr>
+          <w:ilvl w:val="0"/>
+          <w:numId w:val="28"/>
+        </w:numPr>
+      </w:pPr>
+      <w:r>
+        <w:rPr>
+          <w:b/>
+          <w:bCs/>
+        </w:rPr>
+        <w:t>Geleerde lessen.</w:t>
+      </w:r>
+      <w:r>
+        <w:rPr>
+          <w:b/>
+          <w:bCs/>
+        </w:rPr>
+        <w:br/>
+      </w:r>
+      <w:r>
+        <w:t>Hoe states werken en wanneer moet ik het gebruiken.</w:t>
+      </w:r>
+    </w:p>
+    <w:p>
+      <w:pPr>
+        <w:pStyle w:val="3"/>
+        <w:numPr>
+          <w:ilvl w:val="0"/>
+          <w:numId w:val="28"/>
+        </w:numPr>
+      </w:pPr>
+      <w:r>
+        <w:rPr>
+          <w:b/>
+          <w:bCs/>
+        </w:rPr>
+        <w:lastRenderedPageBreak/>
+        <w:t xml:space="preserve">Vragen en onduidelijkheden. </w:t>
+      </w:r>
+      <w:r>
+        <w:br/>
+      </w:r>
+      <w:r>
+        <w:t>Geen.</w:t>
+      </w:r>
+    </w:p>
+    <w:p>
+      <w:pPr>
+        <w:pStyle w:val="3"/>
+        <w:numPr>
+          <w:ilvl w:val="0"/>
+          <w:numId w:val="28"/>
+        </w:numPr>
+        <w:rPr>
+          <w:b/>
+          <w:bCs/>
+        </w:rPr>
+      </w:pPr>
+      <w:r>
+        <w:rPr>
+          <w:b/>
+          <w:bCs/>
+        </w:rPr>
+        <w:t>Feedback en waardering.</w:t>
+      </w:r>
+    </w:p>
+    <w:p>
+      <w:pPr>
+        <w:ind w:left="360"/>
+      </w:pPr>
+      <w:r>
+        <w:t xml:space="preserve">Tot nu toe gaat alles prima. Van vorige sprint hebben we geleerd dat </w:t>
+      </w:r>
+      <w:r>
+        <w:t>we moeten alle coderingswerk voor vrijdag afmaken</w:t>
+      </w:r>
+      <w:r>
+        <w:t>.</w:t>
+      </w:r>
+    </w:p>
+    <w:p>
+      <w:pPr>
+        <w:pStyle w:val="3"/>
+        <w:numPr>
+          <w:ilvl w:val="0"/>
+          <w:numId w:val="28"/>
+        </w:numPr>
+        <w:rPr>
+          <w:b/>
+          <w:bCs/>
+        </w:rPr>
+      </w:pPr>
+      <w:r>
+        <w:rPr>
+          <w:b/>
+          <w:bCs/>
+        </w:rPr>
+        <w:lastRenderedPageBreak/>
+        <w:t xml:space="preserve">Verbeterpunten voor morgen. </w:t>
+      </w:r>
+      <w:r>
+        <w:rPr>
+          <w:b/>
+          <w:bCs/>
+        </w:rPr>
+        <w:br/>
+      </w:r>
+      <w:r>
+        <w:t>Meer aan het code werken.</w:t>
+      </w:r>
+    </w:p>
+    <w:p>
+      <w:pPr>
+        <w:pStyle w:val="3"/>
+        <w:numPr>
+          <w:ilvl w:val="0"/>
+          <w:numId w:val="28"/>
+        </w:numPr>
         <w:rPr>
           <w:rFonts w:cstheme="minorHAnsi"/>
         </w:rPr>
       </w:pPr>
-    </w:p>
+      <w:r>
+        <w:rPr>
+          <w:b/>
+          <w:bCs/>
+        </w:rPr>
+        <w:t xml:space="preserve">Persoonlijk welzijn. </w:t>
+      </w:r>
+      <w:r>
+        <w:rPr>
+          <w:b/>
+          <w:bCs/>
+        </w:rPr>
+        <w:br/>
+      </w:r>
+      <w:r>
+        <w:rPr>
+          <w:rFonts w:cstheme="minorHAnsi"/>
+        </w:rPr>
+        <w:t>Goed.</w:t>
+      </w:r>
+    </w:p>
+    <w:p>
+      <w:pPr>
+        <w:pStyle w:val="3"/>
+        <w:numPr>
+          <w:ilvl w:val="0"/>
+          <w:numId w:val="28"/>
+        </w:numPr>
+        <w:rPr>
+          <w:rFonts w:cstheme="minorHAnsi"/>
+        </w:rPr>
+      </w:pPr>
+      <w:r>
+        <w:rPr>
+          <w:b/>
+          <w:bCs/>
+        </w:rPr>
+        <w:t xml:space="preserve">Actiepunten voor de volgende dag. </w:t>
+      </w:r>
+      <w:r>
+        <w:rPr>
+          <w:b/>
+          <w:bCs/>
+        </w:rPr>
+        <w:br/>
+      </w:r>
+      <w:r>
+        <w:rPr>
+          <w:rFonts w:cstheme="minorHAnsi"/>
+        </w:rPr>
+        <w:t>Beginnen met waves te werken</w:t>
+      </w:r>
+    </w:p>
+    <w:p>
+      <w:pPr>
+        <w:pStyle w:val="1"/>
+        <w:jc w:val="left"/>
+      </w:pPr>
+      <w:r>
+        <w:t>Dag 2(Sprint 3)</w:t>
+      </w:r>
+    </w:p>
+    <w:p>
+      <w:pPr>
+        <w:pStyle w:val="3"/>
+        <w:numPr>
+          <w:ilvl w:val="0"/>
+          <w:numId w:val="31"/>
+        </w:numPr>
+      </w:pPr>
+      <w:r>
+        <w:rPr>
+          <w:b/>
+          <w:bCs/>
+        </w:rPr>
+        <w:t xml:space="preserve">Kopie/screenshot van je Daily StandUp. </w:t>
+      </w:r>
+      <w:r>
+        <w:rPr>
+          <w:b/>
+          <w:bCs/>
+        </w:rPr>
+        <w:br/>
+      </w:r>
+      <w:r>
+        <w:rPr>
+          <w:noProof/>
+        </w:rPr>
+        <w:drawing>
+          <wp:inline distT="0" distB="0" distL="0" distR="0" wp14:anchorId="116987C2" wp14:editId="1D705F9E">
+            <wp:extent cx="5753100" cy="1859280"/>
+            <wp:effectExtent l="0" t="0" r="0" b="7620"/>
+            <wp:docPr id="605440079" name="Рисунок 3"/>
+            <wp:cNvGraphicFramePr>
+              <a:graphicFrameLocks xmlns:a="http://schemas.openxmlformats.org/drawingml/2006/main" noChangeAspect="1"/>
+            </wp:cNvGraphicFramePr>
+            <a:graphic xmlns:a="http://schemas.openxmlformats.org/drawingml/2006/main">
+              <a:graphicData uri="http://schemas.openxmlformats.org/drawingml/2006/picture">
+                <pic:pic xmlns:pic="http://schemas.openxmlformats.org/drawingml/2006/picture">
+                  <pic:nvPicPr>
+                    <pic:cNvPr id="0" name="Picture 3"/>
+                    <pic:cNvPicPr>
+                      <a:picLocks noChangeAspect="1" noChangeArrowheads="1"/>
+                    </pic:cNvPicPr>
+                  </pic:nvPicPr>
+                  <pic:blipFill>
+                    <a:blip r:embed="rId26">
+                      <a:extLst>
+                        <a:ext uri="{28A0092B-C50C-407E-A947-70E740481C1C}">
+                          <a14:useLocalDpi xmlns:a14="http://schemas.microsoft.com/office/drawing/2010/main" val="0"/>
+                        </a:ext>
+                      </a:extLst>
+                    </a:blip>
+                    <a:srcRect/>
+                    <a:stretch>
+                      <a:fillRect/>
+                    </a:stretch>
+                  </pic:blipFill>
+                  <pic:spPr bwMode="auto">
+                    <a:xfrm>
+                      <a:off x="0" y="0"/>
+                      <a:ext cx="5753100" cy="1859280"/>
+                    </a:xfrm>
+                    <a:prstGeom prst="rect">
+                      <a:avLst/>
+                    </a:prstGeom>
+                    <a:noFill/>
+                    <a:ln>
+                      <a:noFill/>
+                    </a:ln>
+                  </pic:spPr>
+                </pic:pic>
+              </a:graphicData>
+            </a:graphic>
+          </wp:inline>
+        </w:drawing>
+      </w:r>
+    </w:p>
+    <w:p>
+      <w:pPr>
+        <w:pStyle w:val="3"/>
+        <w:numPr>
+          <w:ilvl w:val="0"/>
+          <w:numId w:val="31"/>
+        </w:numPr>
+      </w:pPr>
+      <w:r>
+        <w:rPr>
+          <w:b/>
+          <w:bCs/>
+        </w:rPr>
+        <w:t xml:space="preserve">Screenshot SCRUM bord. </w:t>
+      </w:r>
+      <w:r>
+        <w:rPr>
+          <w:b/>
+          <w:bCs/>
+        </w:rPr>
+        <w:br/>
+      </w:r>
+      <w:r>
+        <w:rPr>
+          <w:noProof/>
+        </w:rPr>
+        <w:drawing>
+          <wp:inline distT="0" distB="0" distL="0" distR="0" wp14:anchorId="7365D3FD" wp14:editId="065A186D">
+            <wp:extent cx="5753100" cy="3032760"/>
+            <wp:effectExtent l="0" t="0" r="0" b="0"/>
+            <wp:docPr id="641258391" name="Рисунок 9"/>
+            <wp:cNvGraphicFramePr>
+              <a:graphicFrameLocks xmlns:a="http://schemas.openxmlformats.org/drawingml/2006/main" noChangeAspect="1"/>
+            </wp:cNvGraphicFramePr>
+            <a:graphic xmlns:a="http://schemas.openxmlformats.org/drawingml/2006/main">
+              <a:graphicData uri="http://schemas.openxmlformats.org/drawingml/2006/picture">
+                <pic:pic xmlns:pic="http://schemas.openxmlformats.org/drawingml/2006/picture">
+                  <pic:nvPicPr>
+                    <pic:cNvPr id="0" name="Picture 9"/>
+                    <pic:cNvPicPr>
+                      <a:picLocks noChangeAspect="1" noChangeArrowheads="1"/>
+                    </pic:cNvPicPr>
+                  </pic:nvPicPr>
+                  <pic:blipFill>
+                    <a:blip r:embed="rId25" cstate="print">
+                      <a:extLst>
+                        <a:ext uri="{28A0092B-C50C-407E-A947-70E740481C1C}">
+                          <a14:useLocalDpi xmlns:a14="http://schemas.microsoft.com/office/drawing/2010/main" val="0"/>
+                        </a:ext>
+                      </a:extLst>
+                    </a:blip>
+                    <a:srcRect/>
+                    <a:stretch>
+                      <a:fillRect/>
+                    </a:stretch>
+                  </pic:blipFill>
+                  <pic:spPr bwMode="auto">
+                    <a:xfrm>
+                      <a:off x="0" y="0"/>
+                      <a:ext cx="5753100" cy="3032760"/>
+                    </a:xfrm>
+                    <a:prstGeom prst="rect">
+                      <a:avLst/>
+                    </a:prstGeom>
+                    <a:noFill/>
+                    <a:ln>
+                      <a:noFill/>
+                    </a:ln>
+                  </pic:spPr>
+                </pic:pic>
+              </a:graphicData>
+            </a:graphic>
+          </wp:inline>
+        </w:drawing>
+      </w:r>
+      <w:r>
+        <w:br/>
+      </w:r>
+    </w:p>
+    <w:p>
+      <w:pPr>
+        <w:pStyle w:val="3"/>
+        <w:numPr>
+          <w:ilvl w:val="0"/>
+          <w:numId w:val="31"/>
+        </w:numPr>
+      </w:pPr>
+      <w:r>
+        <w:rPr>
+          <w:b/>
+          <w:bCs/>
+        </w:rPr>
+        <w:t xml:space="preserve">Wat is er vandaag bereikt? </w:t>
+      </w:r>
+      <w:r>
+        <w:rPr>
+          <w:b/>
+          <w:bCs/>
+        </w:rPr>
+        <w:br/>
+      </w:r>
+      <w:r>
+        <w:t xml:space="preserve">Ik </w:t>
+      </w:r>
+      <w:r>
+        <w:t xml:space="preserve">ben begonnen met waves script. Ook heb ik nagedacht hoe elke “wave” eruit moet zien. </w:t>
+      </w:r>
+    </w:p>
+    <w:p>
+      <w:pPr>
+        <w:pStyle w:val="3"/>
+        <w:numPr>
+          <w:ilvl w:val="0"/>
+          <w:numId w:val="31"/>
+        </w:numPr>
+      </w:pPr>
+      <w:r>
+        <w:rPr>
+          <w:b/>
+          <w:bCs/>
+        </w:rPr>
+        <w:t>Beschrijf mogelijke uitdagingen, obstakels en als die er zijn oplossing(en).</w:t>
+      </w:r>
+      <w:r>
+        <w:rPr>
+          <w:b/>
+          <w:bCs/>
+        </w:rPr>
+        <w:br/>
+      </w:r>
+      <w:r>
+        <w:t>n.v.t</w:t>
+      </w:r>
+    </w:p>
+    <w:p>
+      <w:pPr>
+        <w:pStyle w:val="3"/>
+        <w:numPr>
+          <w:ilvl w:val="0"/>
+          <w:numId w:val="31"/>
+        </w:numPr>
+      </w:pPr>
+      <w:r>
+        <w:rPr>
+          <w:b/>
+          <w:bCs/>
+        </w:rPr>
+        <w:t>Geleerde lessen.</w:t>
+      </w:r>
+      <w:r>
+        <w:rPr>
+          <w:b/>
+          <w:bCs/>
+        </w:rPr>
+        <w:br/>
+      </w:r>
+      <w:r>
+        <w:t xml:space="preserve">Ik heb vandaag grotendeels </w:t>
+      </w:r>
+      <w:r>
+        <w:t>de leerstof van gisteren gebruik.</w:t>
+      </w:r>
+    </w:p>
+    <w:p/>
+    <w:p>
+      <w:pPr>
+        <w:pStyle w:val="3"/>
+        <w:numPr>
+          <w:ilvl w:val="0"/>
+          <w:numId w:val="31"/>
+        </w:numPr>
+        <w:rPr>
+          <w:b/>
+          <w:bCs/>
+        </w:rPr>
+      </w:pPr>
+      <w:r>
+        <w:rPr>
+          <w:b/>
+          <w:bCs/>
+        </w:rPr>
+        <w:lastRenderedPageBreak/>
+        <w:t xml:space="preserve">Vragen en onduidelijkheden. </w:t>
+      </w:r>
+    </w:p>
+    <w:p>
+      <w:pPr>
+        <w:pStyle w:val="3"/>
+        <w:ind w:left="360"/>
+        <w:rPr>
+          <w:b/>
+          <w:bCs/>
+        </w:rPr>
+      </w:pPr>
+      <w:r>
+        <w:t>Geen.</w:t>
+      </w:r>
+      <w:r>
+        <w:br/>
+      </w:r>
+    </w:p>
+    <w:p>
+      <w:pPr>
+        <w:pStyle w:val="3"/>
+        <w:numPr>
+          <w:ilvl w:val="0"/>
+          <w:numId w:val="31"/>
+        </w:numPr>
+        <w:rPr>
+          <w:b/>
+          <w:bCs/>
+        </w:rPr>
+      </w:pPr>
+      <w:r>
+        <w:rPr>
+          <w:b/>
+          <w:bCs/>
+        </w:rPr>
+        <w:t>Feedback en waardering.</w:t>
+      </w:r>
+    </w:p>
+    <w:p>
+      <w:pPr>
+        <w:ind w:left="360"/>
+      </w:pPr>
+      <w:r>
+        <w:t>Geen.</w:t>
+      </w:r>
+    </w:p>
+    <w:p>
+      <w:pPr>
+        <w:pStyle w:val="3"/>
+        <w:numPr>
+          <w:ilvl w:val="0"/>
+          <w:numId w:val="31"/>
+        </w:numPr>
+        <w:rPr>
+          <w:i w:val="0"/>
+          <w:iCs/>
+        </w:rPr>
+      </w:pPr>
+      <w:r>
+        <w:rPr>
+          <w:b/>
+          <w:bCs/>
+        </w:rPr>
+        <w:lastRenderedPageBreak/>
+        <w:t xml:space="preserve">Verbeterpunten voor morgen. </w:t>
+      </w:r>
+      <w:r>
+        <w:rPr>
+          <w:b/>
+          <w:bCs/>
+        </w:rPr>
+        <w:br/>
+      </w:r>
+      <w:r>
+        <w:rPr>
+          <w:i w:val="0"/>
+          <w:iCs/>
+        </w:rPr>
+        <w:t>Geen.</w:t>
+      </w:r>
+    </w:p>
+    <w:p>
+      <w:pPr>
+        <w:pStyle w:val="3"/>
+        <w:numPr>
+          <w:ilvl w:val="0"/>
+          <w:numId w:val="31"/>
+        </w:numPr>
+        <w:rPr>
+          <w:rFonts w:cstheme="minorHAnsi"/>
+        </w:rPr>
+      </w:pPr>
+      <w:r>
+        <w:rPr>
+          <w:b/>
+          <w:bCs/>
+        </w:rPr>
+        <w:t xml:space="preserve">Persoonlijk welzijn. </w:t>
+      </w:r>
+      <w:r>
+        <w:rPr>
+          <w:b/>
+          <w:bCs/>
+        </w:rPr>
+        <w:br/>
+      </w:r>
+      <w:r>
+        <w:rPr>
+          <w:rFonts w:cstheme="minorHAnsi"/>
+        </w:rPr>
+        <w:t>Ik voel zich prima.</w:t>
+      </w:r>
+    </w:p>
+    <w:p>
+      <w:pPr>
+        <w:pStyle w:val="3"/>
+        <w:numPr>
+          <w:ilvl w:val="0"/>
+          <w:numId w:val="31"/>
+        </w:numPr>
+        <w:rPr>
+          <w:rFonts w:cstheme="minorHAnsi"/>
+        </w:rPr>
+      </w:pPr>
+      <w:r>
+        <w:rPr>
+          <w:b/>
+          <w:bCs/>
+        </w:rPr>
+        <w:t xml:space="preserve">Actiepunten voor de volgende dag. </w:t>
+      </w:r>
+      <w:r>
+        <w:rPr>
+          <w:b/>
+          <w:bCs/>
+        </w:rPr>
+        <w:br/>
+      </w:r>
+      <w:r>
+        <w:rPr>
+          <w:rFonts w:cstheme="minorHAnsi"/>
+        </w:rPr>
+        <w:t>Waarschijnlijk, aan andere taak beginnen te werken.</w:t>
+      </w:r>
+    </w:p>
+    <w:p>
+      <w:pPr>
+        <w:pStyle w:val="1"/>
+        <w:jc w:val="left"/>
+      </w:pPr>
+      <w:r>
+        <w:t>Dag 3(Sprint 3)</w:t>
+      </w:r>
+    </w:p>
+    <w:p>
+      <w:pPr>
+        <w:pStyle w:val="3"/>
+        <w:numPr>
+          <w:ilvl w:val="0"/>
+          <w:numId w:val="32"/>
+        </w:numPr>
+      </w:pPr>
+      <w:r>
+        <w:rPr>
+          <w:b/>
+          <w:bCs/>
+        </w:rPr>
+        <w:t xml:space="preserve">Kopie/screenshot van je Daily StandUp. </w:t>
+      </w:r>
+      <w:r>
+        <w:rPr>
+          <w:b/>
+          <w:bCs/>
+        </w:rPr>
+        <w:br/>
+      </w:r>
+      <w:r>
+        <w:rPr>
+          <w:noProof/>
+        </w:rPr>
+        <w:drawing>
+          <wp:inline distT="0" distB="0" distL="0" distR="0" wp14:anchorId="797E81B2" wp14:editId="0C97D747">
+            <wp:extent cx="5753100" cy="3893820"/>
+            <wp:effectExtent l="0" t="0" r="0" b="0"/>
+            <wp:docPr id="333056121" name="Рисунок 5"/>
+            <wp:cNvGraphicFramePr>
+              <a:graphicFrameLocks xmlns:a="http://schemas.openxmlformats.org/drawingml/2006/main" noChangeAspect="1"/>
+            </wp:cNvGraphicFramePr>
+            <a:graphic xmlns:a="http://schemas.openxmlformats.org/drawingml/2006/main">
+              <a:graphicData uri="http://schemas.openxmlformats.org/drawingml/2006/picture">
+                <pic:pic xmlns:pic="http://schemas.openxmlformats.org/drawingml/2006/picture">
+                  <pic:nvPicPr>
+                    <pic:cNvPr id="0" name="Picture 5"/>
+                    <pic:cNvPicPr>
+                      <a:picLocks noChangeAspect="1" noChangeArrowheads="1"/>
+                    </pic:cNvPicPr>
+                  </pic:nvPicPr>
+                  <pic:blipFill>
+                    <a:blip r:embed="rId27">
+                      <a:extLst>
+                        <a:ext uri="{28A0092B-C50C-407E-A947-70E740481C1C}">
+                          <a14:useLocalDpi xmlns:a14="http://schemas.microsoft.com/office/drawing/2010/main" val="0"/>
+                        </a:ext>
+                      </a:extLst>
+                    </a:blip>
+                    <a:srcRect/>
+                    <a:stretch>
+                      <a:fillRect/>
+                    </a:stretch>
+                  </pic:blipFill>
+                  <pic:spPr bwMode="auto">
+                    <a:xfrm>
+                      <a:off x="0" y="0"/>
+                      <a:ext cx="5753100" cy="3893820"/>
+                    </a:xfrm>
+                    <a:prstGeom prst="rect">
+                      <a:avLst/>
+                    </a:prstGeom>
+                    <a:noFill/>
+                    <a:ln>
+                      <a:noFill/>
+                    </a:ln>
+                  </pic:spPr>
+                </pic:pic>
+              </a:graphicData>
+            </a:graphic>
+          </wp:inline>
+        </w:drawing>
+      </w:r>
+    </w:p>
+    <w:p>
+      <w:pPr>
+        <w:pStyle w:val="3"/>
+        <w:numPr>
+          <w:ilvl w:val="0"/>
+          <w:numId w:val="32"/>
+        </w:numPr>
+      </w:pPr>
+      <w:r>
+        <w:rPr>
+          <w:b/>
+          <w:bCs/>
+        </w:rPr>
+        <w:lastRenderedPageBreak/>
+        <w:t xml:space="preserve">Screenshot SCRUM bord. </w:t>
+      </w:r>
+      <w:r>
+        <w:rPr>
+          <w:b/>
+          <w:bCs/>
+        </w:rPr>
+        <w:br/>
+      </w:r>
+      <w:r>
+        <w:rPr>
+          <w:noProof/>
+        </w:rPr>
+        <w:drawing>
+          <wp:inline distT="0" distB="0" distL="0" distR="0" wp14:anchorId="509F65B3" wp14:editId="4385FD7A">
+            <wp:extent cx="5753100" cy="3032760"/>
+            <wp:effectExtent l="0" t="0" r="0" b="0"/>
+            <wp:docPr id="1101810376" name="Рисунок 10"/>
+            <wp:cNvGraphicFramePr>
+              <a:graphicFrameLocks xmlns:a="http://schemas.openxmlformats.org/drawingml/2006/main" noChangeAspect="1"/>
+            </wp:cNvGraphicFramePr>
+            <a:graphic xmlns:a="http://schemas.openxmlformats.org/drawingml/2006/main">
+              <a:graphicData uri="http://schemas.openxmlformats.org/drawingml/2006/picture">
+                <pic:pic xmlns:pic="http://schemas.openxmlformats.org/drawingml/2006/picture">
+                  <pic:nvPicPr>
+                    <pic:cNvPr id="0" name="Picture 10"/>
+                    <pic:cNvPicPr>
+                      <a:picLocks noChangeAspect="1" noChangeArrowheads="1"/>
+                    </pic:cNvPicPr>
+                  </pic:nvPicPr>
+                  <pic:blipFill>
+                    <a:blip r:embed="rId25" cstate="print">
+                      <a:extLst>
+                        <a:ext uri="{28A0092B-C50C-407E-A947-70E740481C1C}">
+                          <a14:useLocalDpi xmlns:a14="http://schemas.microsoft.com/office/drawing/2010/main" val="0"/>
+                        </a:ext>
+                      </a:extLst>
+                    </a:blip>
+                    <a:srcRect/>
+                    <a:stretch>
+                      <a:fillRect/>
+                    </a:stretch>
+                  </pic:blipFill>
+                  <pic:spPr bwMode="auto">
+                    <a:xfrm>
+                      <a:off x="0" y="0"/>
+                      <a:ext cx="5753100" cy="3032760"/>
+                    </a:xfrm>
+                    <a:prstGeom prst="rect">
+                      <a:avLst/>
+                    </a:prstGeom>
+                    <a:noFill/>
+                    <a:ln>
+                      <a:noFill/>
+                    </a:ln>
+                  </pic:spPr>
+                </pic:pic>
+              </a:graphicData>
+            </a:graphic>
+          </wp:inline>
+        </w:drawing>
+      </w:r>
+      <w:r>
+        <w:br/>
+      </w:r>
+    </w:p>
+    <w:p>
+      <w:pPr>
+        <w:pStyle w:val="3"/>
+        <w:numPr>
+          <w:ilvl w:val="0"/>
+          <w:numId w:val="32"/>
+        </w:numPr>
+      </w:pPr>
+      <w:r>
+        <w:rPr>
+          <w:b/>
+          <w:bCs/>
+        </w:rPr>
+        <w:t xml:space="preserve">Wat is er vandaag bereikt? </w:t>
+      </w:r>
+      <w:r>
+        <w:rPr>
+          <w:b/>
+          <w:bCs/>
+        </w:rPr>
+        <w:br/>
+      </w:r>
+      <w:r>
+        <w:t xml:space="preserve">Ik ben begonnen met </w:t>
+      </w:r>
+      <w:r>
+        <w:t>Inventory te werken, vanwege taakprioriteit. Ik heb Inventory Wireframe getekend en in Unity gemaakt.</w:t>
+      </w:r>
+    </w:p>
+    <w:p>
+      <w:pPr>
+        <w:pStyle w:val="3"/>
+        <w:numPr>
+          <w:ilvl w:val="0"/>
+          <w:numId w:val="32"/>
+        </w:numPr>
+      </w:pPr>
+      <w:r>
+        <w:rPr>
+          <w:b/>
+          <w:bCs/>
+        </w:rPr>
+        <w:t>Beschrijf mogelijke uitdagingen, obstakels en als die er zijn oplossing(en).</w:t>
+      </w:r>
+      <w:r>
+        <w:rPr>
+          <w:b/>
+          <w:bCs/>
+        </w:rPr>
+        <w:br/>
+      </w:r>
+      <w:r>
+        <w:t xml:space="preserve">De volgorde van Inventory cellen. </w:t>
+      </w:r>
+    </w:p>
+    <w:p>
+      <w:pPr>
+        <w:pStyle w:val="3"/>
+        <w:numPr>
+          <w:ilvl w:val="0"/>
+          <w:numId w:val="32"/>
+        </w:numPr>
+      </w:pPr>
+      <w:r>
+        <w:rPr>
+          <w:b/>
+          <w:bCs/>
+        </w:rPr>
+        <w:t>Geleerde lessen.</w:t>
+      </w:r>
+      <w:r>
+        <w:rPr>
+          <w:b/>
+          <w:bCs/>
+        </w:rPr>
+        <w:br/>
+      </w:r>
+      <w:r>
+        <w:t>n.v.t.</w:t>
+      </w:r>
+    </w:p>
+    <w:p>
+      <w:pPr>
+        <w:pStyle w:val="3"/>
+        <w:numPr>
+          <w:ilvl w:val="0"/>
+          <w:numId w:val="32"/>
+        </w:numPr>
+      </w:pPr>
+      <w:r>
+        <w:rPr>
+          <w:b/>
+          <w:bCs/>
+        </w:rPr>
+        <w:t xml:space="preserve">Vragen en onduidelijkheden. </w:t>
+      </w:r>
+      <w:r>
+        <w:br/>
+      </w:r>
+      <w:r>
+        <w:t>Ik weet nog niet hoe ga ik nieuwe cellen met iteminformatie aanmaken met positionering in een bepaalde area.</w:t>
+      </w:r>
+    </w:p>
+    <w:p>
+      <w:pPr>
+        <w:pStyle w:val="3"/>
+        <w:numPr>
+          <w:ilvl w:val="0"/>
+          <w:numId w:val="32"/>
+        </w:numPr>
+        <w:rPr>
+          <w:b/>
+          <w:bCs/>
+        </w:rPr>
+      </w:pPr>
+      <w:r>
+        <w:rPr>
+          <w:b/>
+          <w:bCs/>
+        </w:rPr>
+        <w:t>Feedback en waardering.</w:t>
+      </w:r>
+    </w:p>
+    <w:p>
+      <w:pPr>
+        <w:ind w:left="360"/>
+      </w:pPr>
+      <w:r>
+        <w:t xml:space="preserve">Iedereen in mijn groepje is deze week goed bezig geweest met het project. </w:t>
+      </w:r>
+    </w:p>
+    <w:p>
+      <w:pPr>
+        <w:pStyle w:val="3"/>
+        <w:numPr>
+          <w:ilvl w:val="0"/>
+          <w:numId w:val="32"/>
+        </w:numPr>
+        <w:rPr>
+          <w:i w:val="0"/>
+          <w:iCs/>
+        </w:rPr>
+      </w:pPr>
+      <w:r>
+        <w:rPr>
+          <w:b/>
+          <w:bCs/>
+        </w:rPr>
+        <w:lastRenderedPageBreak/>
+        <w:t xml:space="preserve">Verbeterpunten voor morgen. </w:t>
+      </w:r>
+      <w:r>
+        <w:rPr>
+          <w:b/>
+          <w:bCs/>
+        </w:rPr>
+        <w:br/>
+      </w:r>
+      <w:r>
+        <w:rPr>
+          <w:i w:val="0"/>
+          <w:iCs/>
+        </w:rPr>
+        <w:t>n.v.t.</w:t>
+      </w:r>
+    </w:p>
+    <w:p>
+      <w:pPr>
+        <w:pStyle w:val="3"/>
+        <w:numPr>
+          <w:ilvl w:val="0"/>
+          <w:numId w:val="32"/>
+        </w:numPr>
+        <w:rPr>
+          <w:rFonts w:cstheme="minorHAnsi"/>
+        </w:rPr>
+      </w:pPr>
+      <w:r>
+        <w:rPr>
+          <w:b/>
+          <w:bCs/>
+        </w:rPr>
+        <w:t xml:space="preserve">Persoonlijk welzijn. </w:t>
+      </w:r>
+      <w:r>
+        <w:rPr>
+          <w:b/>
+          <w:bCs/>
+        </w:rPr>
+        <w:br/>
+      </w:r>
+      <w:r>
+        <w:rPr>
+          <w:rFonts w:cstheme="minorHAnsi"/>
+        </w:rPr>
+        <w:t>Goed</w:t>
+      </w:r>
+    </w:p>
+    <w:p>
+      <w:pPr>
+        <w:pStyle w:val="3"/>
+        <w:numPr>
+          <w:ilvl w:val="0"/>
+          <w:numId w:val="32"/>
+        </w:numPr>
+        <w:rPr>
+          <w:rFonts w:cstheme="minorHAnsi"/>
+        </w:rPr>
+      </w:pPr>
+      <w:r>
+        <w:rPr>
+          <w:b/>
+          <w:bCs/>
+        </w:rPr>
+        <w:t xml:space="preserve">Actiepunten voor de volgende dag. </w:t>
+      </w:r>
+      <w:r>
+        <w:rPr>
+          <w:b/>
+          <w:bCs/>
+        </w:rPr>
+        <w:br/>
+      </w:r>
+      <w:r>
+        <w:rPr>
+          <w:rFonts w:cstheme="minorHAnsi"/>
+        </w:rPr>
+        <w:t>Documentatie voor Unity Grid Layout lezen. Inventory afmaken. maak van dit een tekst met afgemaakte dingen</w:t>
+      </w:r>
+    </w:p>
+    <w:p>
+      <w:pPr>
+        <w:pStyle w:val="1"/>
+        <w:jc w:val="left"/>
+      </w:pPr>
+      <w:r>
+        <w:t>Dag 4(Sprint 3)</w:t>
+      </w:r>
+    </w:p>
+    <w:p>
+      <w:pPr>
+        <w:pStyle w:val="3"/>
+        <w:numPr>
+          <w:ilvl w:val="0"/>
+          <w:numId w:val="33"/>
+        </w:numPr>
+      </w:pPr>
+      <w:r>
+        <w:rPr>
+          <w:b/>
+          <w:bCs/>
+        </w:rPr>
+        <w:t xml:space="preserve">Kopie/screenshot van je Daily StandUp. </w:t>
+      </w:r>
+      <w:r>
+        <w:rPr>
+          <w:b/>
+          <w:bCs/>
+        </w:rPr>
+        <w:br/>
+      </w:r>
+      <w:r>
+        <w:rPr>
+          <w:noProof/>
+        </w:rPr>
+        <w:drawing>
+          <wp:inline distT="0" distB="0" distL="0" distR="0" wp14:anchorId="4721FE13" wp14:editId="19B6E820">
+            <wp:extent cx="5753100" cy="1607820"/>
+            <wp:effectExtent l="0" t="0" r="0" b="0"/>
+            <wp:docPr id="332595850" name="Рисунок 6"/>
+            <wp:cNvGraphicFramePr>
+              <a:graphicFrameLocks xmlns:a="http://schemas.openxmlformats.org/drawingml/2006/main" noChangeAspect="1"/>
+            </wp:cNvGraphicFramePr>
+            <a:graphic xmlns:a="http://schemas.openxmlformats.org/drawingml/2006/main">
+              <a:graphicData uri="http://schemas.openxmlformats.org/drawingml/2006/picture">
+                <pic:pic xmlns:pic="http://schemas.openxmlformats.org/drawingml/2006/picture">
+                  <pic:nvPicPr>
+                    <pic:cNvPr id="0" name="Picture 6"/>
+                    <pic:cNvPicPr>
+                      <a:picLocks noChangeAspect="1" noChangeArrowheads="1"/>
+                    </pic:cNvPicPr>
+                  </pic:nvPicPr>
+                  <pic:blipFill>
+                    <a:blip r:embed="rId28">
+                      <a:extLst>
+                        <a:ext uri="{28A0092B-C50C-407E-A947-70E740481C1C}">
+                          <a14:useLocalDpi xmlns:a14="http://schemas.microsoft.com/office/drawing/2010/main" val="0"/>
+                        </a:ext>
+                      </a:extLst>
+                    </a:blip>
+                    <a:srcRect/>
+                    <a:stretch>
+                      <a:fillRect/>
+                    </a:stretch>
+                  </pic:blipFill>
+                  <pic:spPr bwMode="auto">
+                    <a:xfrm>
+                      <a:off x="0" y="0"/>
+                      <a:ext cx="5753100" cy="1607820"/>
+                    </a:xfrm>
+                    <a:prstGeom prst="rect">
+                      <a:avLst/>
+                    </a:prstGeom>
+                    <a:noFill/>
+                    <a:ln>
+                      <a:noFill/>
+                    </a:ln>
+                  </pic:spPr>
+                </pic:pic>
+              </a:graphicData>
+            </a:graphic>
+          </wp:inline>
+        </w:drawing>
+      </w:r>
+    </w:p>
+    <w:p>
+      <w:pPr>
+        <w:pStyle w:val="3"/>
+        <w:numPr>
+          <w:ilvl w:val="0"/>
+          <w:numId w:val="33"/>
+        </w:numPr>
+      </w:pPr>
+      <w:r>
+        <w:rPr>
+          <w:b/>
+          <w:bCs/>
+        </w:rPr>
+        <w:t xml:space="preserve">Screenshot SCRUM bord. </w:t>
+      </w:r>
+      <w:r>
+        <w:rPr>
+          <w:b/>
+          <w:bCs/>
+        </w:rPr>
+        <w:br/>
+      </w:r>
+      <w:r>
+        <w:rPr>
+          <w:noProof/>
+        </w:rPr>
+        <w:drawing>
+          <wp:inline distT="0" distB="0" distL="0" distR="0" wp14:anchorId="38047D45" wp14:editId="43D0FCFB">
+            <wp:extent cx="5753100" cy="2865120"/>
+            <wp:effectExtent l="0" t="0" r="0" b="0"/>
+            <wp:docPr id="200284013" name="Рисунок 11"/>
+            <wp:cNvGraphicFramePr>
+              <a:graphicFrameLocks xmlns:a="http://schemas.openxmlformats.org/drawingml/2006/main" noChangeAspect="1"/>
+            </wp:cNvGraphicFramePr>
+            <a:graphic xmlns:a="http://schemas.openxmlformats.org/drawingml/2006/main">
+              <a:graphicData uri="http://schemas.openxmlformats.org/drawingml/2006/picture">
+                <pic:pic xmlns:pic="http://schemas.openxmlformats.org/drawingml/2006/picture">
+                  <pic:nvPicPr>
+                    <pic:cNvPr id="0" name="Picture 11"/>
+                    <pic:cNvPicPr>
+                      <a:picLocks noChangeAspect="1" noChangeArrowheads="1"/>
+                    </pic:cNvPicPr>
+                  </pic:nvPicPr>
+                  <pic:blipFill>
+                    <a:blip r:embed="rId29" cstate="print">
+                      <a:extLst>
+                        <a:ext uri="{28A0092B-C50C-407E-A947-70E740481C1C}">
+                          <a14:useLocalDpi xmlns:a14="http://schemas.microsoft.com/office/drawing/2010/main" val="0"/>
+                        </a:ext>
+                      </a:extLst>
+                    </a:blip>
+                    <a:srcRect/>
+                    <a:stretch>
+                      <a:fillRect/>
+                    </a:stretch>
+                  </pic:blipFill>
+                  <pic:spPr bwMode="auto">
+                    <a:xfrm>
+                      <a:off x="0" y="0"/>
+                      <a:ext cx="5753100" cy="2865120"/>
+                    </a:xfrm>
+                    <a:prstGeom prst="rect">
+                      <a:avLst/>
+                    </a:prstGeom>
+                    <a:noFill/>
+                    <a:ln>
+                      <a:noFill/>
+                    </a:ln>
+                  </pic:spPr>
+                </pic:pic>
+              </a:graphicData>
+            </a:graphic>
+          </wp:inline>
+        </w:drawing>
+      </w:r>
+      <w:r>
+        <w:br/>
+      </w:r>
+    </w:p>
+    <w:p>
+      <w:pPr>
+        <w:pStyle w:val="3"/>
+        <w:numPr>
+          <w:ilvl w:val="0"/>
+          <w:numId w:val="33"/>
+        </w:numPr>
+      </w:pPr>
+      <w:r>
+        <w:rPr>
+          <w:b/>
+          <w:bCs/>
+        </w:rPr>
+        <w:t xml:space="preserve">Wat is er vandaag bereikt? </w:t>
+      </w:r>
+      <w:r>
+        <w:rPr>
+          <w:b/>
+          <w:bCs/>
+        </w:rPr>
+        <w:br/>
+      </w:r>
+      <w:r>
+        <w:rPr>
+          <w:rFonts w:cstheme="minorHAnsi"/>
+        </w:rPr>
+        <w:t xml:space="preserve">De documentatie van de Unity Grid Layout is bestudeerd om beter te begrijpen hoe items overzichtelijk kunnen worden geplaatst. Met deze kennis is het inventory-systeem verder uitgewerkt en </w:t>
+      </w:r>
+      <w:r>
+        <w:rPr>
+          <w:rFonts w:cstheme="minorHAnsi"/>
+        </w:rPr>
+        <w:t>bijna</w:t>
+      </w:r>
+      <w:r>
+        <w:rPr>
+          <w:rFonts w:cstheme="minorHAnsi"/>
+        </w:rPr>
+        <w:t xml:space="preserve"> afgemaakt. </w:t>
+      </w:r>
+      <w:r>
+        <w:rPr>
+          <w:rFonts w:cstheme="minorHAnsi"/>
+        </w:rPr>
+        <w:t>Alle</w:t>
+      </w:r>
+      <w:r>
+        <w:rPr>
+          <w:rFonts w:cstheme="minorHAnsi"/>
+        </w:rPr>
+        <w:t xml:space="preserve"> inventory</w:t>
+      </w:r>
+      <w:r>
+        <w:rPr>
+          <w:rFonts w:cstheme="minorHAnsi"/>
+        </w:rPr>
+        <w:t xml:space="preserve"> scripts</w:t>
+      </w:r>
+      <w:r>
+        <w:rPr>
+          <w:rFonts w:cstheme="minorHAnsi"/>
+        </w:rPr>
+        <w:t xml:space="preserve"> </w:t>
+      </w:r>
+      <w:r>
+        <w:rPr>
+          <w:rFonts w:cstheme="minorHAnsi"/>
+        </w:rPr>
+        <w:t>zijn</w:t>
+      </w:r>
+      <w:r>
+        <w:rPr>
+          <w:rFonts w:cstheme="minorHAnsi"/>
+        </w:rPr>
+        <w:t xml:space="preserve"> nu</w:t>
+      </w:r>
+      <w:r>
+        <w:rPr>
+          <w:rFonts w:cstheme="minorHAnsi"/>
+        </w:rPr>
+        <w:t xml:space="preserve"> klaar. Het blijft nog inventory met Item script van mijn </w:t>
+      </w:r>
+      <w:r>
+        <w:rPr>
+          <w:rFonts w:cstheme="minorHAnsi"/>
+        </w:rPr>
+        <w:t>groepslid</w:t>
+      </w:r>
+    </w:p>
+    <w:p>
+      <w:pPr>
+        <w:pStyle w:val="3"/>
+        <w:numPr>
+          <w:ilvl w:val="0"/>
+          <w:numId w:val="33"/>
+        </w:numPr>
+      </w:pPr>
+      <w:r>
+        <w:rPr>
+          <w:b/>
+          <w:bCs/>
+        </w:rPr>
+        <w:t>Beschrijf mogelijke uitdagingen, obstakels en als die er zijn oplossing(en).</w:t>
+      </w:r>
+      <w:r>
+        <w:rPr>
+          <w:b/>
+          <w:bCs/>
+        </w:rPr>
+        <w:br/>
+      </w:r>
+      <w:r>
+        <w:t>Alle speel</w:t>
+      </w:r>
+    </w:p>
+    <w:p>
+      <w:pPr>
+        <w:pStyle w:val="3"/>
+        <w:numPr>
+          <w:ilvl w:val="0"/>
+          <w:numId w:val="33"/>
+        </w:numPr>
+      </w:pPr>
+      <w:r>
+        <w:rPr>
+          <w:b/>
+          <w:bCs/>
+        </w:rPr>
+        <w:t>Geleerde lessen.</w:t>
+      </w:r>
+      <w:r>
+        <w:rPr>
+          <w:b/>
+          <w:bCs/>
+        </w:rPr>
+        <w:br/>
+      </w:r>
+    </w:p>
+    <w:p>
+      <w:pPr>
+        <w:pStyle w:val="3"/>
+        <w:numPr>
+          <w:ilvl w:val="0"/>
+          <w:numId w:val="33"/>
+        </w:numPr>
+      </w:pPr>
+      <w:r>
+        <w:rPr>
+          <w:b/>
+          <w:bCs/>
+        </w:rPr>
+        <w:lastRenderedPageBreak/>
+        <w:t xml:space="preserve">Vragen en onduidelijkheden. </w:t>
+      </w:r>
+      <w:r>
+        <w:br/>
+      </w:r>
+      <w:r>
+        <w:t>n.v.t.</w:t>
+      </w:r>
+    </w:p>
+    <w:p>
+      <w:pPr>
+        <w:pStyle w:val="3"/>
+        <w:numPr>
+          <w:ilvl w:val="0"/>
+          <w:numId w:val="33"/>
+        </w:numPr>
+        <w:rPr>
+          <w:b/>
+          <w:bCs/>
+        </w:rPr>
+      </w:pPr>
+      <w:r>
+        <w:rPr>
+          <w:b/>
+          <w:bCs/>
+        </w:rPr>
+        <w:t>Feedback en waardering.</w:t>
+      </w:r>
+    </w:p>
+    <w:p>
+      <w:pPr>
+        <w:ind w:left="360"/>
+      </w:pPr>
+      <w:r>
+        <w:t xml:space="preserve">Vandaag kon ik niet echt veel aan het project werken, want ik heb geen projecturen. </w:t>
+      </w:r>
+    </w:p>
+    <w:p>
+      <w:pPr>
+        <w:pStyle w:val="3"/>
+        <w:numPr>
+          <w:ilvl w:val="0"/>
+          <w:numId w:val="33"/>
+        </w:numPr>
+        <w:rPr>
+          <w:i w:val="0"/>
+          <w:iCs/>
+        </w:rPr>
+      </w:pPr>
+      <w:r>
+        <w:rPr>
+          <w:b/>
+          <w:bCs/>
+        </w:rPr>
+        <w:lastRenderedPageBreak/>
+        <w:t xml:space="preserve">Verbeterpunten voor morgen. </w:t>
+      </w:r>
+      <w:r>
+        <w:rPr>
+          <w:b/>
+          <w:bCs/>
+        </w:rPr>
+        <w:br/>
+      </w:r>
+      <w:r>
+        <w:rPr>
+          <w:i w:val="0"/>
+          <w:iCs/>
+        </w:rPr>
+        <w:t xml:space="preserve">Alles snel voor de deadline voorbereiden. </w:t>
+      </w:r>
+    </w:p>
+    <w:p>
+      <w:pPr>
+        <w:pStyle w:val="3"/>
+        <w:numPr>
+          <w:ilvl w:val="0"/>
+          <w:numId w:val="33"/>
+        </w:numPr>
+        <w:rPr>
+          <w:rFonts w:cstheme="minorHAnsi"/>
+        </w:rPr>
+      </w:pPr>
+      <w:r>
+        <w:rPr>
+          <w:b/>
+          <w:bCs/>
+        </w:rPr>
+        <w:t xml:space="preserve">Persoonlijk welzijn. </w:t>
+      </w:r>
+      <w:r>
+        <w:rPr>
+          <w:b/>
+          <w:bCs/>
+        </w:rPr>
+        <w:br/>
+      </w:r>
+      <w:r>
+        <w:rPr>
+          <w:rFonts w:cstheme="minorHAnsi"/>
+        </w:rPr>
+        <w:t>Goed.</w:t>
+      </w:r>
+    </w:p>
+    <w:p>
+      <w:pPr>
+        <w:pStyle w:val="3"/>
+        <w:numPr>
+          <w:ilvl w:val="0"/>
+          <w:numId w:val="33"/>
+        </w:numPr>
+        <w:rPr>
+          <w:rFonts w:cstheme="minorHAnsi"/>
+        </w:rPr>
+      </w:pPr>
+      <w:r>
+        <w:rPr>
+          <w:b/>
+          <w:bCs/>
+        </w:rPr>
+        <w:t xml:space="preserve">Actiepunten voor de volgende dag. </w:t>
+      </w:r>
+      <w:r>
+        <w:rPr>
+          <w:b/>
+          <w:bCs/>
+        </w:rPr>
+        <w:br/>
+      </w:r>
+      <w:r>
+        <w:rPr>
+          <w:rFonts w:cstheme="minorHAnsi"/>
+        </w:rPr>
+        <w:t>Prototype inleveren en documenten invullen.</w:t>
+      </w:r>
+    </w:p>
+    <w:p>
+      <w:pPr>
+        <w:pStyle w:val="1"/>
+        <w:jc w:val="left"/>
+      </w:pPr>
+      <w:r>
+        <w:t>Dag 5(Sprint 3)</w:t>
+      </w:r>
+    </w:p>
+    <w:p>
+      <w:pPr>
+        <w:pStyle w:val="3"/>
+        <w:numPr>
+          <w:ilvl w:val="0"/>
+          <w:numId w:val="34"/>
+        </w:numPr>
+      </w:pPr>
+      <w:r>
+        <w:rPr>
+          <w:b/>
+          <w:bCs/>
+        </w:rPr>
+        <w:t xml:space="preserve">Kopie/screenshot van je Daily StandUp. </w:t>
+      </w:r>
+      <w:r>
+        <w:rPr>
+          <w:b/>
+          <w:bCs/>
+        </w:rPr>
+        <w:br/>
+      </w:r>
+      <w:r>
+        <w:rPr>
+          <w:noProof/>
+        </w:rPr>
+        <w:drawing>
+          <wp:inline distT="0" distB="0" distL="0" distR="0" wp14:anchorId="5ECCB38E" wp14:editId="0AE68668">
+            <wp:extent cx="5753100" cy="2171700"/>
+            <wp:effectExtent l="0" t="0" r="0" b="0"/>
+            <wp:docPr id="1539379392" name="Рисунок 7"/>
+            <wp:cNvGraphicFramePr>
+              <a:graphicFrameLocks xmlns:a="http://schemas.openxmlformats.org/drawingml/2006/main" noChangeAspect="1"/>
+            </wp:cNvGraphicFramePr>
+            <a:graphic xmlns:a="http://schemas.openxmlformats.org/drawingml/2006/main">
+              <a:graphicData uri="http://schemas.openxmlformats.org/drawingml/2006/picture">
+                <pic:pic xmlns:pic="http://schemas.openxmlformats.org/drawingml/2006/picture">
+                  <pic:nvPicPr>
+                    <pic:cNvPr id="0" name="Picture 7"/>
+                    <pic:cNvPicPr>
+                      <a:picLocks noChangeAspect="1" noChangeArrowheads="1"/>
+                    </pic:cNvPicPr>
+                  </pic:nvPicPr>
+                  <pic:blipFill>
+                    <a:blip r:embed="rId30">
+                      <a:extLst>
+                        <a:ext uri="{28A0092B-C50C-407E-A947-70E740481C1C}">
+                          <a14:useLocalDpi xmlns:a14="http://schemas.microsoft.com/office/drawing/2010/main" val="0"/>
+                        </a:ext>
+                      </a:extLst>
+                    </a:blip>
+                    <a:srcRect/>
+                    <a:stretch>
+                      <a:fillRect/>
+                    </a:stretch>
+                  </pic:blipFill>
+                  <pic:spPr bwMode="auto">
+                    <a:xfrm>
+                      <a:off x="0" y="0"/>
+                      <a:ext cx="5753100" cy="2171700"/>
+                    </a:xfrm>
+                    <a:prstGeom prst="rect">
+                      <a:avLst/>
+                    </a:prstGeom>
+                    <a:noFill/>
+                    <a:ln>
+                      <a:noFill/>
+                    </a:ln>
+                  </pic:spPr>
+                </pic:pic>
+              </a:graphicData>
+            </a:graphic>
+          </wp:inline>
+        </w:drawing>
+      </w:r>
+    </w:p>
+    <w:p>
+      <w:pPr>
+        <w:pStyle w:val="3"/>
+        <w:numPr>
+          <w:ilvl w:val="0"/>
+          <w:numId w:val="34"/>
+        </w:numPr>
+      </w:pPr>
+      <w:r>
+        <w:rPr>
+          <w:b/>
+          <w:bCs/>
+        </w:rPr>
+        <w:t xml:space="preserve">Screenshot SCRUM bord. </w:t>
+      </w:r>
+      <w:r>
+        <w:rPr>
+          <w:b/>
+          <w:bCs/>
+        </w:rPr>
+        <w:br/>
+      </w:r>
+      <w:r>
+        <w:rPr>
+          <w:noProof/>
+        </w:rPr>
+        <w:drawing>
+          <wp:inline distT="0" distB="0" distL="0" distR="0" wp14:anchorId="1D75D311" wp14:editId="5AA205BB">
+            <wp:extent cx="5756275" cy="2204085"/>
+            <wp:effectExtent l="0" t="0" r="0" b="5715"/>
+            <wp:docPr id="1354775626" name="Рисунок 1"/>
+            <wp:cNvGraphicFramePr>
+              <a:graphicFrameLocks xmlns:a="http://schemas.openxmlformats.org/drawingml/2006/main" noChangeAspect="1"/>
+            </wp:cNvGraphicFramePr>
+            <a:graphic xmlns:a="http://schemas.openxmlformats.org/drawingml/2006/main">
+              <a:graphicData uri="http://schemas.openxmlformats.org/drawingml/2006/picture">
+                <pic:pic xmlns:pic="http://schemas.openxmlformats.org/drawingml/2006/picture">
+                  <pic:nvPicPr>
+                    <pic:cNvPr id="0" name="Picture 1"/>
+                    <pic:cNvPicPr>
+                      <a:picLocks noChangeAspect="1" noChangeArrowheads="1"/>
+                    </pic:cNvPicPr>
+                  </pic:nvPicPr>
+                  <pic:blipFill>
+                    <a:blip r:embed="rId31" cstate="print">
+                      <a:extLst>
+                        <a:ext uri="{28A0092B-C50C-407E-A947-70E740481C1C}">
+                          <a14:useLocalDpi xmlns:a14="http://schemas.microsoft.com/office/drawing/2010/main" val="0"/>
+                        </a:ext>
+                      </a:extLst>
+                    </a:blip>
+                    <a:srcRect/>
+                    <a:stretch>
+                      <a:fillRect/>
+                    </a:stretch>
+                  </pic:blipFill>
+                  <pic:spPr bwMode="auto">
+                    <a:xfrm>
+                      <a:off x="0" y="0"/>
+                      <a:ext cx="5756275" cy="2204085"/>
+                    </a:xfrm>
+                    <a:prstGeom prst="rect">
+                      <a:avLst/>
+                    </a:prstGeom>
+                    <a:noFill/>
+                    <a:ln>
+                      <a:noFill/>
+                    </a:ln>
+                  </pic:spPr>
+                </pic:pic>
+              </a:graphicData>
+            </a:graphic>
+          </wp:inline>
+        </w:drawing>
+      </w:r>
+      <w:r>
+        <w:br/>
+      </w:r>
+    </w:p>
+    <w:p>
+      <w:pPr>
+        <w:pStyle w:val="3"/>
+        <w:numPr>
+          <w:ilvl w:val="0"/>
+          <w:numId w:val="34"/>
+        </w:numPr>
+      </w:pPr>
+      <w:r>
+        <w:rPr>
+          <w:b/>
+          <w:bCs/>
+        </w:rPr>
+        <w:t xml:space="preserve">Wat is er vandaag bereikt? </w:t>
+      </w:r>
+      <w:r>
+        <w:rPr>
+          <w:b/>
+          <w:bCs/>
+        </w:rPr>
+        <w:br/>
+      </w:r>
+      <w:r>
+        <w:t xml:space="preserve">Alle </w:t>
+      </w:r>
+      <w:r>
+        <w:t>project onderdelen</w:t>
+      </w:r>
+      <w:r>
+        <w:t xml:space="preserve"> </w:t>
+      </w:r>
+      <w:r>
+        <w:t>samengevoegd, documenten ingevuld, p</w:t>
+      </w:r>
+      <w:r>
+        <w:t>roject ingeleverd</w:t>
+      </w:r>
+    </w:p>
+    <w:p>
+      <w:pPr>
+        <w:pStyle w:val="3"/>
+        <w:numPr>
+          <w:ilvl w:val="0"/>
+          <w:numId w:val="34"/>
+        </w:numPr>
+      </w:pPr>
+      <w:r>
+        <w:rPr>
+          <w:b/>
+          <w:bCs/>
+        </w:rPr>
+        <w:t>Beschrijf mogelijke uitdagingen, obstakels en als die er zijn oplossing(en).</w:t>
+      </w:r>
+    </w:p>
+    <w:p>
+      <w:pPr>
+        <w:pStyle w:val="3"/>
+        <w:ind w:firstLine="360"/>
+      </w:pPr>
+      <w:r>
+        <w:t xml:space="preserve">Alle spelonderdelen in elkaar te zetten. </w:t>
+      </w:r>
+    </w:p>
+    <w:p>
+      <w:pPr>
+        <w:pStyle w:val="3"/>
+        <w:numPr>
+          <w:ilvl w:val="0"/>
+          <w:numId w:val="34"/>
+        </w:numPr>
+      </w:pPr>
+      <w:r>
+        <w:rPr>
+          <w:b/>
+          <w:bCs/>
+        </w:rPr>
+        <w:t>Geleerde lessen.</w:t>
+      </w:r>
+    </w:p>
+    <w:p>
+      <w:pPr>
+        <w:pStyle w:val="3"/>
+        <w:ind w:left="360"/>
+      </w:pPr>
+      <w:r>
+        <w:t>n.v.t.</w:t>
+      </w:r>
+    </w:p>
+    <w:p>
+      <w:pPr>
+        <w:pStyle w:val="3"/>
+        <w:numPr>
+          <w:ilvl w:val="0"/>
+          <w:numId w:val="34"/>
+        </w:numPr>
+      </w:pPr>
+      <w:r>
+        <w:rPr>
+          <w:b/>
+          <w:bCs/>
+        </w:rPr>
+        <w:t xml:space="preserve">Vragen en onduidelijkheden. </w:t>
+      </w:r>
+      <w:r>
+        <w:br/>
+      </w:r>
+      <w:r>
+        <w:t>Geen.</w:t>
+      </w:r>
+    </w:p>
+    <w:p>
+      <w:pPr>
+        <w:pStyle w:val="3"/>
+        <w:numPr>
+          <w:ilvl w:val="0"/>
+          <w:numId w:val="34"/>
+        </w:numPr>
+        <w:rPr>
+          <w:b/>
+          <w:bCs/>
+        </w:rPr>
+      </w:pPr>
+      <w:r>
+        <w:rPr>
+          <w:b/>
+          <w:bCs/>
+        </w:rPr>
+        <w:t>Feedback en waardering.</w:t>
+      </w:r>
+    </w:p>
+    <w:p>
+      <w:pPr>
+        <w:pStyle w:val="3"/>
+        <w:ind w:left="360"/>
+      </w:pPr>
+      <w:r>
+        <w:t>n.v.t.</w:t>
+      </w:r>
+    </w:p>
+    <w:p>
+      <w:pPr>
+        <w:ind w:left="360"/>
+      </w:pPr>
+    </w:p>
+    <w:p>
+      <w:pPr>
+        <w:pStyle w:val="3"/>
+        <w:numPr>
+          <w:ilvl w:val="0"/>
+          <w:numId w:val="34"/>
+        </w:numPr>
+        <w:rPr>
+          <w:i w:val="0"/>
+          <w:iCs/>
+        </w:rPr>
+      </w:pPr>
+      <w:r>
+        <w:rPr>
+          <w:b/>
+          <w:bCs/>
+        </w:rPr>
+        <w:t xml:space="preserve">Verbeterpunten voor morgen. </w:t>
+      </w:r>
+      <w:r>
+        <w:rPr>
+          <w:b/>
+          <w:bCs/>
+        </w:rPr>
+        <w:br/>
+      </w:r>
+      <w:r>
+        <w:rPr>
+          <w:i w:val="0"/>
+          <w:iCs/>
+        </w:rPr>
+        <w:t>Geen.</w:t>
+      </w:r>
+    </w:p>
+    <w:p>
+      <w:pPr>
+        <w:pStyle w:val="3"/>
+        <w:numPr>
+          <w:ilvl w:val="0"/>
+          <w:numId w:val="34"/>
+        </w:numPr>
+        <w:rPr>
+          <w:rFonts w:cstheme="minorHAnsi"/>
+        </w:rPr>
+      </w:pPr>
+      <w:r>
+        <w:rPr>
+          <w:b/>
+          <w:bCs/>
+        </w:rPr>
+        <w:t xml:space="preserve">Persoonlijk welzijn. </w:t>
+      </w:r>
+      <w:r>
+        <w:rPr>
+          <w:b/>
+          <w:bCs/>
+        </w:rPr>
+        <w:br/>
+      </w:r>
+      <w:r>
+        <w:rPr>
+          <w:rFonts w:cstheme="minorHAnsi"/>
+        </w:rPr>
+        <w:t>Goed.</w:t>
+      </w:r>
+    </w:p>
+    <w:p>
+      <w:pPr>
+        <w:pStyle w:val="3"/>
+        <w:numPr>
+          <w:ilvl w:val="0"/>
+          <w:numId w:val="34"/>
+        </w:numPr>
+        <w:rPr>
+          <w:rFonts w:cstheme="minorHAnsi"/>
+        </w:rPr>
+      </w:pPr>
+      <w:r>
+        <w:rPr>
+          <w:b/>
+          <w:bCs/>
+        </w:rPr>
+        <w:t xml:space="preserve">Actiepunten voor de volgende dag. </w:t>
+      </w:r>
+      <w:r>
+        <w:rPr>
+          <w:b/>
+          <w:bCs/>
+        </w:rPr>
+        <w:br/>
+      </w:r>
+      <w:r>
+        <w:rPr>
+          <w:rFonts w:cstheme="minorHAnsi"/>
+        </w:rPr>
+        <w:t>Inventory in de game implementeren, game polijsten, log invullen.</w:t>
+      </w:r>
+    </w:p>
+    <w:p/>
+    <w:p/>
     <w:sectPr>
-      <w:footerReference w:type="default" r:id="rId24"/>
-      <w:headerReference w:type="first" r:id="rId25"/>
-      <w:footerReference w:type="first" r:id="rId26"/>
+      <w:footerReference w:type="default" r:id="rId32"/>
+      <w:headerReference w:type="first" r:id="rId33"/>
+      <w:footerReference w:type="first" r:id="rId34"/>
       <w:pgSz w:w="11906" w:h="16838"/>
       <w:pgMar w:top="1417" w:right="1417" w:bottom="1417" w:left="1417" w:header="708" w:footer="708" w:gutter="0"/>
       <w:cols w:space="708"/>
@@ -4858,6 +6911,92 @@
     </w:lvl>
   </w:abstractNum>
   <w:abstractNum w:abstractNumId="1" w15:restartNumberingAfterBreak="0">
+    <w:nsid w:val="00823C03"/>
+    <w:multiLevelType w:val="hybridMultilevel"/>
+    <w:tmpl w:val="E68667EE"/>
+    <w:lvl w:ilvl="0" w:tplc="FFFFFFFF">
+      <w:start w:val="1"/>
+      <w:numFmt w:val="decimal"/>
+      <w:lvlText w:val="%1."/>
+      <w:lvlJc w:val="left"/>
+      <w:pPr>
+        <w:ind w:left="360" w:hanging="360"/>
+      </w:pPr>
+    </w:lvl>
+    <w:lvl w:ilvl="1" w:tplc="FFFFFFFF">
+      <w:start w:val="1"/>
+      <w:numFmt w:val="lowerLetter"/>
+      <w:lvlText w:val="%2."/>
+      <w:lvlJc w:val="left"/>
+      <w:pPr>
+        <w:ind w:left="1080" w:hanging="360"/>
+      </w:pPr>
+    </w:lvl>
+    <w:lvl w:ilvl="2" w:tplc="FFFFFFFF" w:tentative="1">
+      <w:start w:val="1"/>
+      <w:numFmt w:val="lowerRoman"/>
+      <w:lvlText w:val="%3."/>
+      <w:lvlJc w:val="right"/>
+      <w:pPr>
+        <w:ind w:left="1800" w:hanging="180"/>
+      </w:pPr>
+    </w:lvl>
+    <w:lvl w:ilvl="3" w:tplc="FFFFFFFF" w:tentative="1">
+      <w:start w:val="1"/>
+      <w:numFmt w:val="decimal"/>
+      <w:lvlText w:val="%4."/>
+      <w:lvlJc w:val="left"/>
+      <w:pPr>
+        <w:ind w:left="2520" w:hanging="360"/>
+      </w:pPr>
+    </w:lvl>
+    <w:lvl w:ilvl="4" w:tplc="FFFFFFFF" w:tentative="1">
+      <w:start w:val="1"/>
+      <w:numFmt w:val="lowerLetter"/>
+      <w:lvlText w:val="%5."/>
+      <w:lvlJc w:val="left"/>
+      <w:pPr>
+        <w:ind w:left="3240" w:hanging="360"/>
+      </w:pPr>
+    </w:lvl>
+    <w:lvl w:ilvl="5" w:tplc="FFFFFFFF" w:tentative="1">
+      <w:start w:val="1"/>
+      <w:numFmt w:val="lowerRoman"/>
+      <w:lvlText w:val="%6."/>
+      <w:lvlJc w:val="right"/>
+      <w:pPr>
+        <w:ind w:left="3960" w:hanging="180"/>
+      </w:pPr>
+    </w:lvl>
+    <w:lvl w:ilvl="6" w:tplc="FFFFFFFF" w:tentative="1">
+      <w:start w:val="1"/>
+      <w:numFmt w:val="decimal"/>
+      <w:lvlText w:val="%7."/>
+      <w:lvlJc w:val="left"/>
+      <w:pPr>
+        <w:ind w:left="4680" w:hanging="360"/>
+      </w:pPr>
+    </w:lvl>
+    <w:lvl w:ilvl="7" w:tplc="FFFFFFFF" w:tentative="1">
+      <w:start w:val="1"/>
+      <w:numFmt w:val="lowerLetter"/>
+      <w:lvlText w:val="%8."/>
+      <w:lvlJc w:val="left"/>
+      <w:pPr>
+        <w:ind w:left="5400" w:hanging="360"/>
+      </w:pPr>
+    </w:lvl>
+    <w:lvl w:ilvl="8" w:tplc="FFFFFFFF" w:tentative="1">
+      <w:start w:val="1"/>
+      <w:numFmt w:val="lowerRoman"/>
+      <w:lvlText w:val="%9."/>
+      <w:lvlJc w:val="right"/>
+      <w:pPr>
+        <w:ind w:left="6120" w:hanging="180"/>
+      </w:pPr>
+    </w:lvl>
+  </w:abstractNum>
+  <w:abstractNum w:abstractNumId="2" w15:restartNumberingAfterBreak="0">
     <w:nsid w:val="04C06F65"/>
     <w:multiLevelType w:val="hybridMultilevel"/>
     <w:tmpl w:val="1C1E2F16"/>
@@ -4949,7 +7088,7 @@
       </w:pPr>
     </w:lvl>
   </w:abstractNum>
-  <w:abstractNum w:abstractNumId="2" w15:restartNumberingAfterBreak="0">
+  <w:abstractNum w:abstractNumId="3" w15:restartNumberingAfterBreak="0">
     <w:nsid w:val="07963017"/>
     <w:multiLevelType w:val="multilevel"/>
     <w:tmpl w:val="223A68AA"/>
@@ -5066,7 +7205,7 @@
       </w:pPr>
     </w:lvl>
   </w:abstractNum>
-  <w:abstractNum w:abstractNumId="3" w15:restartNumberingAfterBreak="0">
+  <w:abstractNum w:abstractNumId="4" w15:restartNumberingAfterBreak="0">
     <w:nsid w:val="0939791B"/>
     <w:multiLevelType w:val="hybridMultilevel"/>
     <w:tmpl w:val="C060A274"/>
@@ -5152,7 +7291,93 @@
       </w:pPr>
     </w:lvl>
   </w:abstractNum>
-  <w:abstractNum w:abstractNumId="4" w15:restartNumberingAfterBreak="0">
+  <w:abstractNum w:abstractNumId="5" w15:restartNumberingAfterBreak="0">
+    <w:nsid w:val="0982708B"/>
+    <w:multiLevelType w:val="hybridMultilevel"/>
+    <w:tmpl w:val="E68667EE"/>
+    <w:lvl w:ilvl="0" w:tplc="FFFFFFFF">
+      <w:start w:val="1"/>
+      <w:numFmt w:val="decimal"/>
+      <w:lvlText w:val="%1."/>
+      <w:lvlJc w:val="left"/>
+      <w:pPr>
+        <w:ind w:left="360" w:hanging="360"/>
+      </w:pPr>
+    </w:lvl>
+    <w:lvl w:ilvl="1" w:tplc="FFFFFFFF">
+      <w:start w:val="1"/>
+      <w:numFmt w:val="lowerLetter"/>
+      <w:lvlText w:val="%2."/>
+      <w:lvlJc w:val="left"/>
+      <w:pPr>
+        <w:ind w:left="1080" w:hanging="360"/>
+      </w:pPr>
+    </w:lvl>
+    <w:lvl w:ilvl="2" w:tplc="FFFFFFFF" w:tentative="1">
+      <w:start w:val="1"/>
+      <w:numFmt w:val="lowerRoman"/>
+      <w:lvlText w:val="%3."/>
+      <w:lvlJc w:val="right"/>
+      <w:pPr>
+        <w:ind w:left="1800" w:hanging="180"/>
+      </w:pPr>
+    </w:lvl>
+    <w:lvl w:ilvl="3" w:tplc="FFFFFFFF" w:tentative="1">
+      <w:start w:val="1"/>
+      <w:numFmt w:val="decimal"/>
+      <w:lvlText w:val="%4."/>
+      <w:lvlJc w:val="left"/>
+      <w:pPr>
+        <w:ind w:left="2520" w:hanging="360"/>
+      </w:pPr>
+    </w:lvl>
+    <w:lvl w:ilvl="4" w:tplc="FFFFFFFF" w:tentative="1">
+      <w:start w:val="1"/>
+      <w:numFmt w:val="lowerLetter"/>
+      <w:lvlText w:val="%5."/>
+      <w:lvlJc w:val="left"/>
+      <w:pPr>
+        <w:ind w:left="3240" w:hanging="360"/>
+      </w:pPr>
+    </w:lvl>
+    <w:lvl w:ilvl="5" w:tplc="FFFFFFFF" w:tentative="1">
+      <w:start w:val="1"/>
+      <w:numFmt w:val="lowerRoman"/>
+      <w:lvlText w:val="%6."/>
+      <w:lvlJc w:val="right"/>
+      <w:pPr>
+        <w:ind w:left="3960" w:hanging="180"/>
+      </w:pPr>
+    </w:lvl>
+    <w:lvl w:ilvl="6" w:tplc="FFFFFFFF" w:tentative="1">
+      <w:start w:val="1"/>
+      <w:numFmt w:val="decimal"/>
+      <w:lvlText w:val="%7."/>
+      <w:lvlJc w:val="left"/>
+      <w:pPr>
+        <w:ind w:left="4680" w:hanging="360"/>
+      </w:pPr>
+    </w:lvl>
+    <w:lvl w:ilvl="7" w:tplc="FFFFFFFF" w:tentative="1">
+      <w:start w:val="1"/>
+      <w:numFmt w:val="lowerLetter"/>
+      <w:lvlText w:val="%8."/>
+      <w:lvlJc w:val="left"/>
+      <w:pPr>
+        <w:ind w:left="5400" w:hanging="360"/>
+      </w:pPr>
+    </w:lvl>
+    <w:lvl w:ilvl="8" w:tplc="FFFFFFFF" w:tentative="1">
+      <w:start w:val="1"/>
+      <w:numFmt w:val="lowerRoman"/>
+      <w:lvlText w:val="%9."/>
+      <w:lvlJc w:val="right"/>
+      <w:pPr>
+        <w:ind w:left="6120" w:hanging="180"/>
+      </w:pPr>
+    </w:lvl>
+  </w:abstractNum>
+  <w:abstractNum w:abstractNumId="6" w15:restartNumberingAfterBreak="0">
     <w:nsid w:val="0CDD1AFF"/>
     <w:multiLevelType w:val="multilevel"/>
     <w:tmpl w:val="B7B64866"/>
@@ -5269,7 +7494,7 @@
       </w:pPr>
     </w:lvl>
   </w:abstractNum>
-  <w:abstractNum w:abstractNumId="5" w15:restartNumberingAfterBreak="0">
+  <w:abstractNum w:abstractNumId="7" w15:restartNumberingAfterBreak="0">
     <w:nsid w:val="104151E3"/>
     <w:multiLevelType w:val="hybridMultilevel"/>
     <w:tmpl w:val="64CC70F8"/>
@@ -5355,7 +7580,7 @@
       </w:pPr>
     </w:lvl>
   </w:abstractNum>
-  <w:abstractNum w:abstractNumId="6" w15:restartNumberingAfterBreak="0">
+  <w:abstractNum w:abstractNumId="8" w15:restartNumberingAfterBreak="0">
     <w:nsid w:val="171827E7"/>
     <w:multiLevelType w:val="hybridMultilevel"/>
     <w:tmpl w:val="22428956"/>
@@ -5468,7 +7693,93 @@
       </w:rPr>
     </w:lvl>
   </w:abstractNum>
-  <w:abstractNum w:abstractNumId="7" w15:restartNumberingAfterBreak="0">
+  <w:abstractNum w:abstractNumId="9" w15:restartNumberingAfterBreak="0">
+    <w:nsid w:val="187035A5"/>
+    <w:multiLevelType w:val="hybridMultilevel"/>
+    <w:tmpl w:val="E68667EE"/>
+    <w:lvl w:ilvl="0" w:tplc="FFFFFFFF">
+      <w:start w:val="1"/>
+      <w:numFmt w:val="decimal"/>
+      <w:lvlText w:val="%1."/>
+      <w:lvlJc w:val="left"/>
+      <w:pPr>
+        <w:ind w:left="360" w:hanging="360"/>
+      </w:pPr>
+    </w:lvl>
+    <w:lvl w:ilvl="1" w:tplc="FFFFFFFF">
+      <w:start w:val="1"/>
+      <w:numFmt w:val="lowerLetter"/>
+      <w:lvlText w:val="%2."/>
+      <w:lvlJc w:val="left"/>
+      <w:pPr>
+        <w:ind w:left="1080" w:hanging="360"/>
+      </w:pPr>
+    </w:lvl>
+    <w:lvl w:ilvl="2" w:tplc="FFFFFFFF" w:tentative="1">
+      <w:start w:val="1"/>
+      <w:numFmt w:val="lowerRoman"/>
+      <w:lvlText w:val="%3."/>
+      <w:lvlJc w:val="right"/>
+      <w:pPr>
+        <w:ind w:left="1800" w:hanging="180"/>
+      </w:pPr>
+    </w:lvl>
+    <w:lvl w:ilvl="3" w:tplc="FFFFFFFF" w:tentative="1">
+      <w:start w:val="1"/>
+      <w:numFmt w:val="decimal"/>
+      <w:lvlText w:val="%4."/>
+      <w:lvlJc w:val="left"/>
+      <w:pPr>
+        <w:ind w:left="2520" w:hanging="360"/>
+      </w:pPr>
+    </w:lvl>
+    <w:lvl w:ilvl="4" w:tplc="FFFFFFFF" w:tentative="1">
+      <w:start w:val="1"/>
+      <w:numFmt w:val="lowerLetter"/>
+      <w:lvlText w:val="%5."/>
+      <w:lvlJc w:val="left"/>
+      <w:pPr>
+        <w:ind w:left="3240" w:hanging="360"/>
+      </w:pPr>
+    </w:lvl>
+    <w:lvl w:ilvl="5" w:tplc="FFFFFFFF" w:tentative="1">
+      <w:start w:val="1"/>
+      <w:numFmt w:val="lowerRoman"/>
+      <w:lvlText w:val="%6."/>
+      <w:lvlJc w:val="right"/>
+      <w:pPr>
+        <w:ind w:left="3960" w:hanging="180"/>
+      </w:pPr>
+    </w:lvl>
+    <w:lvl w:ilvl="6" w:tplc="FFFFFFFF" w:tentative="1">
+      <w:start w:val="1"/>
+      <w:numFmt w:val="decimal"/>
+      <w:lvlText w:val="%7."/>
+      <w:lvlJc w:val="left"/>
+      <w:pPr>
+        <w:ind w:left="4680" w:hanging="360"/>
+      </w:pPr>
+    </w:lvl>
+    <w:lvl w:ilvl="7" w:tplc="FFFFFFFF" w:tentative="1">
+      <w:start w:val="1"/>
+      <w:numFmt w:val="lowerLetter"/>
+      <w:lvlText w:val="%8."/>
+      <w:lvlJc w:val="left"/>
+      <w:pPr>
+        <w:ind w:left="5400" w:hanging="360"/>
+      </w:pPr>
+    </w:lvl>
+    <w:lvl w:ilvl="8" w:tplc="FFFFFFFF" w:tentative="1">
+      <w:start w:val="1"/>
+      <w:numFmt w:val="lowerRoman"/>
+      <w:lvlText w:val="%9."/>
+      <w:lvlJc w:val="right"/>
+      <w:pPr>
+        <w:ind w:left="6120" w:hanging="180"/>
+      </w:pPr>
+    </w:lvl>
+  </w:abstractNum>
+  <w:abstractNum w:abstractNumId="10" w15:restartNumberingAfterBreak="0">
     <w:nsid w:val="1F6C2EA7"/>
     <w:multiLevelType w:val="multilevel"/>
     <w:tmpl w:val="E04EAB0C"/>
@@ -5585,7 +7896,7 @@
       </w:pPr>
     </w:lvl>
   </w:abstractNum>
-  <w:abstractNum w:abstractNumId="8" w15:restartNumberingAfterBreak="0">
+  <w:abstractNum w:abstractNumId="11" w15:restartNumberingAfterBreak="0">
     <w:nsid w:val="20093AB7"/>
     <w:multiLevelType w:val="hybridMultilevel"/>
     <w:tmpl w:val="B218B810"/>
@@ -5680,7 +7991,7 @@
       </w:pPr>
     </w:lvl>
   </w:abstractNum>
-  <w:abstractNum w:abstractNumId="9" w15:restartNumberingAfterBreak="0">
+  <w:abstractNum w:abstractNumId="12" w15:restartNumberingAfterBreak="0">
     <w:nsid w:val="21CA7F51"/>
     <w:multiLevelType w:val="hybridMultilevel"/>
     <w:tmpl w:val="46209FF4"/>
@@ -5766,7 +8077,7 @@
       </w:pPr>
     </w:lvl>
   </w:abstractNum>
-  <w:abstractNum w:abstractNumId="10" w15:restartNumberingAfterBreak="0">
+  <w:abstractNum w:abstractNumId="13" w15:restartNumberingAfterBreak="0">
     <w:nsid w:val="290D1743"/>
     <w:multiLevelType w:val="multilevel"/>
     <w:tmpl w:val="24FEA914"/>
@@ -5883,7 +8194,7 @@
       </w:pPr>
     </w:lvl>
   </w:abstractNum>
-  <w:abstractNum w:abstractNumId="11" w15:restartNumberingAfterBreak="0">
+  <w:abstractNum w:abstractNumId="14" w15:restartNumberingAfterBreak="0">
     <w:nsid w:val="2BB440C5"/>
     <w:multiLevelType w:val="hybridMultilevel"/>
     <w:tmpl w:val="E68667EE"/>
@@ -5969,7 +8280,7 @@
       </w:pPr>
     </w:lvl>
   </w:abstractNum>
-  <w:abstractNum w:abstractNumId="12" w15:restartNumberingAfterBreak="0">
+  <w:abstractNum w:abstractNumId="15" w15:restartNumberingAfterBreak="0">
     <w:nsid w:val="309F0379"/>
     <w:multiLevelType w:val="hybridMultilevel"/>
     <w:tmpl w:val="D8F6E07A"/>
@@ -6082,7 +8393,7 @@
       </w:rPr>
     </w:lvl>
   </w:abstractNum>
-  <w:abstractNum w:abstractNumId="13" w15:restartNumberingAfterBreak="0">
+  <w:abstractNum w:abstractNumId="16" w15:restartNumberingAfterBreak="0">
     <w:nsid w:val="3AC60FC2"/>
     <w:multiLevelType w:val="hybridMultilevel"/>
     <w:tmpl w:val="E68667EE"/>
@@ -6168,7 +8479,7 @@
       </w:pPr>
     </w:lvl>
   </w:abstractNum>
-  <w:abstractNum w:abstractNumId="14" w15:restartNumberingAfterBreak="0">
+  <w:abstractNum w:abstractNumId="17" w15:restartNumberingAfterBreak="0">
     <w:nsid w:val="3F44515B"/>
     <w:multiLevelType w:val="hybridMultilevel"/>
     <w:tmpl w:val="7850F14A"/>
@@ -6254,7 +8565,7 @@
       </w:pPr>
     </w:lvl>
   </w:abstractNum>
-  <w:abstractNum w:abstractNumId="15" w15:restartNumberingAfterBreak="0">
+  <w:abstractNum w:abstractNumId="18" w15:restartNumberingAfterBreak="0">
     <w:nsid w:val="454B0214"/>
     <w:multiLevelType w:val="multilevel"/>
     <w:tmpl w:val="D4C0754E"/>
@@ -6371,7 +8682,97 @@
       </w:pPr>
     </w:lvl>
   </w:abstractNum>
-  <w:abstractNum w:abstractNumId="16" w15:restartNumberingAfterBreak="0">
+  <w:abstractNum w:abstractNumId="19" w15:restartNumberingAfterBreak="0">
+    <w:nsid w:val="48663CB3"/>
+    <w:multiLevelType w:val="hybridMultilevel"/>
+    <w:tmpl w:val="2B02393C"/>
+    <w:lvl w:ilvl="0" w:tplc="424E2046">
+      <w:start w:val="1"/>
+      <w:numFmt w:val="decimal"/>
+      <w:lvlText w:val="%1."/>
+      <w:lvlJc w:val="left"/>
+      <w:pPr>
+        <w:ind w:left="360" w:hanging="360"/>
+      </w:pPr>
+      <w:rPr>
+        <w:b w:val="0"/>
+        <w:bCs w:val="0"/>
+      </w:rPr>
+    </w:lvl>
+    <w:lvl w:ilvl="1" w:tplc="FFFFFFFF">
+      <w:start w:val="1"/>
+      <w:numFmt w:val="lowerLetter"/>
+      <w:lvlText w:val="%2."/>
+      <w:lvlJc w:val="left"/>
+      <w:pPr>
+        <w:ind w:left="1080" w:hanging="360"/>
+      </w:pPr>
+    </w:lvl>
+    <w:lvl w:ilvl="2" w:tplc="FFFFFFFF" w:tentative="1">
+      <w:start w:val="1"/>
+      <w:numFmt w:val="lowerRoman"/>
+      <w:lvlText w:val="%3."/>
+      <w:lvlJc w:val="right"/>
+      <w:pPr>
+        <w:ind w:left="1800" w:hanging="180"/>
+      </w:pPr>
+    </w:lvl>
+    <w:lvl w:ilvl="3" w:tplc="FFFFFFFF" w:tentative="1">
+      <w:start w:val="1"/>
+      <w:numFmt w:val="decimal"/>
+      <w:lvlText w:val="%4."/>
+      <w:lvlJc w:val="left"/>
+      <w:pPr>
+        <w:ind w:left="2520" w:hanging="360"/>
+      </w:pPr>
+    </w:lvl>
+    <w:lvl w:ilvl="4" w:tplc="FFFFFFFF" w:tentative="1">
+      <w:start w:val="1"/>
+      <w:numFmt w:val="lowerLetter"/>
+      <w:lvlText w:val="%5."/>
+      <w:lvlJc w:val="left"/>
+      <w:pPr>
+        <w:ind w:left="3240" w:hanging="360"/>
+      </w:pPr>
+    </w:lvl>
+    <w:lvl w:ilvl="5" w:tplc="FFFFFFFF" w:tentative="1">
+      <w:start w:val="1"/>
+      <w:numFmt w:val="lowerRoman"/>
+      <w:lvlText w:val="%6."/>
+      <w:lvlJc w:val="right"/>
+      <w:pPr>
+        <w:ind w:left="3960" w:hanging="180"/>
+      </w:pPr>
+    </w:lvl>
+    <w:lvl w:ilvl="6" w:tplc="FFFFFFFF" w:tentative="1">
+      <w:start w:val="1"/>
+      <w:numFmt w:val="decimal"/>
+      <w:lvlText w:val="%7."/>
+      <w:lvlJc w:val="left"/>
+      <w:pPr>
+        <w:ind w:left="4680" w:hanging="360"/>
+      </w:pPr>
+    </w:lvl>
+    <w:lvl w:ilvl="7" w:tplc="FFFFFFFF" w:tentative="1">
+      <w:start w:val="1"/>
+      <w:numFmt w:val="lowerLetter"/>
+      <w:lvlText w:val="%8."/>
+      <w:lvlJc w:val="left"/>
+      <w:pPr>
+        <w:ind w:left="5400" w:hanging="360"/>
+      </w:pPr>
+    </w:lvl>
+    <w:lvl w:ilvl="8" w:tplc="FFFFFFFF" w:tentative="1">
+      <w:start w:val="1"/>
+      <w:numFmt w:val="lowerRoman"/>
+      <w:lvlText w:val="%9."/>
+      <w:lvlJc w:val="right"/>
+      <w:pPr>
+        <w:ind w:left="6120" w:hanging="180"/>
+      </w:pPr>
+    </w:lvl>
+  </w:abstractNum>
+  <w:abstractNum w:abstractNumId="20" w15:restartNumberingAfterBreak="0">
     <w:nsid w:val="4A392327"/>
     <w:multiLevelType w:val="hybridMultilevel"/>
     <w:tmpl w:val="E68667EE"/>
@@ -6457,7 +8858,7 @@
       </w:pPr>
     </w:lvl>
   </w:abstractNum>
-  <w:abstractNum w:abstractNumId="17" w15:restartNumberingAfterBreak="0">
+  <w:abstractNum w:abstractNumId="21" w15:restartNumberingAfterBreak="0">
     <w:nsid w:val="54297952"/>
     <w:multiLevelType w:val="hybridMultilevel"/>
     <w:tmpl w:val="E68667EE"/>
@@ -6543,7 +8944,93 @@
       </w:pPr>
     </w:lvl>
   </w:abstractNum>
-  <w:abstractNum w:abstractNumId="18" w15:restartNumberingAfterBreak="0">
+  <w:abstractNum w:abstractNumId="22" w15:restartNumberingAfterBreak="0">
+    <w:nsid w:val="567F7B8D"/>
+    <w:multiLevelType w:val="hybridMultilevel"/>
+    <w:tmpl w:val="E68667EE"/>
+    <w:lvl w:ilvl="0" w:tplc="FFFFFFFF">
+      <w:start w:val="1"/>
+      <w:numFmt w:val="decimal"/>
+      <w:lvlText w:val="%1."/>
+      <w:lvlJc w:val="left"/>
+      <w:pPr>
+        <w:ind w:left="360" w:hanging="360"/>
+      </w:pPr>
+    </w:lvl>
+    <w:lvl w:ilvl="1" w:tplc="FFFFFFFF">
+      <w:start w:val="1"/>
+      <w:numFmt w:val="lowerLetter"/>
+      <w:lvlText w:val="%2."/>
+      <w:lvlJc w:val="left"/>
+      <w:pPr>
+        <w:ind w:left="1080" w:hanging="360"/>
+      </w:pPr>
+    </w:lvl>
+    <w:lvl w:ilvl="2" w:tplc="FFFFFFFF" w:tentative="1">
+      <w:start w:val="1"/>
+      <w:numFmt w:val="lowerRoman"/>
+      <w:lvlText w:val="%3."/>
+      <w:lvlJc w:val="right"/>
+      <w:pPr>
+        <w:ind w:left="1800" w:hanging="180"/>
+      </w:pPr>
+    </w:lvl>
+    <w:lvl w:ilvl="3" w:tplc="FFFFFFFF" w:tentative="1">
+      <w:start w:val="1"/>
+      <w:numFmt w:val="decimal"/>
+      <w:lvlText w:val="%4."/>
+      <w:lvlJc w:val="left"/>
+      <w:pPr>
+        <w:ind w:left="2520" w:hanging="360"/>
+      </w:pPr>
+    </w:lvl>
+    <w:lvl w:ilvl="4" w:tplc="FFFFFFFF" w:tentative="1">
+      <w:start w:val="1"/>
+      <w:numFmt w:val="lowerLetter"/>
+      <w:lvlText w:val="%5."/>
+      <w:lvlJc w:val="left"/>
+      <w:pPr>
+        <w:ind w:left="3240" w:hanging="360"/>
+      </w:pPr>
+    </w:lvl>
+    <w:lvl w:ilvl="5" w:tplc="FFFFFFFF" w:tentative="1">
+      <w:start w:val="1"/>
+      <w:numFmt w:val="lowerRoman"/>
+      <w:lvlText w:val="%6."/>
+      <w:lvlJc w:val="right"/>
+      <w:pPr>
+        <w:ind w:left="3960" w:hanging="180"/>
+      </w:pPr>
+    </w:lvl>
+    <w:lvl w:ilvl="6" w:tplc="FFFFFFFF" w:tentative="1">
+      <w:start w:val="1"/>
+      <w:numFmt w:val="decimal"/>
+      <w:lvlText w:val="%7."/>
+      <w:lvlJc w:val="left"/>
+      <w:pPr>
+        <w:ind w:left="4680" w:hanging="360"/>
+      </w:pPr>
+    </w:lvl>
+    <w:lvl w:ilvl="7" w:tplc="FFFFFFFF" w:tentative="1">
+      <w:start w:val="1"/>
+      <w:numFmt w:val="lowerLetter"/>
+      <w:lvlText w:val="%8."/>
+      <w:lvlJc w:val="left"/>
+      <w:pPr>
+        <w:ind w:left="5400" w:hanging="360"/>
+      </w:pPr>
+    </w:lvl>
+    <w:lvl w:ilvl="8" w:tplc="FFFFFFFF" w:tentative="1">
+      <w:start w:val="1"/>
+      <w:numFmt w:val="lowerRoman"/>
+      <w:lvlText w:val="%9."/>
+      <w:lvlJc w:val="right"/>
+      <w:pPr>
+        <w:ind w:left="6120" w:hanging="180"/>
+      </w:pPr>
+    </w:lvl>
+  </w:abstractNum>
+  <w:abstractNum w:abstractNumId="23" w15:restartNumberingAfterBreak="0">
     <w:nsid w:val="5D902C32"/>
     <w:multiLevelType w:val="hybridMultilevel"/>
     <w:tmpl w:val="6EC891E8"/>
@@ -6629,7 +9116,7 @@
       </w:pPr>
     </w:lvl>
   </w:abstractNum>
-  <w:abstractNum w:abstractNumId="19" w15:restartNumberingAfterBreak="0">
+  <w:abstractNum w:abstractNumId="24" w15:restartNumberingAfterBreak="0">
     <w:nsid w:val="5EC33394"/>
     <w:multiLevelType w:val="multilevel"/>
     <w:tmpl w:val="C8261284"/>
@@ -6718,7 +9205,7 @@
       </w:pPr>
     </w:lvl>
   </w:abstractNum>
-  <w:abstractNum w:abstractNumId="20" w15:restartNumberingAfterBreak="0">
+  <w:abstractNum w:abstractNumId="25" w15:restartNumberingAfterBreak="0">
     <w:nsid w:val="61B35E24"/>
     <w:multiLevelType w:val="hybridMultilevel"/>
     <w:tmpl w:val="E68667EE"/>
@@ -6804,7 +9291,93 @@
       </w:pPr>
     </w:lvl>
   </w:abstractNum>
-  <w:abstractNum w:abstractNumId="21" w15:restartNumberingAfterBreak="0">
+  <w:abstractNum w:abstractNumId="26" w15:restartNumberingAfterBreak="0">
+    <w:nsid w:val="62E07BE2"/>
+    <w:multiLevelType w:val="hybridMultilevel"/>
+    <w:tmpl w:val="E68667EE"/>
+    <w:lvl w:ilvl="0" w:tplc="FFFFFFFF">
+      <w:start w:val="1"/>
+      <w:numFmt w:val="decimal"/>
+      <w:lvlText w:val="%1."/>
+      <w:lvlJc w:val="left"/>
+      <w:pPr>
+        <w:ind w:left="360" w:hanging="360"/>
+      </w:pPr>
+    </w:lvl>
+    <w:lvl w:ilvl="1" w:tplc="FFFFFFFF">
+      <w:start w:val="1"/>
+      <w:numFmt w:val="lowerLetter"/>
+      <w:lvlText w:val="%2."/>
+      <w:lvlJc w:val="left"/>
+      <w:pPr>
+        <w:ind w:left="1080" w:hanging="360"/>
+      </w:pPr>
+    </w:lvl>
+    <w:lvl w:ilvl="2" w:tplc="FFFFFFFF" w:tentative="1">
+      <w:start w:val="1"/>
+      <w:numFmt w:val="lowerRoman"/>
+      <w:lvlText w:val="%3."/>
+      <w:lvlJc w:val="right"/>
+      <w:pPr>
+        <w:ind w:left="1800" w:hanging="180"/>
+      </w:pPr>
+    </w:lvl>
+    <w:lvl w:ilvl="3" w:tplc="FFFFFFFF" w:tentative="1">
+      <w:start w:val="1"/>
+      <w:numFmt w:val="decimal"/>
+      <w:lvlText w:val="%4."/>
+      <w:lvlJc w:val="left"/>
+      <w:pPr>
+        <w:ind w:left="2520" w:hanging="360"/>
+      </w:pPr>
+    </w:lvl>
+    <w:lvl w:ilvl="4" w:tplc="FFFFFFFF" w:tentative="1">
+      <w:start w:val="1"/>
+      <w:numFmt w:val="lowerLetter"/>
+      <w:lvlText w:val="%5."/>
+      <w:lvlJc w:val="left"/>
+      <w:pPr>
+        <w:ind w:left="3240" w:hanging="360"/>
+      </w:pPr>
+    </w:lvl>
+    <w:lvl w:ilvl="5" w:tplc="FFFFFFFF" w:tentative="1">
+      <w:start w:val="1"/>
+      <w:numFmt w:val="lowerRoman"/>
+      <w:lvlText w:val="%6."/>
+      <w:lvlJc w:val="right"/>
+      <w:pPr>
+        <w:ind w:left="3960" w:hanging="180"/>
+      </w:pPr>
+    </w:lvl>
+    <w:lvl w:ilvl="6" w:tplc="FFFFFFFF" w:tentative="1">
+      <w:start w:val="1"/>
+      <w:numFmt w:val="decimal"/>
+      <w:lvlText w:val="%7."/>
+      <w:lvlJc w:val="left"/>
+      <w:pPr>
+        <w:ind w:left="4680" w:hanging="360"/>
+      </w:pPr>
+    </w:lvl>
+    <w:lvl w:ilvl="7" w:tplc="FFFFFFFF" w:tentative="1">
+      <w:start w:val="1"/>
+      <w:numFmt w:val="lowerLetter"/>
+      <w:lvlText w:val="%8."/>
+      <w:lvlJc w:val="left"/>
+      <w:pPr>
+        <w:ind w:left="5400" w:hanging="360"/>
+      </w:pPr>
+    </w:lvl>
+    <w:lvl w:ilvl="8" w:tplc="FFFFFFFF" w:tentative="1">
+      <w:start w:val="1"/>
+      <w:numFmt w:val="lowerRoman"/>
+      <w:lvlText w:val="%9."/>
+      <w:lvlJc w:val="right"/>
+      <w:pPr>
+        <w:ind w:left="6120" w:hanging="180"/>
+      </w:pPr>
+    </w:lvl>
+  </w:abstractNum>
+  <w:abstractNum w:abstractNumId="27" w15:restartNumberingAfterBreak="0">
     <w:nsid w:val="691A658C"/>
     <w:multiLevelType w:val="hybridMultilevel"/>
     <w:tmpl w:val="E68667EE"/>
@@ -6890,7 +9463,7 @@
       </w:pPr>
     </w:lvl>
   </w:abstractNum>
-  <w:abstractNum w:abstractNumId="22" w15:restartNumberingAfterBreak="0">
+  <w:abstractNum w:abstractNumId="28" w15:restartNumberingAfterBreak="0">
     <w:nsid w:val="6D313243"/>
     <w:multiLevelType w:val="hybridMultilevel"/>
     <w:tmpl w:val="FFFFFFFF"/>
@@ -6976,7 +9549,7 @@
       </w:pPr>
     </w:lvl>
   </w:abstractNum>
-  <w:abstractNum w:abstractNumId="23" w15:restartNumberingAfterBreak="0">
+  <w:abstractNum w:abstractNumId="29" w15:restartNumberingAfterBreak="0">
     <w:nsid w:val="6DBC20FC"/>
     <w:multiLevelType w:val="hybridMultilevel"/>
     <w:tmpl w:val="C96E1428"/>
@@ -7066,7 +9639,7 @@
       </w:pPr>
     </w:lvl>
   </w:abstractNum>
-  <w:abstractNum w:abstractNumId="24" w15:restartNumberingAfterBreak="0">
+  <w:abstractNum w:abstractNumId="30" w15:restartNumberingAfterBreak="0">
     <w:nsid w:val="6E201864"/>
     <w:multiLevelType w:val="hybridMultilevel"/>
     <w:tmpl w:val="E68667EE"/>
@@ -7152,7 +9725,7 @@
       </w:pPr>
     </w:lvl>
   </w:abstractNum>
-  <w:abstractNum w:abstractNumId="25" w15:restartNumberingAfterBreak="0">
+  <w:abstractNum w:abstractNumId="31" w15:restartNumberingAfterBreak="0">
     <w:nsid w:val="6FC11B7F"/>
     <w:multiLevelType w:val="hybridMultilevel"/>
     <w:tmpl w:val="21DA27D4"/>
@@ -7238,7 +9811,93 @@
       </w:pPr>
     </w:lvl>
   </w:abstractNum>
-  <w:abstractNum w:abstractNumId="26" w15:restartNumberingAfterBreak="0">
+  <w:abstractNum w:abstractNumId="32" w15:restartNumberingAfterBreak="0">
+    <w:nsid w:val="765E4351"/>
+    <w:multiLevelType w:val="hybridMultilevel"/>
+    <w:tmpl w:val="E68667EE"/>
+    <w:lvl w:ilvl="0" w:tplc="FFFFFFFF">
+      <w:start w:val="1"/>
+      <w:numFmt w:val="decimal"/>
+      <w:lvlText w:val="%1."/>
+      <w:lvlJc w:val="left"/>
+      <w:pPr>
+        <w:ind w:left="360" w:hanging="360"/>
+      </w:pPr>
+    </w:lvl>
+    <w:lvl w:ilvl="1" w:tplc="FFFFFFFF">
+      <w:start w:val="1"/>
+      <w:numFmt w:val="lowerLetter"/>
+      <w:lvlText w:val="%2."/>
+      <w:lvlJc w:val="left"/>
+      <w:pPr>
+        <w:ind w:left="1080" w:hanging="360"/>
+      </w:pPr>
+    </w:lvl>
+    <w:lvl w:ilvl="2" w:tplc="FFFFFFFF" w:tentative="1">
+      <w:start w:val="1"/>
+      <w:numFmt w:val="lowerRoman"/>
+      <w:lvlText w:val="%3."/>
+      <w:lvlJc w:val="right"/>
+      <w:pPr>
+        <w:ind w:left="1800" w:hanging="180"/>
+      </w:pPr>
+    </w:lvl>
+    <w:lvl w:ilvl="3" w:tplc="FFFFFFFF" w:tentative="1">
+      <w:start w:val="1"/>
+      <w:numFmt w:val="decimal"/>
+      <w:lvlText w:val="%4."/>
+      <w:lvlJc w:val="left"/>
+      <w:pPr>
+        <w:ind w:left="2520" w:hanging="360"/>
+      </w:pPr>
+    </w:lvl>
+    <w:lvl w:ilvl="4" w:tplc="FFFFFFFF" w:tentative="1">
+      <w:start w:val="1"/>
+      <w:numFmt w:val="lowerLetter"/>
+      <w:lvlText w:val="%5."/>
+      <w:lvlJc w:val="left"/>
+      <w:pPr>
+        <w:ind w:left="3240" w:hanging="360"/>
+      </w:pPr>
+    </w:lvl>
+    <w:lvl w:ilvl="5" w:tplc="FFFFFFFF" w:tentative="1">
+      <w:start w:val="1"/>
+      <w:numFmt w:val="lowerRoman"/>
+      <w:lvlText w:val="%6."/>
+      <w:lvlJc w:val="right"/>
+      <w:pPr>
+        <w:ind w:left="3960" w:hanging="180"/>
+      </w:pPr>
+    </w:lvl>
+    <w:lvl w:ilvl="6" w:tplc="FFFFFFFF" w:tentative="1">
+      <w:start w:val="1"/>
+      <w:numFmt w:val="decimal"/>
+      <w:lvlText w:val="%7."/>
+      <w:lvlJc w:val="left"/>
+      <w:pPr>
+        <w:ind w:left="4680" w:hanging="360"/>
+      </w:pPr>
+    </w:lvl>
+    <w:lvl w:ilvl="7" w:tplc="FFFFFFFF" w:tentative="1">
+      <w:start w:val="1"/>
+      <w:numFmt w:val="lowerLetter"/>
+      <w:lvlText w:val="%8."/>
+      <w:lvlJc w:val="left"/>
+      <w:pPr>
+        <w:ind w:left="5400" w:hanging="360"/>
+      </w:pPr>
+    </w:lvl>
+    <w:lvl w:ilvl="8" w:tplc="FFFFFFFF" w:tentative="1">
+      <w:start w:val="1"/>
+      <w:numFmt w:val="lowerRoman"/>
+      <w:lvlText w:val="%9."/>
+      <w:lvlJc w:val="right"/>
+      <w:pPr>
+        <w:ind w:left="6120" w:hanging="180"/>
+      </w:pPr>
+    </w:lvl>
+  </w:abstractNum>
+  <w:abstractNum w:abstractNumId="33" w15:restartNumberingAfterBreak="0">
     <w:nsid w:val="7E2477B9"/>
     <w:multiLevelType w:val="hybridMultilevel"/>
     <w:tmpl w:val="B044C4A8"/>
@@ -7328,85 +9987,106 @@
     </w:lvl>
   </w:abstractNum>
   <w:num w:numId="1" w16cid:durableId="1726444968">
-    <w:abstractNumId w:val="6"/>
+    <w:abstractNumId w:val="8"/>
   </w:num>
   <w:num w:numId="2" w16cid:durableId="44762915">
-    <w:abstractNumId w:val="8"/>
+    <w:abstractNumId w:val="11"/>
   </w:num>
   <w:num w:numId="3" w16cid:durableId="1069226769">
-    <w:abstractNumId w:val="1"/>
+    <w:abstractNumId w:val="2"/>
   </w:num>
   <w:num w:numId="4" w16cid:durableId="1852446849">
-    <w:abstractNumId w:val="14"/>
+    <w:abstractNumId w:val="17"/>
   </w:num>
   <w:num w:numId="5" w16cid:durableId="1374421500">
-    <w:abstractNumId w:val="18"/>
+    <w:abstractNumId w:val="23"/>
   </w:num>
   <w:num w:numId="6" w16cid:durableId="267205637">
-    <w:abstractNumId w:val="19"/>
+    <w:abstractNumId w:val="24"/>
   </w:num>
   <w:num w:numId="7" w16cid:durableId="2020111381">
-    <w:abstractNumId w:val="3"/>
+    <w:abstractNumId w:val="4"/>
   </w:num>
   <w:num w:numId="8" w16cid:durableId="27266526">
-    <w:abstractNumId w:val="12"/>
+    <w:abstractNumId w:val="15"/>
   </w:num>
   <w:num w:numId="9" w16cid:durableId="2095936602">
     <w:abstractNumId w:val="0"/>
   </w:num>
   <w:num w:numId="10" w16cid:durableId="774713555">
+    <w:abstractNumId w:val="33"/>
+  </w:num>
+  <w:num w:numId="11" w16cid:durableId="13263071">
+    <w:abstractNumId w:val="6"/>
+  </w:num>
+  <w:num w:numId="12" w16cid:durableId="1618753748">
+    <w:abstractNumId w:val="3"/>
+  </w:num>
+  <w:num w:numId="13" w16cid:durableId="1003900387">
+    <w:abstractNumId w:val="10"/>
+  </w:num>
+  <w:num w:numId="14" w16cid:durableId="1527333976">
+    <w:abstractNumId w:val="18"/>
+  </w:num>
+  <w:num w:numId="15" w16cid:durableId="2085833125">
+    <w:abstractNumId w:val="13"/>
+  </w:num>
+  <w:num w:numId="16" w16cid:durableId="2007517782">
+    <w:abstractNumId w:val="7"/>
+  </w:num>
+  <w:num w:numId="17" w16cid:durableId="165559337">
+    <w:abstractNumId w:val="16"/>
+  </w:num>
+  <w:num w:numId="18" w16cid:durableId="950356323">
+    <w:abstractNumId w:val="12"/>
+  </w:num>
+  <w:num w:numId="19" w16cid:durableId="575240923">
+    <w:abstractNumId w:val="31"/>
+  </w:num>
+  <w:num w:numId="20" w16cid:durableId="967008093">
+    <w:abstractNumId w:val="20"/>
+  </w:num>
+  <w:num w:numId="21" w16cid:durableId="337737478">
+    <w:abstractNumId w:val="21"/>
+  </w:num>
+  <w:num w:numId="22" w16cid:durableId="1441952610">
+    <w:abstractNumId w:val="25"/>
+  </w:num>
+  <w:num w:numId="23" w16cid:durableId="132870284">
+    <w:abstractNumId w:val="14"/>
+  </w:num>
+  <w:num w:numId="24" w16cid:durableId="2086609993">
+    <w:abstractNumId w:val="27"/>
+  </w:num>
+  <w:num w:numId="25" w16cid:durableId="2087334323">
+    <w:abstractNumId w:val="30"/>
+  </w:num>
+  <w:num w:numId="26" w16cid:durableId="2091460789">
+    <w:abstractNumId w:val="28"/>
+  </w:num>
+  <w:num w:numId="27" w16cid:durableId="1079594051">
+    <w:abstractNumId w:val="29"/>
+  </w:num>
+  <w:num w:numId="28" w16cid:durableId="1520778940">
+    <w:abstractNumId w:val="19"/>
+  </w:num>
+  <w:num w:numId="29" w16cid:durableId="1013800086">
+    <w:abstractNumId w:val="9"/>
+  </w:num>
+  <w:num w:numId="30" w16cid:durableId="1325426519">
+    <w:abstractNumId w:val="5"/>
+  </w:num>
+  <w:num w:numId="31" w16cid:durableId="1388457765">
     <w:abstractNumId w:val="26"/>
   </w:num>
-  <w:num w:numId="11" w16cid:durableId="13263071">
-    <w:abstractNumId w:val="4"/>
+  <w:num w:numId="32" w16cid:durableId="1123157882">
+    <w:abstractNumId w:val="32"/>
   </w:num>
-  <w:num w:numId="12" w16cid:durableId="1618753748">
-    <w:abstractNumId w:val="2"/>
-  </w:num>
-  <w:num w:numId="13" w16cid:durableId="1003900387">
-    <w:abstractNumId w:val="7"/>
-  </w:num>
-  <w:num w:numId="14" w16cid:durableId="1527333976">
-    <w:abstractNumId w:val="15"/>
-  </w:num>
-  <w:num w:numId="15" w16cid:durableId="2085833125">
-    <w:abstractNumId w:val="10"/>
-  </w:num>
-  <w:num w:numId="16" w16cid:durableId="2007517782">
-    <w:abstractNumId w:val="5"/>
-  </w:num>
-  <w:num w:numId="17" w16cid:durableId="165559337">
-    <w:abstractNumId w:val="13"/>
-  </w:num>
-  <w:num w:numId="18" w16cid:durableId="950356323">
-    <w:abstractNumId w:val="9"/>
-  </w:num>
-  <w:num w:numId="19" w16cid:durableId="575240923">
-    <w:abstractNumId w:val="25"/>
-  </w:num>
-  <w:num w:numId="20" w16cid:durableId="967008093">
-    <w:abstractNumId w:val="16"/>
-  </w:num>
-  <w:num w:numId="21" w16cid:durableId="337737478">
-    <w:abstractNumId w:val="17"/>
-  </w:num>
-  <w:num w:numId="22" w16cid:durableId="1441952610">
-    <w:abstractNumId w:val="20"/>
-  </w:num>
-  <w:num w:numId="23" w16cid:durableId="132870284">
-    <w:abstractNumId w:val="11"/>
-  </w:num>
-  <w:num w:numId="24" w16cid:durableId="2086609993">
-    <w:abstractNumId w:val="21"/>
-  </w:num>
-  <w:num w:numId="25" w16cid:durableId="2087334323">
-    <w:abstractNumId w:val="24"/>
-  </w:num>
-  <w:num w:numId="26" w16cid:durableId="2091460789">
+  <w:num w:numId="33" w16cid:durableId="486557165">
     <w:abstractNumId w:val="22"/>
   </w:num>
-  <w:num w:numId="27" w16cid:durableId="1079594051">
-    <w:abstractNumId w:val="23"/>
+  <w:num w:numId="34" w16cid:durableId="1880361234">
+    <w:abstractNumId w:val="1"/>
   </w:num>
 </w:numbering>
 </file>
@@ -7809,7 +10489,7 @@
   <w:style w:type="paragraph" w:default="1" w:styleId="a">
     <w:name w:val="Normal"/>
     <w:qFormat/>
-    <w:rsid w:val="00227A92"/>
+    <w:rsid w:val="00FC044A"/>
   </w:style>
   <w:style w:type="paragraph" w:styleId="1">
     <w:name w:val="heading 1"/>

</xml_diff>

<commit_message>
Add test plan and report, update log document
Added Testplan_3.docx and Testenrapport_3.docx to the Sjablonen (Markian) directory. Updated the existing Log.docx file.
</commit_message>
<xml_diff>
--- a/Sjablonen/Sjablonen (Markian)/Log.docx
+++ b/Sjablonen/Sjablonen (Markian)/Log.docx
@@ -1554,7 +1554,15 @@
           <w:b/>
           <w:bCs/>
         </w:rPr>
-        <w:t>Daily StandUp</w:t>
+        <w:t xml:space="preserve">Daily </w:t>
+      </w:r>
+      <w:proofErr w:type="spellStart"/>
+      <w:r>
+        <w:rPr>
+          <w:b/>
+          <w:bCs/>
+        </w:rPr>
+        <w:t>StandUp</w:t>
       </w:r>
       <w:r>
         <w:rPr>
@@ -1563,6 +1571,7 @@
         </w:rPr>
         <w:t>s</w:t>
       </w:r>
+      <w:proofErr w:type="spellEnd"/>
       <w:r>
         <w:rPr>
           <w:b/>
@@ -1853,7 +1862,7 @@
           <w:noProof/>
         </w:rPr>
         <w:drawing>
-          <wp:inline distT="0" distB="0" distL="0" distR="0" wp14:anchorId="1B404A1B" wp14:editId="73CE7A9A">
+          <wp:inline distT="0" distB="0" distL="0" distR="0" wp14:anchorId="1B404A1B" wp14:editId="0C991CC8">
             <wp:extent cx="5756275" cy="3131185"/>
             <wp:effectExtent l="0" t="0" r="0" b="0"/>
             <wp:docPr id="1700195881" name="Рисунок 6"/>
@@ -1948,7 +1957,23 @@
         <w:br/>
       </w:r>
       <w:r>
-        <w:t>Tijdens deze sprint hebben we het basisconcept van het spel bedacht en de rollen verdeeld. Wat betreft de bewijslast hebben we user stories uitgewerkt, UML-diagrammen, een wireframe en een GDD gemaakt. Daarnaast hebben we een testplan opgesteld voor de volgende sprint</w:t>
+        <w:t xml:space="preserve">Tijdens deze sprint hebben we het basisconcept van het spel bedacht en de rollen verdeeld. Wat betreft de bewijslast hebben we user </w:t>
+      </w:r>
+      <w:proofErr w:type="spellStart"/>
+      <w:r>
+        <w:t>stories</w:t>
+      </w:r>
+      <w:proofErr w:type="spellEnd"/>
+      <w:r>
+        <w:t xml:space="preserve"> uitgewerkt, UML-diagrammen, een </w:t>
+      </w:r>
+      <w:proofErr w:type="spellStart"/>
+      <w:r>
+        <w:t>wireframe</w:t>
+      </w:r>
+      <w:proofErr w:type="spellEnd"/>
+      <w:r>
+        <w:t xml:space="preserve"> en een GDD gemaakt. Daarnaast hebben we een testplan opgesteld voor de volgende sprint</w:t>
       </w:r>
       <w:r>
         <w:t>.</w:t>
@@ -2100,7 +2125,31 @@
         <w:br/>
       </w:r>
       <w:r>
-        <w:t>Ik heb geleerd hoe de scriptable objects werken en waarvoor worden states gebruikt.</w:t>
+        <w:t xml:space="preserve">Ik heb geleerd hoe de </w:t>
+      </w:r>
+      <w:proofErr w:type="spellStart"/>
+      <w:r>
+        <w:t>scriptable</w:t>
+      </w:r>
+      <w:proofErr w:type="spellEnd"/>
+      <w:r>
+        <w:t xml:space="preserve"> </w:t>
+      </w:r>
+      <w:proofErr w:type="spellStart"/>
+      <w:r>
+        <w:t>objects</w:t>
+      </w:r>
+      <w:proofErr w:type="spellEnd"/>
+      <w:r>
+        <w:t xml:space="preserve"> werken en waarvoor worden </w:t>
+      </w:r>
+      <w:proofErr w:type="spellStart"/>
+      <w:r>
+        <w:t>states</w:t>
+      </w:r>
+      <w:proofErr w:type="spellEnd"/>
+      <w:r>
+        <w:t xml:space="preserve"> gebruikt.</w:t>
       </w:r>
     </w:p>
     <w:p/>
@@ -2380,7 +2429,23 @@
           <w:b/>
           <w:bCs/>
         </w:rPr>
-        <w:t xml:space="preserve">Kopie/screenshot van je Daily StandUp. </w:t>
+        <w:t xml:space="preserve">Kopie/screenshot van je Daily </w:t>
+      </w:r>
+      <w:proofErr w:type="spellStart"/>
+      <w:r>
+        <w:rPr>
+          <w:b/>
+          <w:bCs/>
+        </w:rPr>
+        <w:t>StandUp</w:t>
+      </w:r>
+      <w:proofErr w:type="spellEnd"/>
+      <w:r>
+        <w:rPr>
+          <w:b/>
+          <w:bCs/>
+        </w:rPr>
+        <w:t xml:space="preserve">. </w:t>
       </w:r>
       <w:r>
         <w:br/>
@@ -2461,7 +2526,7 @@
           <w:noProof/>
         </w:rPr>
         <w:drawing>
-          <wp:inline distT="0" distB="0" distL="0" distR="0" wp14:anchorId="6D57866D" wp14:editId="2D28082D">
+          <wp:inline distT="0" distB="0" distL="0" distR="0" wp14:anchorId="6D57866D" wp14:editId="0A62D52F">
             <wp:extent cx="5745480" cy="3108960"/>
             <wp:effectExtent l="0" t="0" r="7620" b="0"/>
             <wp:docPr id="1758756103" name="Рисунок 2"/>
@@ -2536,7 +2601,15 @@
         <w:br/>
       </w:r>
       <w:r>
-        <w:t xml:space="preserve">Vandaag ben ik bezig geweest met het aanmaken van TileMap en Template Spritesheet. Ik ben ook begonnen met het bouwen van Minigame die gaat gebruikt worden als de speler moet zich </w:t>
+        <w:t xml:space="preserve">Vandaag ben ik bezig geweest met het aanmaken van </w:t>
+      </w:r>
+      <w:proofErr w:type="spellStart"/>
+      <w:r>
+        <w:t>TileMap</w:t>
+      </w:r>
+      <w:proofErr w:type="spellEnd"/>
+      <w:r>
+        <w:t xml:space="preserve"> en Template Spritesheet. Ik ben ook begonnen met het bouwen van Minigame die gaat gebruikt worden als de speler moet zich </w:t>
       </w:r>
       <w:r>
         <w:t>verdedigen</w:t>
@@ -2808,7 +2881,23 @@
           <w:b/>
           <w:bCs/>
         </w:rPr>
-        <w:t xml:space="preserve">Kopie/screenshot van je Daily StandUp. </w:t>
+        <w:t xml:space="preserve">Kopie/screenshot van je Daily </w:t>
+      </w:r>
+      <w:proofErr w:type="spellStart"/>
+      <w:r>
+        <w:rPr>
+          <w:b/>
+          <w:bCs/>
+        </w:rPr>
+        <w:t>StandUp</w:t>
+      </w:r>
+      <w:proofErr w:type="spellEnd"/>
+      <w:r>
+        <w:rPr>
+          <w:b/>
+          <w:bCs/>
+        </w:rPr>
+        <w:t xml:space="preserve">. </w:t>
       </w:r>
       <w:r>
         <w:rPr>
@@ -2898,7 +2987,7 @@
           <w:noProof/>
         </w:rPr>
         <w:drawing>
-          <wp:inline distT="0" distB="0" distL="0" distR="0" wp14:anchorId="53F512B7" wp14:editId="23C08E83">
+          <wp:inline distT="0" distB="0" distL="0" distR="0" wp14:anchorId="53F512B7" wp14:editId="47866879">
             <wp:extent cx="5753100" cy="3419475"/>
             <wp:effectExtent l="0" t="0" r="0" b="9525"/>
             <wp:docPr id="284274173" name="Рисунок 2"/>
@@ -2973,7 +3062,23 @@
         <w:br/>
       </w:r>
       <w:r>
-        <w:t>Vandaag heb ik speler movement realiseerd, zodat die de muis volgt.</w:t>
+        <w:t xml:space="preserve">Vandaag heb ik speler </w:t>
+      </w:r>
+      <w:proofErr w:type="spellStart"/>
+      <w:r>
+        <w:t>movement</w:t>
+      </w:r>
+      <w:proofErr w:type="spellEnd"/>
+      <w:r>
+        <w:t xml:space="preserve"> </w:t>
+      </w:r>
+      <w:proofErr w:type="spellStart"/>
+      <w:r>
+        <w:t>realiseerd</w:t>
+      </w:r>
+      <w:proofErr w:type="spellEnd"/>
+      <w:r>
+        <w:t>, zodat die de muis volgt.</w:t>
       </w:r>
       <w:r>
         <w:t xml:space="preserve"> Basic UI frame gemaakt zodat het spel een stukje mooier eruitziet.</w:t>
@@ -3004,8 +3109,21 @@
         </w:rPr>
         <w:br/>
       </w:r>
-      <w:r>
-        <w:t>Projectile spawnen.</w:t>
+      <w:proofErr w:type="spellStart"/>
+      <w:r>
+        <w:t>Projectile</w:t>
+      </w:r>
+      <w:proofErr w:type="spellEnd"/>
+      <w:r>
+        <w:t xml:space="preserve"> </w:t>
+      </w:r>
+      <w:proofErr w:type="spellStart"/>
+      <w:r>
+        <w:t>spawnen</w:t>
+      </w:r>
+      <w:proofErr w:type="spellEnd"/>
+      <w:r>
+        <w:t>.</w:t>
       </w:r>
     </w:p>
     <w:p>
@@ -3031,7 +3149,39 @@
         <w:br/>
       </w:r>
       <w:r>
-        <w:t>Ik heb geleerd dat er een grote verschil is tussen movement met gebruik van rigidbody en degene die “transform”gebruikt.</w:t>
+        <w:t xml:space="preserve">Ik heb geleerd dat er een </w:t>
+      </w:r>
+      <w:proofErr w:type="gramStart"/>
+      <w:r>
+        <w:t>grote</w:t>
+      </w:r>
+      <w:proofErr w:type="gramEnd"/>
+      <w:r>
+        <w:t xml:space="preserve"> verschil is tussen </w:t>
+      </w:r>
+      <w:proofErr w:type="spellStart"/>
+      <w:r>
+        <w:t>movement</w:t>
+      </w:r>
+      <w:proofErr w:type="spellEnd"/>
+      <w:r>
+        <w:t xml:space="preserve"> met gebruik van </w:t>
+      </w:r>
+      <w:proofErr w:type="spellStart"/>
+      <w:r>
+        <w:t>rigidbody</w:t>
+      </w:r>
+      <w:proofErr w:type="spellEnd"/>
+      <w:r>
+        <w:t xml:space="preserve"> en degene die “</w:t>
+      </w:r>
+      <w:proofErr w:type="spellStart"/>
+      <w:r>
+        <w:t>transform”gebruikt</w:t>
+      </w:r>
+      <w:proofErr w:type="spellEnd"/>
+      <w:r>
+        <w:t>.</w:t>
       </w:r>
     </w:p>
     <w:p>
@@ -3214,7 +3364,23 @@
           <w:b/>
           <w:bCs/>
         </w:rPr>
-        <w:t xml:space="preserve">Kopie/screenshot van je Daily StandUp. </w:t>
+        <w:t xml:space="preserve">Kopie/screenshot van je Daily </w:t>
+      </w:r>
+      <w:proofErr w:type="spellStart"/>
+      <w:r>
+        <w:rPr>
+          <w:b/>
+          <w:bCs/>
+        </w:rPr>
+        <w:t>StandUp</w:t>
+      </w:r>
+      <w:proofErr w:type="spellEnd"/>
+      <w:r>
+        <w:rPr>
+          <w:b/>
+          <w:bCs/>
+        </w:rPr>
+        <w:t xml:space="preserve">. </w:t>
       </w:r>
       <w:r>
         <w:rPr>
@@ -3304,7 +3470,7 @@
           <w:noProof/>
         </w:rPr>
         <w:drawing>
-          <wp:inline distT="0" distB="0" distL="0" distR="0" wp14:anchorId="1E730330" wp14:editId="23DB00F5">
+          <wp:inline distT="0" distB="0" distL="0" distR="0" wp14:anchorId="1E730330" wp14:editId="7363677F">
             <wp:extent cx="5753100" cy="3419475"/>
             <wp:effectExtent l="0" t="0" r="0" b="9525"/>
             <wp:docPr id="119463169" name="Рисунок 4"/>
@@ -3379,7 +3545,39 @@
         <w:br/>
       </w:r>
       <w:r>
-        <w:t>Een onderzoek naar projectile spawn gedaan(hoe kan je meerdere kogels in een mooie volgorde aanmaken, hoe maak je waves na bepalde tijd)</w:t>
+        <w:t xml:space="preserve">Een onderzoek naar </w:t>
+      </w:r>
+      <w:proofErr w:type="spellStart"/>
+      <w:r>
+        <w:t>projectile</w:t>
+      </w:r>
+      <w:proofErr w:type="spellEnd"/>
+      <w:r>
+        <w:t xml:space="preserve"> </w:t>
+      </w:r>
+      <w:proofErr w:type="spellStart"/>
+      <w:r>
+        <w:t>spawn</w:t>
+      </w:r>
+      <w:proofErr w:type="spellEnd"/>
+      <w:r>
+        <w:t xml:space="preserve"> </w:t>
+      </w:r>
+      <w:proofErr w:type="gramStart"/>
+      <w:r>
+        <w:t>gedaan(</w:t>
+      </w:r>
+      <w:proofErr w:type="gramEnd"/>
+      <w:r>
+        <w:t xml:space="preserve">hoe kan je meerdere kogels in een mooie volgorde aanmaken, hoe maak je waves na </w:t>
+      </w:r>
+      <w:proofErr w:type="spellStart"/>
+      <w:r>
+        <w:t>bepalde</w:t>
+      </w:r>
+      <w:proofErr w:type="spellEnd"/>
+      <w:r>
+        <w:t xml:space="preserve"> tijd)</w:t>
       </w:r>
     </w:p>
     <w:p>
@@ -3405,7 +3603,15 @@
         <w:br/>
       </w:r>
       <w:r>
-        <w:t>Het organiseren van spawn orde.</w:t>
+        <w:t xml:space="preserve">Het organiseren van </w:t>
+      </w:r>
+      <w:proofErr w:type="spellStart"/>
+      <w:r>
+        <w:t>spawn</w:t>
+      </w:r>
+      <w:proofErr w:type="spellEnd"/>
+      <w:r>
+        <w:t xml:space="preserve"> orde.</w:t>
       </w:r>
     </w:p>
     <w:p>
@@ -3431,7 +3637,39 @@
         <w:br/>
       </w:r>
       <w:r>
-        <w:t>Voor het vlooiend projectile spawn wordt IEnummerator method gebruikt.</w:t>
+        <w:t xml:space="preserve">Voor het vlooiend </w:t>
+      </w:r>
+      <w:proofErr w:type="spellStart"/>
+      <w:r>
+        <w:t>projectile</w:t>
+      </w:r>
+      <w:proofErr w:type="spellEnd"/>
+      <w:r>
+        <w:t xml:space="preserve"> </w:t>
+      </w:r>
+      <w:proofErr w:type="spellStart"/>
+      <w:r>
+        <w:t>spawn</w:t>
+      </w:r>
+      <w:proofErr w:type="spellEnd"/>
+      <w:r>
+        <w:t xml:space="preserve"> wordt </w:t>
+      </w:r>
+      <w:proofErr w:type="spellStart"/>
+      <w:r>
+        <w:t>IEnummerator</w:t>
+      </w:r>
+      <w:proofErr w:type="spellEnd"/>
+      <w:r>
+        <w:t xml:space="preserve"> </w:t>
+      </w:r>
+      <w:proofErr w:type="spellStart"/>
+      <w:r>
+        <w:t>method</w:t>
+      </w:r>
+      <w:proofErr w:type="spellEnd"/>
+      <w:r>
+        <w:t xml:space="preserve"> gebruikt.</w:t>
       </w:r>
     </w:p>
     <w:p/>
@@ -3601,7 +3839,23 @@
           <w:b/>
           <w:bCs/>
         </w:rPr>
-        <w:t xml:space="preserve">Kopie/screenshot van je Daily StandUp. </w:t>
+        <w:t xml:space="preserve">Kopie/screenshot van je Daily </w:t>
+      </w:r>
+      <w:proofErr w:type="spellStart"/>
+      <w:r>
+        <w:rPr>
+          <w:b/>
+          <w:bCs/>
+        </w:rPr>
+        <w:t>StandUp</w:t>
+      </w:r>
+      <w:proofErr w:type="spellEnd"/>
+      <w:r>
+        <w:rPr>
+          <w:b/>
+          <w:bCs/>
+        </w:rPr>
+        <w:t xml:space="preserve">. </w:t>
       </w:r>
       <w:r>
         <w:rPr>
@@ -3691,7 +3945,7 @@
           <w:noProof/>
         </w:rPr>
         <w:drawing>
-          <wp:inline distT="0" distB="0" distL="0" distR="0" wp14:anchorId="5401CBE0" wp14:editId="0BE9CFF1">
+          <wp:inline distT="0" distB="0" distL="0" distR="0" wp14:anchorId="5401CBE0" wp14:editId="1DC39622">
             <wp:extent cx="5753100" cy="3419475"/>
             <wp:effectExtent l="0" t="0" r="0" b="9525"/>
             <wp:docPr id="1866204644" name="Рисунок 4" descr="Зображення, що містить знімок екрана, Програмне забезпечення для відеоігор&#10;&#10;Вміст на основі ШІ може бути неправильним."/>
@@ -3766,7 +4020,15 @@
         <w:br/>
       </w:r>
       <w:r>
-        <w:t>Vandaag was ik niet ech bezig met project geweest, want ik had geen projecturen vandaag, maar ik heb nog een klein onderzoek gedaan naar cirkel patten en hoe je het kan bouwen.</w:t>
+        <w:t xml:space="preserve">Vandaag was ik niet </w:t>
+      </w:r>
+      <w:proofErr w:type="spellStart"/>
+      <w:r>
+        <w:t>ech</w:t>
+      </w:r>
+      <w:proofErr w:type="spellEnd"/>
+      <w:r>
+        <w:t xml:space="preserve"> bezig met project geweest, want ik had geen projecturen vandaag, maar ik heb nog een klein onderzoek gedaan naar cirkel patten en hoe je het kan bouwen.</w:t>
       </w:r>
     </w:p>
     <w:p>
@@ -3793,7 +4055,15 @@
         <w:br/>
       </w:r>
       <w:r>
-        <w:t>Huidige uitdaging blijft dezelfde – de aanmaak van kogelsorde realiseren.</w:t>
+        <w:t xml:space="preserve">Huidige uitdaging blijft dezelfde – de aanmaak van </w:t>
+      </w:r>
+      <w:proofErr w:type="spellStart"/>
+      <w:r>
+        <w:t>kogelsorde</w:t>
+      </w:r>
+      <w:proofErr w:type="spellEnd"/>
+      <w:r>
+        <w:t xml:space="preserve"> realiseren.</w:t>
       </w:r>
     </w:p>
     <w:p>
@@ -3818,8 +4088,13 @@
         </w:rPr>
         <w:br/>
       </w:r>
-      <w:r>
-        <w:t>Unity Editor gebruikt geen graden maar radialen. Daarom is het belangrijk om “</w:t>
+      <w:proofErr w:type="spellStart"/>
+      <w:r>
+        <w:t>Unity</w:t>
+      </w:r>
+      <w:proofErr w:type="spellEnd"/>
+      <w:r>
+        <w:t xml:space="preserve"> Editor gebruikt geen graden maar radialen. Daarom is het belangrijk om “</w:t>
       </w:r>
       <w:r>
         <w:t>Mathf.Deg2Rad</w:t>
@@ -4003,7 +4278,23 @@
           <w:b/>
           <w:bCs/>
         </w:rPr>
-        <w:t xml:space="preserve">Kopie/screenshot van je Daily StandUp. </w:t>
+        <w:t xml:space="preserve">Kopie/screenshot van je Daily </w:t>
+      </w:r>
+      <w:proofErr w:type="spellStart"/>
+      <w:r>
+        <w:rPr>
+          <w:b/>
+          <w:bCs/>
+        </w:rPr>
+        <w:t>StandUp</w:t>
+      </w:r>
+      <w:proofErr w:type="spellEnd"/>
+      <w:r>
+        <w:rPr>
+          <w:b/>
+          <w:bCs/>
+        </w:rPr>
+        <w:t xml:space="preserve">. </w:t>
       </w:r>
       <w:r>
         <w:rPr>
@@ -4093,7 +4384,7 @@
           <w:noProof/>
         </w:rPr>
         <w:drawing>
-          <wp:inline distT="0" distB="0" distL="0" distR="0" wp14:anchorId="766A65CC" wp14:editId="02081A69">
+          <wp:inline distT="0" distB="0" distL="0" distR="0" wp14:anchorId="766A65CC" wp14:editId="32345C3E">
             <wp:extent cx="5753100" cy="3419475"/>
             <wp:effectExtent l="0" t="0" r="0" b="9525"/>
             <wp:docPr id="71956048" name="Рисунок 2"/>
@@ -4170,11 +4461,24 @@
       <w:r>
         <w:t xml:space="preserve">Vandaag heb ik </w:t>
       </w:r>
-      <w:r>
-        <w:t>BulletGenerator (</w:t>
-      </w:r>
-      <w:r>
-        <w:t>creëert kogels en zet hun richting) afgekregen. Ook heb ik TestPlan voor Minigame test gemaakt.</w:t>
+      <w:proofErr w:type="spellStart"/>
+      <w:r>
+        <w:t>BulletGenerator</w:t>
+      </w:r>
+      <w:proofErr w:type="spellEnd"/>
+      <w:r>
+        <w:t xml:space="preserve"> (</w:t>
+      </w:r>
+      <w:r>
+        <w:t xml:space="preserve">creëert kogels en zet hun richting) afgekregen. Ook heb ik </w:t>
+      </w:r>
+      <w:proofErr w:type="spellStart"/>
+      <w:r>
+        <w:t>TestPlan</w:t>
+      </w:r>
+      <w:proofErr w:type="spellEnd"/>
+      <w:r>
+        <w:t xml:space="preserve"> voor Minigame test gemaakt.</w:t>
       </w:r>
     </w:p>
     <w:p>
@@ -4243,9 +4547,11 @@
       <w:r>
         <w:t>Deze dag heb ik voor het eerst “</w:t>
       </w:r>
+      <w:proofErr w:type="spellStart"/>
       <w:r>
         <w:t>Random.insideUnitCircle</w:t>
       </w:r>
+      <w:proofErr w:type="spellEnd"/>
       <w:r>
         <w:t xml:space="preserve">” methode gebruikt. Het is bedoeld om en willekeurige positie binnen een bepaalde area te creëren </w:t>
       </w:r>
@@ -4395,7 +4701,15 @@
         <w:br/>
       </w:r>
       <w:r>
-        <w:t xml:space="preserve">Beginnen met volgende sprint, Minigame polijsten en aan Invetory of dialoogsysteem beginnen te werken. </w:t>
+        <w:t xml:space="preserve">Beginnen met volgende sprint, Minigame polijsten en aan </w:t>
+      </w:r>
+      <w:proofErr w:type="spellStart"/>
+      <w:r>
+        <w:t>Invetory</w:t>
+      </w:r>
+      <w:proofErr w:type="spellEnd"/>
+      <w:r>
+        <w:t xml:space="preserve"> of dialoogsysteem beginnen te werken. </w:t>
       </w:r>
     </w:p>
     <w:p>
@@ -4420,7 +4734,23 @@
           <w:b/>
           <w:bCs/>
         </w:rPr>
-        <w:t xml:space="preserve">Kopie/screenshot van je Daily StandUp. </w:t>
+        <w:t xml:space="preserve">Kopie/screenshot van je Daily </w:t>
+      </w:r>
+      <w:proofErr w:type="spellStart"/>
+      <w:r>
+        <w:rPr>
+          <w:b/>
+          <w:bCs/>
+        </w:rPr>
+        <w:t>StandUp</w:t>
+      </w:r>
+      <w:proofErr w:type="spellEnd"/>
+      <w:r>
+        <w:rPr>
+          <w:b/>
+          <w:bCs/>
+        </w:rPr>
+        <w:t xml:space="preserve">. </w:t>
       </w:r>
       <w:r>
         <w:rPr>
@@ -4585,10 +4915,26 @@
         <w:br/>
       </w:r>
       <w:r>
-        <w:t xml:space="preserve">Vandaag heb ik uiteindelijk een kogel spawn patroon kunnen maken. Ik heb ook kogel muur attack gerealiseerd. </w:t>
-      </w:r>
-      <w:r>
-        <w:t>Ik heb ook meer informatie over states gelezen en geleerd.</w:t>
+        <w:t xml:space="preserve">Vandaag heb ik uiteindelijk een kogel </w:t>
+      </w:r>
+      <w:proofErr w:type="spellStart"/>
+      <w:r>
+        <w:t>spawn</w:t>
+      </w:r>
+      <w:proofErr w:type="spellEnd"/>
+      <w:r>
+        <w:t xml:space="preserve"> patroon kunnen maken. Ik heb ook kogel muur attack gerealiseerd. </w:t>
+      </w:r>
+      <w:r>
+        <w:t xml:space="preserve">Ik heb ook meer informatie over </w:t>
+      </w:r>
+      <w:proofErr w:type="spellStart"/>
+      <w:r>
+        <w:t>states</w:t>
+      </w:r>
+      <w:proofErr w:type="spellEnd"/>
+      <w:r>
+        <w:t xml:space="preserve"> gelezen en geleerd.</w:t>
       </w:r>
     </w:p>
     <w:p>
@@ -4640,7 +4986,15 @@
         <w:br/>
       </w:r>
       <w:r>
-        <w:t>Hoe states werken en wanneer moet ik het gebruiken.</w:t>
+        <w:t xml:space="preserve">Hoe </w:t>
+      </w:r>
+      <w:proofErr w:type="spellStart"/>
+      <w:r>
+        <w:t>states</w:t>
+      </w:r>
+      <w:proofErr w:type="spellEnd"/>
+      <w:r>
+        <w:t xml:space="preserve"> werken en wanneer moet ik het gebruiken.</w:t>
       </w:r>
     </w:p>
     <w:p>
@@ -4817,7 +5171,23 @@
           <w:b/>
           <w:bCs/>
         </w:rPr>
-        <w:t xml:space="preserve">Kopie/screenshot van je Daily StandUp. </w:t>
+        <w:t xml:space="preserve">Kopie/screenshot van je Daily </w:t>
+      </w:r>
+      <w:proofErr w:type="spellStart"/>
+      <w:r>
+        <w:rPr>
+          <w:b/>
+          <w:bCs/>
+        </w:rPr>
+        <w:t>StandUp</w:t>
+      </w:r>
+      <w:proofErr w:type="spellEnd"/>
+      <w:r>
+        <w:rPr>
+          <w:b/>
+          <w:bCs/>
+        </w:rPr>
+        <w:t xml:space="preserve">. </w:t>
       </w:r>
       <w:r>
         <w:rPr>
@@ -5230,7 +5600,23 @@
           <w:b/>
           <w:bCs/>
         </w:rPr>
-        <w:t xml:space="preserve">Kopie/screenshot van je Daily StandUp. </w:t>
+        <w:t xml:space="preserve">Kopie/screenshot van je Daily </w:t>
+      </w:r>
+      <w:proofErr w:type="spellStart"/>
+      <w:r>
+        <w:rPr>
+          <w:b/>
+          <w:bCs/>
+        </w:rPr>
+        <w:t>StandUp</w:t>
+      </w:r>
+      <w:proofErr w:type="spellEnd"/>
+      <w:r>
+        <w:rPr>
+          <w:b/>
+          <w:bCs/>
+        </w:rPr>
+        <w:t xml:space="preserve">. </w:t>
       </w:r>
       <w:r>
         <w:rPr>
@@ -5399,7 +5785,23 @@
         <w:t xml:space="preserve">Ik ben begonnen met </w:t>
       </w:r>
       <w:r>
-        <w:t>Inventory te werken, vanwege taakprioriteit. Ik heb Inventory Wireframe getekend en in Unity gemaakt.</w:t>
+        <w:t xml:space="preserve">Inventory te werken, vanwege taakprioriteit. Ik heb Inventory </w:t>
+      </w:r>
+      <w:proofErr w:type="spellStart"/>
+      <w:r>
+        <w:t>Wireframe</w:t>
+      </w:r>
+      <w:proofErr w:type="spellEnd"/>
+      <w:r>
+        <w:t xml:space="preserve"> getekend en in </w:t>
+      </w:r>
+      <w:proofErr w:type="spellStart"/>
+      <w:r>
+        <w:t>Unity</w:t>
+      </w:r>
+      <w:proofErr w:type="spellEnd"/>
+      <w:r>
+        <w:t xml:space="preserve"> gemaakt.</w:t>
       </w:r>
     </w:p>
     <w:p>
@@ -5600,7 +6002,63 @@
         <w:rPr>
           <w:rFonts w:cstheme="minorHAnsi"/>
         </w:rPr>
-        <w:t>Documentatie voor Unity Grid Layout lezen. Inventory afmaken. maak van dit een tekst met afgemaakte dingen</w:t>
+        <w:t xml:space="preserve">Documentatie voor </w:t>
+      </w:r>
+      <w:proofErr w:type="spellStart"/>
+      <w:r>
+        <w:rPr>
+          <w:rFonts w:cstheme="minorHAnsi"/>
+        </w:rPr>
+        <w:t>Unity</w:t>
+      </w:r>
+      <w:proofErr w:type="spellEnd"/>
+      <w:r>
+        <w:rPr>
+          <w:rFonts w:cstheme="minorHAnsi"/>
+        </w:rPr>
+        <w:t xml:space="preserve"> </w:t>
+      </w:r>
+      <w:proofErr w:type="spellStart"/>
+      <w:r>
+        <w:rPr>
+          <w:rFonts w:cstheme="minorHAnsi"/>
+        </w:rPr>
+        <w:t>Grid</w:t>
+      </w:r>
+      <w:proofErr w:type="spellEnd"/>
+      <w:r>
+        <w:rPr>
+          <w:rFonts w:cstheme="minorHAnsi"/>
+        </w:rPr>
+        <w:t xml:space="preserve"> </w:t>
+      </w:r>
+      <w:proofErr w:type="spellStart"/>
+      <w:r>
+        <w:rPr>
+          <w:rFonts w:cstheme="minorHAnsi"/>
+        </w:rPr>
+        <w:t>Layout</w:t>
+      </w:r>
+      <w:proofErr w:type="spellEnd"/>
+      <w:r>
+        <w:rPr>
+          <w:rFonts w:cstheme="minorHAnsi"/>
+        </w:rPr>
+        <w:t xml:space="preserve"> lezen. Inventory afmaken. </w:t>
+      </w:r>
+      <w:proofErr w:type="gramStart"/>
+      <w:r>
+        <w:rPr>
+          <w:rFonts w:cstheme="minorHAnsi"/>
+        </w:rPr>
+        <w:t>maak</w:t>
+      </w:r>
+      <w:proofErr w:type="gramEnd"/>
+      <w:r>
+        <w:rPr>
+          <w:rFonts w:cstheme="minorHAnsi"/>
+        </w:rPr>
+        <w:t xml:space="preserve"> van dit een tekst met afgemaakte dingen</w:t>
       </w:r>
     </w:p>
     <w:p>
@@ -5625,7 +6083,23 @@
           <w:b/>
           <w:bCs/>
         </w:rPr>
-        <w:t xml:space="preserve">Kopie/screenshot van je Daily StandUp. </w:t>
+        <w:t xml:space="preserve">Kopie/screenshot van je Daily </w:t>
+      </w:r>
+      <w:proofErr w:type="spellStart"/>
+      <w:r>
+        <w:rPr>
+          <w:b/>
+          <w:bCs/>
+        </w:rPr>
+        <w:t>StandUp</w:t>
+      </w:r>
+      <w:proofErr w:type="spellEnd"/>
+      <w:r>
+        <w:rPr>
+          <w:b/>
+          <w:bCs/>
+        </w:rPr>
+        <w:t xml:space="preserve">. </w:t>
       </w:r>
       <w:r>
         <w:rPr>
@@ -5793,12 +6267,68 @@
         <w:rPr>
           <w:rFonts w:cstheme="minorHAnsi"/>
         </w:rPr>
-        <w:t xml:space="preserve">De documentatie van de Unity Grid Layout is bestudeerd om beter te begrijpen hoe items overzichtelijk kunnen worden geplaatst. Met deze kennis is het inventory-systeem verder uitgewerkt en </w:t>
-      </w:r>
+        <w:t xml:space="preserve">De documentatie van de </w:t>
+      </w:r>
+      <w:proofErr w:type="spellStart"/>
       <w:r>
         <w:rPr>
           <w:rFonts w:cstheme="minorHAnsi"/>
         </w:rPr>
+        <w:t>Unity</w:t>
+      </w:r>
+      <w:proofErr w:type="spellEnd"/>
+      <w:r>
+        <w:rPr>
+          <w:rFonts w:cstheme="minorHAnsi"/>
+        </w:rPr>
+        <w:t xml:space="preserve"> </w:t>
+      </w:r>
+      <w:proofErr w:type="spellStart"/>
+      <w:r>
+        <w:rPr>
+          <w:rFonts w:cstheme="minorHAnsi"/>
+        </w:rPr>
+        <w:t>Grid</w:t>
+      </w:r>
+      <w:proofErr w:type="spellEnd"/>
+      <w:r>
+        <w:rPr>
+          <w:rFonts w:cstheme="minorHAnsi"/>
+        </w:rPr>
+        <w:t xml:space="preserve"> </w:t>
+      </w:r>
+      <w:proofErr w:type="spellStart"/>
+      <w:r>
+        <w:rPr>
+          <w:rFonts w:cstheme="minorHAnsi"/>
+        </w:rPr>
+        <w:t>Layout</w:t>
+      </w:r>
+      <w:proofErr w:type="spellEnd"/>
+      <w:r>
+        <w:rPr>
+          <w:rFonts w:cstheme="minorHAnsi"/>
+        </w:rPr>
+        <w:t xml:space="preserve"> is bestudeerd om beter te begrijpen hoe items overzichtelijk kunnen worden geplaatst. Met deze kennis is het </w:t>
+      </w:r>
+      <w:proofErr w:type="spellStart"/>
+      <w:r>
+        <w:rPr>
+          <w:rFonts w:cstheme="minorHAnsi"/>
+        </w:rPr>
+        <w:t>inventory</w:t>
+      </w:r>
+      <w:proofErr w:type="spellEnd"/>
+      <w:r>
+        <w:rPr>
+          <w:rFonts w:cstheme="minorHAnsi"/>
+        </w:rPr>
+        <w:t xml:space="preserve">-systeem verder uitgewerkt en </w:t>
+      </w:r>
+      <w:r>
+        <w:rPr>
+          <w:rFonts w:cstheme="minorHAnsi"/>
+        </w:rPr>
         <w:t>bijna</w:t>
       </w:r>
       <w:r>
@@ -5817,12 +6347,20 @@
         <w:rPr>
           <w:rFonts w:cstheme="minorHAnsi"/>
         </w:rPr>
-        <w:t xml:space="preserve"> inventory</w:t>
-      </w:r>
+        <w:t xml:space="preserve"> </w:t>
+      </w:r>
+      <w:proofErr w:type="spellStart"/>
       <w:r>
         <w:rPr>
           <w:rFonts w:cstheme="minorHAnsi"/>
         </w:rPr>
+        <w:t>inventory</w:t>
+      </w:r>
+      <w:proofErr w:type="spellEnd"/>
+      <w:r>
+        <w:rPr>
+          <w:rFonts w:cstheme="minorHAnsi"/>
+        </w:rPr>
         <w:t xml:space="preserve"> scripts</w:t>
       </w:r>
       <w:r>
@@ -5847,7 +6385,21 @@
         <w:rPr>
           <w:rFonts w:cstheme="minorHAnsi"/>
         </w:rPr>
-        <w:t xml:space="preserve"> klaar. Het blijft nog inventory met Item script van mijn </w:t>
+        <w:t xml:space="preserve"> klaar. Het blijft nog </w:t>
+      </w:r>
+      <w:proofErr w:type="spellStart"/>
+      <w:r>
+        <w:rPr>
+          <w:rFonts w:cstheme="minorHAnsi"/>
+        </w:rPr>
+        <w:t>inventory</w:t>
+      </w:r>
+      <w:proofErr w:type="spellEnd"/>
+      <w:r>
+        <w:rPr>
+          <w:rFonts w:cstheme="minorHAnsi"/>
+        </w:rPr>
+        <w:t xml:space="preserve"> met Item script van mijn </w:t>
       </w:r>
       <w:r>
         <w:rPr>
@@ -6077,7 +6629,23 @@
           <w:b/>
           <w:bCs/>
         </w:rPr>
-        <w:t xml:space="preserve">Kopie/screenshot van je Daily StandUp. </w:t>
+        <w:t xml:space="preserve">Kopie/screenshot van je Daily </w:t>
+      </w:r>
+      <w:proofErr w:type="spellStart"/>
+      <w:r>
+        <w:rPr>
+          <w:b/>
+          <w:bCs/>
+        </w:rPr>
+        <w:t>StandUp</w:t>
+      </w:r>
+      <w:proofErr w:type="spellEnd"/>
+      <w:r>
+        <w:rPr>
+          <w:b/>
+          <w:bCs/>
+        </w:rPr>
+        <w:t xml:space="preserve">. </w:t>
       </w:r>
       <w:r>
         <w:rPr>
@@ -6462,11 +7030,2129 @@
       </w:r>
     </w:p>
     <w:p/>
+    <w:p>
+      <w:pPr>
+        <w:pStyle w:val="1"/>
+        <w:jc w:val="left"/>
+      </w:pPr>
+      <w:r>
+        <w:lastRenderedPageBreak/>
+        <w:t>Dag 1(Sprint 4)</w:t>
+      </w:r>
+    </w:p>
+    <w:p>
+      <w:pPr>
+        <w:pStyle w:val="3"/>
+        <w:numPr>
+          <w:ilvl w:val="0"/>
+          <w:numId w:val="28"/>
+        </w:numPr>
+      </w:pPr>
+      <w:r>
+        <w:rPr>
+          <w:b/>
+          <w:bCs/>
+        </w:rPr>
+        <w:t xml:space="preserve">Kopie/screenshot van je Daily </w:t>
+      </w:r>
+      <w:proofErr w:type="spellStart"/>
+      <w:r>
+        <w:rPr>
+          <w:b/>
+          <w:bCs/>
+        </w:rPr>
+        <w:t>StandUp</w:t>
+      </w:r>
+      <w:proofErr w:type="spellEnd"/>
+      <w:r>
+        <w:rPr>
+          <w:b/>
+          <w:bCs/>
+        </w:rPr>
+        <w:t xml:space="preserve">. </w:t>
+      </w:r>
+      <w:r>
+        <w:rPr>
+          <w:b/>
+          <w:bCs/>
+        </w:rPr>
+        <w:br/>
+      </w:r>
+      <w:r>
+        <w:rPr>
+          <w:noProof/>
+        </w:rPr>
+        <w:drawing>
+          <wp:inline distT="0" distB="0" distL="0" distR="0" wp14:anchorId="01414C24" wp14:editId="430D9F08">
+            <wp:extent cx="4507230" cy="3341370"/>
+            <wp:effectExtent l="0" t="0" r="7620" b="0"/>
+            <wp:docPr id="1208296281" name="Рисунок 1"/>
+            <wp:cNvGraphicFramePr>
+              <a:graphicFrameLocks xmlns:a="http://schemas.openxmlformats.org/drawingml/2006/main" noChangeAspect="1"/>
+            </wp:cNvGraphicFramePr>
+            <a:graphic xmlns:a="http://schemas.openxmlformats.org/drawingml/2006/main">
+              <a:graphicData uri="http://schemas.openxmlformats.org/drawingml/2006/picture">
+                <pic:pic xmlns:pic="http://schemas.openxmlformats.org/drawingml/2006/picture">
+                  <pic:nvPicPr>
+                    <pic:cNvPr id="0" name="Picture 1"/>
+                    <pic:cNvPicPr>
+                      <a:picLocks noChangeAspect="1" noChangeArrowheads="1"/>
+                    </pic:cNvPicPr>
+                  </pic:nvPicPr>
+                  <pic:blipFill>
+                    <a:blip r:embed="rId32">
+                      <a:extLst>
+                        <a:ext uri="{28A0092B-C50C-407E-A947-70E740481C1C}">
+                          <a14:useLocalDpi xmlns:a14="http://schemas.microsoft.com/office/drawing/2010/main" val="0"/>
+                        </a:ext>
+                      </a:extLst>
+                    </a:blip>
+                    <a:srcRect/>
+                    <a:stretch>
+                      <a:fillRect/>
+                    </a:stretch>
+                  </pic:blipFill>
+                  <pic:spPr bwMode="auto">
+                    <a:xfrm>
+                      <a:off x="0" y="0"/>
+                      <a:ext cx="4507230" cy="3341370"/>
+                    </a:xfrm>
+                    <a:prstGeom prst="rect">
+                      <a:avLst/>
+                    </a:prstGeom>
+                    <a:noFill/>
+                    <a:ln>
+                      <a:noFill/>
+                    </a:ln>
+                  </pic:spPr>
+                </pic:pic>
+              </a:graphicData>
+            </a:graphic>
+          </wp:inline>
+        </w:drawing>
+      </w:r>
+    </w:p>
+    <w:p>
+      <w:pPr>
+        <w:pStyle w:val="3"/>
+        <w:numPr>
+          <w:ilvl w:val="0"/>
+          <w:numId w:val="28"/>
+        </w:numPr>
+      </w:pPr>
+      <w:r>
+        <w:rPr>
+          <w:b/>
+          <w:bCs/>
+        </w:rPr>
+        <w:t xml:space="preserve">Screenshot SCRUM bord. </w:t>
+      </w:r>
+      <w:r>
+        <w:rPr>
+          <w:b/>
+          <w:bCs/>
+        </w:rPr>
+        <w:br/>
+      </w:r>
+      <w:r>
+        <w:rPr>
+          <w:noProof/>
+        </w:rPr>
+        <w:drawing>
+          <wp:inline distT="0" distB="0" distL="0" distR="0" wp14:anchorId="48B379A8" wp14:editId="35E1E7E1">
+            <wp:extent cx="5744210" cy="2403475"/>
+            <wp:effectExtent l="0" t="0" r="8890" b="0"/>
+            <wp:docPr id="1552203258" name="Рисунок 11"/>
+            <wp:cNvGraphicFramePr>
+              <a:graphicFrameLocks xmlns:a="http://schemas.openxmlformats.org/drawingml/2006/main" noChangeAspect="1"/>
+            </wp:cNvGraphicFramePr>
+            <a:graphic xmlns:a="http://schemas.openxmlformats.org/drawingml/2006/main">
+              <a:graphicData uri="http://schemas.openxmlformats.org/drawingml/2006/picture">
+                <pic:pic xmlns:pic="http://schemas.openxmlformats.org/drawingml/2006/picture">
+                  <pic:nvPicPr>
+                    <pic:cNvPr id="0" name="Picture 11"/>
+                    <pic:cNvPicPr>
+                      <a:picLocks noChangeAspect="1" noChangeArrowheads="1"/>
+                    </pic:cNvPicPr>
+                  </pic:nvPicPr>
+                  <pic:blipFill>
+                    <a:blip r:embed="rId33" cstate="print">
+                      <a:extLst>
+                        <a:ext uri="{28A0092B-C50C-407E-A947-70E740481C1C}">
+                          <a14:useLocalDpi xmlns:a14="http://schemas.microsoft.com/office/drawing/2010/main" val="0"/>
+                        </a:ext>
+                      </a:extLst>
+                    </a:blip>
+                    <a:srcRect/>
+                    <a:stretch>
+                      <a:fillRect/>
+                    </a:stretch>
+                  </pic:blipFill>
+                  <pic:spPr bwMode="auto">
+                    <a:xfrm>
+                      <a:off x="0" y="0"/>
+                      <a:ext cx="5744210" cy="2403475"/>
+                    </a:xfrm>
+                    <a:prstGeom prst="rect">
+                      <a:avLst/>
+                    </a:prstGeom>
+                    <a:noFill/>
+                    <a:ln>
+                      <a:noFill/>
+                    </a:ln>
+                  </pic:spPr>
+                </pic:pic>
+              </a:graphicData>
+            </a:graphic>
+          </wp:inline>
+        </w:drawing>
+      </w:r>
+    </w:p>
+    <w:p>
+      <w:pPr>
+        <w:pStyle w:val="3"/>
+        <w:numPr>
+          <w:ilvl w:val="0"/>
+          <w:numId w:val="28"/>
+        </w:numPr>
+      </w:pPr>
+      <w:r>
+        <w:rPr>
+          <w:b/>
+          <w:bCs/>
+        </w:rPr>
+        <w:t xml:space="preserve">Wat is er vandaag bereikt? </w:t>
+      </w:r>
+      <w:r>
+        <w:rPr>
+          <w:b/>
+          <w:bCs/>
+        </w:rPr>
+        <w:br/>
+      </w:r>
+      <w:r>
+        <w:t xml:space="preserve">Vandaag heb ik mijn Inventory getest samen met </w:t>
+      </w:r>
+      <w:proofErr w:type="spellStart"/>
+      <w:r>
+        <w:t>PlaceholderItem</w:t>
+      </w:r>
+      <w:proofErr w:type="spellEnd"/>
+      <w:r>
+        <w:t xml:space="preserve"> script. Inventory werkt naar behoren en laat de objecten zien die </w:t>
+      </w:r>
+      <w:r>
+        <w:t>tijdens start methode werden aangemaakt. Ik ben ook begonnen Minigame naar state machine te zetten.</w:t>
+      </w:r>
+    </w:p>
+    <w:p>
+      <w:pPr>
+        <w:pStyle w:val="3"/>
+        <w:numPr>
+          <w:ilvl w:val="0"/>
+          <w:numId w:val="28"/>
+        </w:numPr>
+      </w:pPr>
+      <w:r>
+        <w:rPr>
+          <w:b/>
+          <w:bCs/>
+        </w:rPr>
+        <w:t>Beschrijf mogelijke uitdagingen, obstakels en als die er zijn oplossing(en).</w:t>
+      </w:r>
+      <w:r>
+        <w:rPr>
+          <w:b/>
+          <w:bCs/>
+        </w:rPr>
+        <w:br/>
+      </w:r>
+      <w:r>
+        <w:t xml:space="preserve">De Inventory logica kan verkeerd werken samen met item script van mijn teamlid. </w:t>
+      </w:r>
+    </w:p>
+    <w:p>
+      <w:pPr>
+        <w:pStyle w:val="3"/>
+        <w:numPr>
+          <w:ilvl w:val="0"/>
+          <w:numId w:val="28"/>
+        </w:numPr>
+        <w:rPr>
+          <w:b/>
+          <w:bCs/>
+        </w:rPr>
+      </w:pPr>
+      <w:r>
+        <w:rPr>
+          <w:b/>
+          <w:bCs/>
+        </w:rPr>
+        <w:t>Geleerde lessen.</w:t>
+      </w:r>
+    </w:p>
+    <w:p>
+      <w:pPr>
+        <w:ind w:left="360"/>
+      </w:pPr>
+    </w:p>
+    <w:p>
+      <w:pPr>
+        <w:pStyle w:val="3"/>
+        <w:numPr>
+          <w:ilvl w:val="0"/>
+          <w:numId w:val="28"/>
+        </w:numPr>
+      </w:pPr>
+      <w:r>
+        <w:rPr>
+          <w:b/>
+          <w:bCs/>
+        </w:rPr>
+        <w:lastRenderedPageBreak/>
+        <w:t xml:space="preserve">Vragen en onduidelijkheden. </w:t>
+      </w:r>
+      <w:r>
+        <w:br/>
+      </w:r>
+      <w:r>
+        <w:t xml:space="preserve">Het is niet helemaal duidelijk hoe state machine en </w:t>
+      </w:r>
+      <w:proofErr w:type="spellStart"/>
+      <w:r>
+        <w:t>states</w:t>
+      </w:r>
+      <w:proofErr w:type="spellEnd"/>
+      <w:r>
+        <w:t xml:space="preserve"> werken. </w:t>
+      </w:r>
+    </w:p>
+    <w:p>
+      <w:pPr>
+        <w:pStyle w:val="3"/>
+        <w:numPr>
+          <w:ilvl w:val="0"/>
+          <w:numId w:val="28"/>
+        </w:numPr>
+        <w:rPr>
+          <w:b/>
+          <w:bCs/>
+        </w:rPr>
+      </w:pPr>
+      <w:r>
+        <w:rPr>
+          <w:b/>
+          <w:bCs/>
+        </w:rPr>
+        <w:t>Feedback en waardering.</w:t>
+      </w:r>
+    </w:p>
+    <w:p>
+      <w:pPr>
+        <w:ind w:left="360"/>
+      </w:pPr>
+      <w:r>
+        <w:t xml:space="preserve">Het was een mooi begin van de week. Ons groepje heeft met elkaar afgesproken over de taken </w:t>
+      </w:r>
+      <w:r>
+        <w:t>die we deze week af moeten krijgen.</w:t>
+      </w:r>
+    </w:p>
+    <w:p>
+      <w:pPr>
+        <w:pStyle w:val="3"/>
+        <w:numPr>
+          <w:ilvl w:val="0"/>
+          <w:numId w:val="28"/>
+        </w:numPr>
+      </w:pPr>
+      <w:r>
+        <w:rPr>
+          <w:b/>
+          <w:bCs/>
+        </w:rPr>
+        <w:lastRenderedPageBreak/>
+        <w:t xml:space="preserve">Verbeterpunten voor morgen. </w:t>
+      </w:r>
+      <w:r>
+        <w:rPr>
+          <w:b/>
+          <w:bCs/>
+        </w:rPr>
+        <w:br/>
+      </w:r>
+      <w:r>
+        <w:t>n.v.t.</w:t>
+      </w:r>
+    </w:p>
+    <w:p>
+      <w:pPr>
+        <w:pStyle w:val="3"/>
+        <w:numPr>
+          <w:ilvl w:val="0"/>
+          <w:numId w:val="28"/>
+        </w:numPr>
+        <w:rPr>
+          <w:rFonts w:cstheme="minorHAnsi"/>
+        </w:rPr>
+      </w:pPr>
+      <w:r>
+        <w:rPr>
+          <w:b/>
+          <w:bCs/>
+        </w:rPr>
+        <w:t xml:space="preserve">Persoonlijk welzijn. </w:t>
+      </w:r>
+      <w:r>
+        <w:rPr>
+          <w:b/>
+          <w:bCs/>
+        </w:rPr>
+        <w:br/>
+      </w:r>
+      <w:r>
+        <w:rPr>
+          <w:rFonts w:cstheme="minorHAnsi"/>
+        </w:rPr>
+        <w:t>Goed.</w:t>
+      </w:r>
+    </w:p>
+    <w:p>
+      <w:pPr>
+        <w:pStyle w:val="3"/>
+        <w:numPr>
+          <w:ilvl w:val="0"/>
+          <w:numId w:val="28"/>
+        </w:numPr>
+        <w:rPr>
+          <w:rFonts w:cstheme="minorHAnsi"/>
+        </w:rPr>
+      </w:pPr>
+      <w:r>
+        <w:rPr>
+          <w:b/>
+          <w:bCs/>
+        </w:rPr>
+        <w:t xml:space="preserve">Actiepunten voor de volgende dag. </w:t>
+      </w:r>
+      <w:r>
+        <w:rPr>
+          <w:b/>
+          <w:bCs/>
+        </w:rPr>
+        <w:br/>
+      </w:r>
+      <w:r>
+        <w:rPr>
+          <w:rFonts w:cstheme="minorHAnsi"/>
+        </w:rPr>
+        <w:t xml:space="preserve">Minigame </w:t>
+      </w:r>
+      <w:proofErr w:type="spellStart"/>
+      <w:r>
+        <w:rPr>
+          <w:rFonts w:cstheme="minorHAnsi"/>
+        </w:rPr>
+        <w:t>polishen</w:t>
+      </w:r>
+      <w:proofErr w:type="spellEnd"/>
+      <w:r>
+        <w:rPr>
+          <w:rFonts w:cstheme="minorHAnsi"/>
+        </w:rPr>
+        <w:t xml:space="preserve"> en logica naar </w:t>
+      </w:r>
+      <w:proofErr w:type="spellStart"/>
+      <w:r>
+        <w:rPr>
+          <w:rFonts w:cstheme="minorHAnsi"/>
+        </w:rPr>
+        <w:t>states</w:t>
+      </w:r>
+      <w:proofErr w:type="spellEnd"/>
+      <w:r>
+        <w:rPr>
+          <w:rFonts w:cstheme="minorHAnsi"/>
+        </w:rPr>
+        <w:t xml:space="preserve"> zetten.</w:t>
+      </w:r>
+    </w:p>
+    <w:p>
+      <w:pPr>
+        <w:pStyle w:val="1"/>
+        <w:jc w:val="left"/>
+      </w:pPr>
+      <w:r>
+        <w:t>Dag 2(Sprint 4)</w:t>
+      </w:r>
+    </w:p>
+    <w:p>
+      <w:pPr>
+        <w:pStyle w:val="3"/>
+        <w:numPr>
+          <w:ilvl w:val="0"/>
+          <w:numId w:val="31"/>
+        </w:numPr>
+      </w:pPr>
+      <w:r>
+        <w:rPr>
+          <w:b/>
+          <w:bCs/>
+        </w:rPr>
+        <w:t xml:space="preserve">Kopie/screenshot van je Daily </w:t>
+      </w:r>
+      <w:proofErr w:type="spellStart"/>
+      <w:r>
+        <w:rPr>
+          <w:b/>
+          <w:bCs/>
+        </w:rPr>
+        <w:t>StandUp</w:t>
+      </w:r>
+      <w:proofErr w:type="spellEnd"/>
+      <w:r>
+        <w:rPr>
+          <w:b/>
+          <w:bCs/>
+        </w:rPr>
+        <w:t xml:space="preserve">. </w:t>
+      </w:r>
+      <w:r>
+        <w:rPr>
+          <w:b/>
+          <w:bCs/>
+        </w:rPr>
+        <w:br/>
+      </w:r>
+      <w:r>
+        <w:rPr>
+          <w:noProof/>
+        </w:rPr>
+        <w:drawing>
+          <wp:inline distT="0" distB="0" distL="0" distR="0" wp14:anchorId="463D0212" wp14:editId="1E52B7B3">
+            <wp:extent cx="3874770" cy="2866390"/>
+            <wp:effectExtent l="0" t="0" r="0" b="0"/>
+            <wp:docPr id="2065777213" name="Рисунок 3"/>
+            <wp:cNvGraphicFramePr>
+              <a:graphicFrameLocks xmlns:a="http://schemas.openxmlformats.org/drawingml/2006/main" noChangeAspect="1"/>
+            </wp:cNvGraphicFramePr>
+            <a:graphic xmlns:a="http://schemas.openxmlformats.org/drawingml/2006/main">
+              <a:graphicData uri="http://schemas.openxmlformats.org/drawingml/2006/picture">
+                <pic:pic xmlns:pic="http://schemas.openxmlformats.org/drawingml/2006/picture">
+                  <pic:nvPicPr>
+                    <pic:cNvPr id="0" name="Picture 3"/>
+                    <pic:cNvPicPr>
+                      <a:picLocks noChangeAspect="1" noChangeArrowheads="1"/>
+                    </pic:cNvPicPr>
+                  </pic:nvPicPr>
+                  <pic:blipFill>
+                    <a:blip r:embed="rId34">
+                      <a:extLst>
+                        <a:ext uri="{28A0092B-C50C-407E-A947-70E740481C1C}">
+                          <a14:useLocalDpi xmlns:a14="http://schemas.microsoft.com/office/drawing/2010/main" val="0"/>
+                        </a:ext>
+                      </a:extLst>
+                    </a:blip>
+                    <a:srcRect/>
+                    <a:stretch>
+                      <a:fillRect/>
+                    </a:stretch>
+                  </pic:blipFill>
+                  <pic:spPr bwMode="auto">
+                    <a:xfrm>
+                      <a:off x="0" y="0"/>
+                      <a:ext cx="3874770" cy="2866390"/>
+                    </a:xfrm>
+                    <a:prstGeom prst="rect">
+                      <a:avLst/>
+                    </a:prstGeom>
+                    <a:noFill/>
+                    <a:ln>
+                      <a:noFill/>
+                    </a:ln>
+                  </pic:spPr>
+                </pic:pic>
+              </a:graphicData>
+            </a:graphic>
+          </wp:inline>
+        </w:drawing>
+      </w:r>
+    </w:p>
+    <w:p>
+      <w:pPr>
+        <w:pStyle w:val="3"/>
+        <w:numPr>
+          <w:ilvl w:val="0"/>
+          <w:numId w:val="31"/>
+        </w:numPr>
+      </w:pPr>
+      <w:r>
+        <w:rPr>
+          <w:b/>
+          <w:bCs/>
+        </w:rPr>
+        <w:t xml:space="preserve">Screenshot SCRUM bord. </w:t>
+      </w:r>
+      <w:r>
+        <w:rPr>
+          <w:b/>
+          <w:bCs/>
+        </w:rPr>
+        <w:br/>
+      </w:r>
+      <w:r>
+        <w:rPr>
+          <w:noProof/>
+        </w:rPr>
+        <w:drawing>
+          <wp:inline distT="0" distB="0" distL="0" distR="0" wp14:anchorId="2E9FF0DE" wp14:editId="36AD6AAB">
+            <wp:extent cx="5744210" cy="2403475"/>
+            <wp:effectExtent l="0" t="0" r="8890" b="0"/>
+            <wp:docPr id="943320721" name="Рисунок 10"/>
+            <wp:cNvGraphicFramePr>
+              <a:graphicFrameLocks xmlns:a="http://schemas.openxmlformats.org/drawingml/2006/main" noChangeAspect="1"/>
+            </wp:cNvGraphicFramePr>
+            <a:graphic xmlns:a="http://schemas.openxmlformats.org/drawingml/2006/main">
+              <a:graphicData uri="http://schemas.openxmlformats.org/drawingml/2006/picture">
+                <pic:pic xmlns:pic="http://schemas.openxmlformats.org/drawingml/2006/picture">
+                  <pic:nvPicPr>
+                    <pic:cNvPr id="0" name="Picture 10"/>
+                    <pic:cNvPicPr>
+                      <a:picLocks noChangeAspect="1" noChangeArrowheads="1"/>
+                    </pic:cNvPicPr>
+                  </pic:nvPicPr>
+                  <pic:blipFill>
+                    <a:blip r:embed="rId33" cstate="print">
+                      <a:extLst>
+                        <a:ext uri="{28A0092B-C50C-407E-A947-70E740481C1C}">
+                          <a14:useLocalDpi xmlns:a14="http://schemas.microsoft.com/office/drawing/2010/main" val="0"/>
+                        </a:ext>
+                      </a:extLst>
+                    </a:blip>
+                    <a:srcRect/>
+                    <a:stretch>
+                      <a:fillRect/>
+                    </a:stretch>
+                  </pic:blipFill>
+                  <pic:spPr bwMode="auto">
+                    <a:xfrm>
+                      <a:off x="0" y="0"/>
+                      <a:ext cx="5744210" cy="2403475"/>
+                    </a:xfrm>
+                    <a:prstGeom prst="rect">
+                      <a:avLst/>
+                    </a:prstGeom>
+                    <a:noFill/>
+                    <a:ln>
+                      <a:noFill/>
+                    </a:ln>
+                  </pic:spPr>
+                </pic:pic>
+              </a:graphicData>
+            </a:graphic>
+          </wp:inline>
+        </w:drawing>
+      </w:r>
+      <w:r>
+        <w:br/>
+      </w:r>
+    </w:p>
+    <w:p>
+      <w:pPr>
+        <w:pStyle w:val="3"/>
+        <w:numPr>
+          <w:ilvl w:val="0"/>
+          <w:numId w:val="31"/>
+        </w:numPr>
+      </w:pPr>
+      <w:r>
+        <w:rPr>
+          <w:b/>
+          <w:bCs/>
+        </w:rPr>
+        <w:t xml:space="preserve">Wat is er vandaag bereikt? </w:t>
+      </w:r>
+      <w:r>
+        <w:rPr>
+          <w:b/>
+          <w:bCs/>
+        </w:rPr>
+        <w:br/>
+      </w:r>
+      <w:r>
+        <w:t xml:space="preserve">Ik heb mijn hele minigame </w:t>
+      </w:r>
+      <w:r>
+        <w:t xml:space="preserve">naar statelogica opgezet. </w:t>
+      </w:r>
+    </w:p>
+    <w:p>
+      <w:pPr>
+        <w:pStyle w:val="3"/>
+        <w:numPr>
+          <w:ilvl w:val="0"/>
+          <w:numId w:val="31"/>
+        </w:numPr>
+      </w:pPr>
+      <w:r>
+        <w:rPr>
+          <w:b/>
+          <w:bCs/>
+        </w:rPr>
+        <w:t>Beschrijf mogelijke uitdagingen, obstakels en als die er zijn oplossing(en).</w:t>
+      </w:r>
+      <w:r>
+        <w:rPr>
+          <w:b/>
+          <w:bCs/>
+        </w:rPr>
+        <w:br/>
+      </w:r>
+      <w:r>
+        <w:t xml:space="preserve">Er is een kans dat minigame logica breekt bij het toevoegen van </w:t>
+      </w:r>
+      <w:proofErr w:type="spellStart"/>
+      <w:r>
+        <w:t>states</w:t>
+      </w:r>
+      <w:proofErr w:type="spellEnd"/>
+      <w:r>
+        <w:t xml:space="preserve">. De oplossing daarvan is logica aanpassen zodat het met </w:t>
+      </w:r>
+      <w:proofErr w:type="spellStart"/>
+      <w:r>
+        <w:t>states</w:t>
+      </w:r>
+      <w:proofErr w:type="spellEnd"/>
+      <w:r>
+        <w:t xml:space="preserve"> kan werken.</w:t>
+      </w:r>
+    </w:p>
+    <w:p>
+      <w:pPr>
+        <w:pStyle w:val="3"/>
+        <w:numPr>
+          <w:ilvl w:val="0"/>
+          <w:numId w:val="31"/>
+        </w:numPr>
+      </w:pPr>
+      <w:r>
+        <w:rPr>
+          <w:b/>
+          <w:bCs/>
+        </w:rPr>
+        <w:lastRenderedPageBreak/>
+        <w:t>Geleerde lessen.</w:t>
+      </w:r>
+      <w:r>
+        <w:rPr>
+          <w:b/>
+          <w:bCs/>
+        </w:rPr>
+        <w:br/>
+      </w:r>
+      <w:r>
+        <w:t>Ik heb geleerd hoe ik state machine moet maken en verstandig binnen het project gebruiken.</w:t>
+      </w:r>
+    </w:p>
+    <w:p>
+      <w:pPr>
+        <w:pStyle w:val="3"/>
+        <w:numPr>
+          <w:ilvl w:val="0"/>
+          <w:numId w:val="31"/>
+        </w:numPr>
+        <w:rPr>
+          <w:b/>
+          <w:bCs/>
+        </w:rPr>
+      </w:pPr>
+      <w:r>
+        <w:rPr>
+          <w:b/>
+          <w:bCs/>
+        </w:rPr>
+        <w:t xml:space="preserve">Vragen en onduidelijkheden. </w:t>
+      </w:r>
+      <w:r>
+        <w:br/>
+      </w:r>
+      <w:r>
+        <w:t>n.v.t.</w:t>
+      </w:r>
+    </w:p>
+    <w:p>
+      <w:pPr>
+        <w:pStyle w:val="3"/>
+        <w:numPr>
+          <w:ilvl w:val="0"/>
+          <w:numId w:val="31"/>
+        </w:numPr>
+        <w:rPr>
+          <w:b/>
+          <w:bCs/>
+        </w:rPr>
+      </w:pPr>
+      <w:r>
+        <w:rPr>
+          <w:b/>
+          <w:bCs/>
+        </w:rPr>
+        <w:t>Feedback en waardering.</w:t>
+      </w:r>
+    </w:p>
+    <w:p>
+      <w:pPr>
+        <w:ind w:left="360"/>
+      </w:pPr>
+      <w:r>
+        <w:t xml:space="preserve">Deze week wordt met elke dag steeds krapper qua het werk, die wij voor de </w:t>
+      </w:r>
+      <w:proofErr w:type="spellStart"/>
+      <w:r>
+        <w:t>dedline</w:t>
+      </w:r>
+      <w:proofErr w:type="spellEnd"/>
+      <w:r>
+        <w:t xml:space="preserve"> af moeten krijgen. </w:t>
+      </w:r>
+    </w:p>
+    <w:p>
+      <w:pPr>
+        <w:pStyle w:val="3"/>
+        <w:numPr>
+          <w:ilvl w:val="0"/>
+          <w:numId w:val="31"/>
+        </w:numPr>
+        <w:rPr>
+          <w:i w:val="0"/>
+          <w:iCs/>
+        </w:rPr>
+      </w:pPr>
+      <w:r>
+        <w:rPr>
+          <w:b/>
+          <w:bCs/>
+        </w:rPr>
+        <w:lastRenderedPageBreak/>
+        <w:t xml:space="preserve">Verbeterpunten voor morgen. </w:t>
+      </w:r>
+      <w:r>
+        <w:rPr>
+          <w:b/>
+          <w:bCs/>
+        </w:rPr>
+        <w:br/>
+      </w:r>
+      <w:r>
+        <w:rPr>
+          <w:i w:val="0"/>
+          <w:iCs/>
+        </w:rPr>
+        <w:t xml:space="preserve">Het zou echt handig zijn om de hele minigame in één </w:t>
+      </w:r>
+      <w:proofErr w:type="spellStart"/>
+      <w:r>
+        <w:rPr>
+          <w:i w:val="0"/>
+          <w:iCs/>
+        </w:rPr>
+        <w:t>gameObject</w:t>
+      </w:r>
+      <w:proofErr w:type="spellEnd"/>
+      <w:r>
+        <w:rPr>
+          <w:i w:val="0"/>
+          <w:iCs/>
+        </w:rPr>
+        <w:t xml:space="preserve"> te plaatsen.</w:t>
+      </w:r>
+    </w:p>
+    <w:p>
+      <w:pPr>
+        <w:pStyle w:val="3"/>
+        <w:numPr>
+          <w:ilvl w:val="0"/>
+          <w:numId w:val="31"/>
+        </w:numPr>
+        <w:rPr>
+          <w:rFonts w:cstheme="minorHAnsi"/>
+        </w:rPr>
+      </w:pPr>
+      <w:r>
+        <w:rPr>
+          <w:b/>
+          <w:bCs/>
+        </w:rPr>
+        <w:t xml:space="preserve">Persoonlijk welzijn. </w:t>
+      </w:r>
+      <w:r>
+        <w:rPr>
+          <w:b/>
+          <w:bCs/>
+        </w:rPr>
+        <w:br/>
+      </w:r>
+      <w:r>
+        <w:rPr>
+          <w:rFonts w:cstheme="minorHAnsi"/>
+        </w:rPr>
+        <w:t>Goed.</w:t>
+      </w:r>
+    </w:p>
+    <w:p>
+      <w:pPr>
+        <w:pStyle w:val="3"/>
+        <w:numPr>
+          <w:ilvl w:val="0"/>
+          <w:numId w:val="31"/>
+        </w:numPr>
+        <w:rPr>
+          <w:rFonts w:cstheme="minorHAnsi"/>
+        </w:rPr>
+      </w:pPr>
+      <w:r>
+        <w:rPr>
+          <w:b/>
+          <w:bCs/>
+        </w:rPr>
+        <w:t xml:space="preserve">Actiepunten voor de volgende dag. </w:t>
+      </w:r>
+      <w:r>
+        <w:rPr>
+          <w:b/>
+          <w:bCs/>
+        </w:rPr>
+        <w:br/>
+      </w:r>
+      <w:r>
+        <w:rPr>
+          <w:rFonts w:cstheme="minorHAnsi"/>
+        </w:rPr>
+        <w:t>Minigame afmaken en in het spel toevoegen.</w:t>
+      </w:r>
+    </w:p>
+    <w:p>
+      <w:pPr>
+        <w:pStyle w:val="1"/>
+        <w:jc w:val="left"/>
+      </w:pPr>
+      <w:r>
+        <w:t>Dag 3(Sprint 4)</w:t>
+      </w:r>
+    </w:p>
+    <w:p>
+      <w:pPr>
+        <w:pStyle w:val="3"/>
+        <w:numPr>
+          <w:ilvl w:val="0"/>
+          <w:numId w:val="32"/>
+        </w:numPr>
+      </w:pPr>
+      <w:r>
+        <w:rPr>
+          <w:b/>
+          <w:bCs/>
+        </w:rPr>
+        <w:t xml:space="preserve">Kopie/screenshot van je Daily </w:t>
+      </w:r>
+      <w:proofErr w:type="spellStart"/>
+      <w:r>
+        <w:rPr>
+          <w:b/>
+          <w:bCs/>
+        </w:rPr>
+        <w:t>StandUp</w:t>
+      </w:r>
+      <w:proofErr w:type="spellEnd"/>
+      <w:r>
+        <w:rPr>
+          <w:b/>
+          <w:bCs/>
+        </w:rPr>
+        <w:t xml:space="preserve">. </w:t>
+      </w:r>
+      <w:r>
+        <w:rPr>
+          <w:b/>
+          <w:bCs/>
+        </w:rPr>
+        <w:br/>
+      </w:r>
+      <w:r>
+        <w:rPr>
+          <w:noProof/>
+        </w:rPr>
+        <w:drawing>
+          <wp:inline distT="0" distB="0" distL="0" distR="0" wp14:anchorId="3AEB66D7" wp14:editId="4F3E1353">
+            <wp:extent cx="5199380" cy="2409190"/>
+            <wp:effectExtent l="0" t="0" r="1270" b="0"/>
+            <wp:docPr id="1615660078" name="Рисунок 4"/>
+            <wp:cNvGraphicFramePr>
+              <a:graphicFrameLocks xmlns:a="http://schemas.openxmlformats.org/drawingml/2006/main" noChangeAspect="1"/>
+            </wp:cNvGraphicFramePr>
+            <a:graphic xmlns:a="http://schemas.openxmlformats.org/drawingml/2006/main">
+              <a:graphicData uri="http://schemas.openxmlformats.org/drawingml/2006/picture">
+                <pic:pic xmlns:pic="http://schemas.openxmlformats.org/drawingml/2006/picture">
+                  <pic:nvPicPr>
+                    <pic:cNvPr id="0" name="Picture 4"/>
+                    <pic:cNvPicPr>
+                      <a:picLocks noChangeAspect="1" noChangeArrowheads="1"/>
+                    </pic:cNvPicPr>
+                  </pic:nvPicPr>
+                  <pic:blipFill>
+                    <a:blip r:embed="rId35">
+                      <a:extLst>
+                        <a:ext uri="{28A0092B-C50C-407E-A947-70E740481C1C}">
+                          <a14:useLocalDpi xmlns:a14="http://schemas.microsoft.com/office/drawing/2010/main" val="0"/>
+                        </a:ext>
+                      </a:extLst>
+                    </a:blip>
+                    <a:srcRect/>
+                    <a:stretch>
+                      <a:fillRect/>
+                    </a:stretch>
+                  </pic:blipFill>
+                  <pic:spPr bwMode="auto">
+                    <a:xfrm>
+                      <a:off x="0" y="0"/>
+                      <a:ext cx="5199380" cy="2409190"/>
+                    </a:xfrm>
+                    <a:prstGeom prst="rect">
+                      <a:avLst/>
+                    </a:prstGeom>
+                    <a:noFill/>
+                    <a:ln>
+                      <a:noFill/>
+                    </a:ln>
+                  </pic:spPr>
+                </pic:pic>
+              </a:graphicData>
+            </a:graphic>
+          </wp:inline>
+        </w:drawing>
+      </w:r>
+    </w:p>
+    <w:p>
+      <w:pPr>
+        <w:pStyle w:val="3"/>
+        <w:numPr>
+          <w:ilvl w:val="0"/>
+          <w:numId w:val="32"/>
+        </w:numPr>
+      </w:pPr>
+      <w:r>
+        <w:rPr>
+          <w:b/>
+          <w:bCs/>
+        </w:rPr>
+        <w:t xml:space="preserve">Screenshot SCRUM bord. </w:t>
+      </w:r>
+      <w:r>
+        <w:rPr>
+          <w:b/>
+          <w:bCs/>
+        </w:rPr>
+        <w:br/>
+      </w:r>
+      <w:r>
+        <w:rPr>
+          <w:noProof/>
+        </w:rPr>
+        <w:drawing>
+          <wp:inline distT="0" distB="0" distL="0" distR="0" wp14:anchorId="5192EC32" wp14:editId="76A51898">
+            <wp:extent cx="5744210" cy="2403475"/>
+            <wp:effectExtent l="0" t="0" r="8890" b="0"/>
+            <wp:docPr id="1411845460" name="Рисунок 9"/>
+            <wp:cNvGraphicFramePr>
+              <a:graphicFrameLocks xmlns:a="http://schemas.openxmlformats.org/drawingml/2006/main" noChangeAspect="1"/>
+            </wp:cNvGraphicFramePr>
+            <a:graphic xmlns:a="http://schemas.openxmlformats.org/drawingml/2006/main">
+              <a:graphicData uri="http://schemas.openxmlformats.org/drawingml/2006/picture">
+                <pic:pic xmlns:pic="http://schemas.openxmlformats.org/drawingml/2006/picture">
+                  <pic:nvPicPr>
+                    <pic:cNvPr id="0" name="Picture 9"/>
+                    <pic:cNvPicPr>
+                      <a:picLocks noChangeAspect="1" noChangeArrowheads="1"/>
+                    </pic:cNvPicPr>
+                  </pic:nvPicPr>
+                  <pic:blipFill>
+                    <a:blip r:embed="rId33" cstate="print">
+                      <a:extLst>
+                        <a:ext uri="{28A0092B-C50C-407E-A947-70E740481C1C}">
+                          <a14:useLocalDpi xmlns:a14="http://schemas.microsoft.com/office/drawing/2010/main" val="0"/>
+                        </a:ext>
+                      </a:extLst>
+                    </a:blip>
+                    <a:srcRect/>
+                    <a:stretch>
+                      <a:fillRect/>
+                    </a:stretch>
+                  </pic:blipFill>
+                  <pic:spPr bwMode="auto">
+                    <a:xfrm>
+                      <a:off x="0" y="0"/>
+                      <a:ext cx="5744210" cy="2403475"/>
+                    </a:xfrm>
+                    <a:prstGeom prst="rect">
+                      <a:avLst/>
+                    </a:prstGeom>
+                    <a:noFill/>
+                    <a:ln>
+                      <a:noFill/>
+                    </a:ln>
+                  </pic:spPr>
+                </pic:pic>
+              </a:graphicData>
+            </a:graphic>
+          </wp:inline>
+        </w:drawing>
+      </w:r>
+      <w:r>
+        <w:br/>
+      </w:r>
+    </w:p>
+    <w:p>
+      <w:pPr>
+        <w:pStyle w:val="3"/>
+        <w:numPr>
+          <w:ilvl w:val="0"/>
+          <w:numId w:val="32"/>
+        </w:numPr>
+      </w:pPr>
+      <w:r>
+        <w:rPr>
+          <w:b/>
+          <w:bCs/>
+        </w:rPr>
+        <w:t xml:space="preserve">Wat is er vandaag bereikt? </w:t>
+      </w:r>
+      <w:r>
+        <w:rPr>
+          <w:b/>
+          <w:bCs/>
+        </w:rPr>
+        <w:br/>
+      </w:r>
+      <w:r>
+        <w:t xml:space="preserve">Minigame verwerkt, zodat die een </w:t>
+      </w:r>
+      <w:proofErr w:type="spellStart"/>
+      <w:r>
+        <w:t>gameObject</w:t>
+      </w:r>
+      <w:proofErr w:type="spellEnd"/>
+      <w:r>
+        <w:t xml:space="preserve"> wordt (handig voor latere gebruik in ons spel).</w:t>
+      </w:r>
+    </w:p>
+    <w:p>
+      <w:pPr>
+        <w:pStyle w:val="3"/>
+        <w:numPr>
+          <w:ilvl w:val="0"/>
+          <w:numId w:val="32"/>
+        </w:numPr>
+      </w:pPr>
+      <w:r>
+        <w:rPr>
+          <w:b/>
+          <w:bCs/>
+        </w:rPr>
+        <w:t>Beschrijf mogelijke uitdagingen, obstakels en als die er zijn oplossing(en).</w:t>
+      </w:r>
+      <w:r>
+        <w:rPr>
+          <w:b/>
+          <w:bCs/>
+        </w:rPr>
+        <w:br/>
+      </w:r>
+      <w:r>
+        <w:t xml:space="preserve">Ik was tegen een paar problemen met Start </w:t>
+      </w:r>
+      <w:proofErr w:type="spellStart"/>
+      <w:r>
+        <w:t>method</w:t>
+      </w:r>
+      <w:proofErr w:type="spellEnd"/>
+      <w:r>
+        <w:t xml:space="preserve"> gekomen, want het probeerde een object pakken, die op die tijd uitgezet was. </w:t>
+      </w:r>
+      <w:r>
+        <w:t xml:space="preserve">Om dit op te lossen moet ik een script herschrijven, zodat die onafhankelijk van Start functie kan zijn en </w:t>
+      </w:r>
+      <w:proofErr w:type="gramStart"/>
+      <w:r>
+        <w:t>Start(</w:t>
+      </w:r>
+      <w:proofErr w:type="gramEnd"/>
+      <w:r>
+        <w:t xml:space="preserve">) naar </w:t>
+      </w:r>
+      <w:proofErr w:type="spellStart"/>
+      <w:proofErr w:type="gramStart"/>
+      <w:r>
+        <w:t>OnEnable</w:t>
+      </w:r>
+      <w:proofErr w:type="spellEnd"/>
+      <w:r>
+        <w:t>(</w:t>
+      </w:r>
+      <w:proofErr w:type="gramEnd"/>
+      <w:r>
+        <w:t>) veranderen.</w:t>
+      </w:r>
+    </w:p>
+    <w:p>
+      <w:pPr>
+        <w:pStyle w:val="3"/>
+        <w:numPr>
+          <w:ilvl w:val="0"/>
+          <w:numId w:val="32"/>
+        </w:numPr>
+      </w:pPr>
+      <w:r>
+        <w:rPr>
+          <w:b/>
+          <w:bCs/>
+        </w:rPr>
+        <w:t>Geleerde lessen.</w:t>
+      </w:r>
+      <w:r>
+        <w:rPr>
+          <w:b/>
+          <w:bCs/>
+        </w:rPr>
+        <w:br/>
+      </w:r>
+      <w:r>
+        <w:t>n.v.t.</w:t>
+      </w:r>
+    </w:p>
+    <w:p>
+      <w:pPr>
+        <w:pStyle w:val="3"/>
+        <w:numPr>
+          <w:ilvl w:val="0"/>
+          <w:numId w:val="32"/>
+        </w:numPr>
+      </w:pPr>
+      <w:r>
+        <w:rPr>
+          <w:b/>
+          <w:bCs/>
+        </w:rPr>
+        <w:lastRenderedPageBreak/>
+        <w:t xml:space="preserve">Vragen en onduidelijkheden. </w:t>
+      </w:r>
+      <w:r>
+        <w:br/>
+      </w:r>
+      <w:r>
+        <w:t>n.v.t.</w:t>
+      </w:r>
+    </w:p>
+    <w:p>
+      <w:pPr>
+        <w:pStyle w:val="3"/>
+        <w:numPr>
+          <w:ilvl w:val="0"/>
+          <w:numId w:val="32"/>
+        </w:numPr>
+        <w:rPr>
+          <w:b/>
+          <w:bCs/>
+        </w:rPr>
+      </w:pPr>
+      <w:r>
+        <w:rPr>
+          <w:b/>
+          <w:bCs/>
+        </w:rPr>
+        <w:t>Feedback en waardering.</w:t>
+      </w:r>
+    </w:p>
+    <w:p>
+      <w:pPr>
+        <w:ind w:left="360"/>
+      </w:pPr>
+      <w:r>
+        <w:t xml:space="preserve">Iedereen in mijn groepje </w:t>
+      </w:r>
+      <w:r>
+        <w:t xml:space="preserve">is vandaag </w:t>
+      </w:r>
+      <w:r>
+        <w:t xml:space="preserve">goed bezig geweest met het project. </w:t>
+      </w:r>
+    </w:p>
+    <w:p>
+      <w:pPr>
+        <w:pStyle w:val="3"/>
+        <w:numPr>
+          <w:ilvl w:val="0"/>
+          <w:numId w:val="32"/>
+        </w:numPr>
+        <w:rPr>
+          <w:i w:val="0"/>
+          <w:iCs/>
+        </w:rPr>
+      </w:pPr>
+      <w:r>
+        <w:rPr>
+          <w:b/>
+          <w:bCs/>
+        </w:rPr>
+        <w:lastRenderedPageBreak/>
+        <w:t xml:space="preserve">Verbeterpunten voor morgen. </w:t>
+      </w:r>
+      <w:r>
+        <w:rPr>
+          <w:b/>
+          <w:bCs/>
+        </w:rPr>
+        <w:br/>
+      </w:r>
+      <w:r>
+        <w:rPr>
+          <w:i w:val="0"/>
+          <w:iCs/>
+        </w:rPr>
+        <w:t>n.v.t.</w:t>
+      </w:r>
+    </w:p>
+    <w:p>
+      <w:pPr>
+        <w:pStyle w:val="3"/>
+        <w:numPr>
+          <w:ilvl w:val="0"/>
+          <w:numId w:val="32"/>
+        </w:numPr>
+        <w:rPr>
+          <w:rFonts w:cstheme="minorHAnsi"/>
+        </w:rPr>
+      </w:pPr>
+      <w:r>
+        <w:rPr>
+          <w:b/>
+          <w:bCs/>
+        </w:rPr>
+        <w:t xml:space="preserve">Persoonlijk welzijn. </w:t>
+      </w:r>
+      <w:r>
+        <w:rPr>
+          <w:b/>
+          <w:bCs/>
+        </w:rPr>
+        <w:br/>
+      </w:r>
+      <w:r>
+        <w:rPr>
+          <w:rFonts w:cstheme="minorHAnsi"/>
+        </w:rPr>
+        <w:t>Goed</w:t>
+      </w:r>
+    </w:p>
+    <w:p>
+      <w:pPr>
+        <w:pStyle w:val="3"/>
+        <w:numPr>
+          <w:ilvl w:val="0"/>
+          <w:numId w:val="32"/>
+        </w:numPr>
+        <w:rPr>
+          <w:rFonts w:cstheme="minorHAnsi"/>
+        </w:rPr>
+      </w:pPr>
+      <w:r>
+        <w:rPr>
+          <w:b/>
+          <w:bCs/>
+        </w:rPr>
+        <w:t xml:space="preserve">Actiepunten voor de volgende dag. </w:t>
+      </w:r>
+      <w:r>
+        <w:rPr>
+          <w:b/>
+          <w:bCs/>
+        </w:rPr>
+        <w:br/>
+      </w:r>
+      <w:r>
+        <w:rPr>
+          <w:rFonts w:cstheme="minorHAnsi"/>
+        </w:rPr>
+        <w:t>Alle spelonderdelen (inclusief minigame) op een scene zetten.</w:t>
+      </w:r>
+    </w:p>
+    <w:p>
+      <w:pPr>
+        <w:pStyle w:val="1"/>
+        <w:jc w:val="left"/>
+      </w:pPr>
+      <w:r>
+        <w:t>Dag 4(Sprint 4)</w:t>
+      </w:r>
+    </w:p>
+    <w:p>
+      <w:pPr>
+        <w:pStyle w:val="3"/>
+        <w:numPr>
+          <w:ilvl w:val="0"/>
+          <w:numId w:val="33"/>
+        </w:numPr>
+      </w:pPr>
+      <w:r>
+        <w:rPr>
+          <w:b/>
+          <w:bCs/>
+        </w:rPr>
+        <w:t xml:space="preserve">Kopie/screenshot van je Daily </w:t>
+      </w:r>
+      <w:proofErr w:type="spellStart"/>
+      <w:r>
+        <w:rPr>
+          <w:b/>
+          <w:bCs/>
+        </w:rPr>
+        <w:t>StandUp</w:t>
+      </w:r>
+      <w:proofErr w:type="spellEnd"/>
+      <w:r>
+        <w:rPr>
+          <w:b/>
+          <w:bCs/>
+        </w:rPr>
+        <w:t xml:space="preserve">. </w:t>
+      </w:r>
+      <w:r>
+        <w:rPr>
+          <w:b/>
+          <w:bCs/>
+        </w:rPr>
+        <w:br/>
+      </w:r>
+      <w:r>
+        <w:rPr>
+          <w:noProof/>
+        </w:rPr>
+        <w:drawing>
+          <wp:inline distT="0" distB="0" distL="0" distR="0" wp14:anchorId="0070A0E2" wp14:editId="202073B5">
+            <wp:extent cx="5058410" cy="2907030"/>
+            <wp:effectExtent l="0" t="0" r="8890" b="7620"/>
+            <wp:docPr id="740460953" name="Рисунок 5"/>
+            <wp:cNvGraphicFramePr>
+              <a:graphicFrameLocks xmlns:a="http://schemas.openxmlformats.org/drawingml/2006/main" noChangeAspect="1"/>
+            </wp:cNvGraphicFramePr>
+            <a:graphic xmlns:a="http://schemas.openxmlformats.org/drawingml/2006/main">
+              <a:graphicData uri="http://schemas.openxmlformats.org/drawingml/2006/picture">
+                <pic:pic xmlns:pic="http://schemas.openxmlformats.org/drawingml/2006/picture">
+                  <pic:nvPicPr>
+                    <pic:cNvPr id="0" name="Picture 5"/>
+                    <pic:cNvPicPr>
+                      <a:picLocks noChangeAspect="1" noChangeArrowheads="1"/>
+                    </pic:cNvPicPr>
+                  </pic:nvPicPr>
+                  <pic:blipFill>
+                    <a:blip r:embed="rId36">
+                      <a:extLst>
+                        <a:ext uri="{28A0092B-C50C-407E-A947-70E740481C1C}">
+                          <a14:useLocalDpi xmlns:a14="http://schemas.microsoft.com/office/drawing/2010/main" val="0"/>
+                        </a:ext>
+                      </a:extLst>
+                    </a:blip>
+                    <a:srcRect/>
+                    <a:stretch>
+                      <a:fillRect/>
+                    </a:stretch>
+                  </pic:blipFill>
+                  <pic:spPr bwMode="auto">
+                    <a:xfrm>
+                      <a:off x="0" y="0"/>
+                      <a:ext cx="5058410" cy="2907030"/>
+                    </a:xfrm>
+                    <a:prstGeom prst="rect">
+                      <a:avLst/>
+                    </a:prstGeom>
+                    <a:noFill/>
+                    <a:ln>
+                      <a:noFill/>
+                    </a:ln>
+                  </pic:spPr>
+                </pic:pic>
+              </a:graphicData>
+            </a:graphic>
+          </wp:inline>
+        </w:drawing>
+      </w:r>
+    </w:p>
+    <w:p>
+      <w:pPr>
+        <w:pStyle w:val="3"/>
+        <w:numPr>
+          <w:ilvl w:val="0"/>
+          <w:numId w:val="33"/>
+        </w:numPr>
+      </w:pPr>
+      <w:r>
+        <w:rPr>
+          <w:b/>
+          <w:bCs/>
+        </w:rPr>
+        <w:t xml:space="preserve">Screenshot SCRUM bord. </w:t>
+      </w:r>
+      <w:r>
+        <w:br/>
+      </w:r>
+      <w:r>
+        <w:rPr>
+          <w:noProof/>
+        </w:rPr>
+        <w:drawing>
+          <wp:inline distT="0" distB="0" distL="0" distR="0" wp14:anchorId="558D72B0" wp14:editId="11DD6CD6">
+            <wp:extent cx="5744210" cy="2403475"/>
+            <wp:effectExtent l="0" t="0" r="8890" b="0"/>
+            <wp:docPr id="1248121863" name="Рисунок 6"/>
+            <wp:cNvGraphicFramePr>
+              <a:graphicFrameLocks xmlns:a="http://schemas.openxmlformats.org/drawingml/2006/main" noChangeAspect="1"/>
+            </wp:cNvGraphicFramePr>
+            <a:graphic xmlns:a="http://schemas.openxmlformats.org/drawingml/2006/main">
+              <a:graphicData uri="http://schemas.openxmlformats.org/drawingml/2006/picture">
+                <pic:pic xmlns:pic="http://schemas.openxmlformats.org/drawingml/2006/picture">
+                  <pic:nvPicPr>
+                    <pic:cNvPr id="0" name="Picture 6"/>
+                    <pic:cNvPicPr>
+                      <a:picLocks noChangeAspect="1" noChangeArrowheads="1"/>
+                    </pic:cNvPicPr>
+                  </pic:nvPicPr>
+                  <pic:blipFill>
+                    <a:blip r:embed="rId33" cstate="print">
+                      <a:extLst>
+                        <a:ext uri="{28A0092B-C50C-407E-A947-70E740481C1C}">
+                          <a14:useLocalDpi xmlns:a14="http://schemas.microsoft.com/office/drawing/2010/main" val="0"/>
+                        </a:ext>
+                      </a:extLst>
+                    </a:blip>
+                    <a:srcRect/>
+                    <a:stretch>
+                      <a:fillRect/>
+                    </a:stretch>
+                  </pic:blipFill>
+                  <pic:spPr bwMode="auto">
+                    <a:xfrm>
+                      <a:off x="0" y="0"/>
+                      <a:ext cx="5744210" cy="2403475"/>
+                    </a:xfrm>
+                    <a:prstGeom prst="rect">
+                      <a:avLst/>
+                    </a:prstGeom>
+                    <a:noFill/>
+                    <a:ln>
+                      <a:noFill/>
+                    </a:ln>
+                  </pic:spPr>
+                </pic:pic>
+              </a:graphicData>
+            </a:graphic>
+          </wp:inline>
+        </w:drawing>
+      </w:r>
+    </w:p>
+    <w:p>
+      <w:pPr>
+        <w:pStyle w:val="3"/>
+        <w:numPr>
+          <w:ilvl w:val="0"/>
+          <w:numId w:val="33"/>
+        </w:numPr>
+      </w:pPr>
+      <w:r>
+        <w:rPr>
+          <w:b/>
+          <w:bCs/>
+        </w:rPr>
+        <w:t xml:space="preserve">Wat is er vandaag bereikt? </w:t>
+      </w:r>
+      <w:r>
+        <w:rPr>
+          <w:b/>
+          <w:bCs/>
+        </w:rPr>
+        <w:br/>
+      </w:r>
+      <w:r>
+        <w:rPr>
+          <w:rFonts w:cstheme="minorHAnsi"/>
+        </w:rPr>
+        <w:t>Met behulp van mijn groepje heb ik mijn spelonderdeel succesvol in het spel geïmplementeerd.</w:t>
+      </w:r>
+    </w:p>
+    <w:p>
+      <w:pPr>
+        <w:pStyle w:val="3"/>
+        <w:numPr>
+          <w:ilvl w:val="0"/>
+          <w:numId w:val="33"/>
+        </w:numPr>
+      </w:pPr>
+      <w:r>
+        <w:rPr>
+          <w:b/>
+          <w:bCs/>
+        </w:rPr>
+        <w:t>Beschrijf mogelijke uitdagingen, obstakels en als die er zijn oplossing(en).</w:t>
+      </w:r>
+      <w:r>
+        <w:rPr>
+          <w:b/>
+          <w:bCs/>
+        </w:rPr>
+        <w:br/>
+      </w:r>
+      <w:r>
+        <w:t>Deadlines halen</w:t>
+      </w:r>
+    </w:p>
+    <w:p>
+      <w:pPr>
+        <w:pStyle w:val="3"/>
+        <w:numPr>
+          <w:ilvl w:val="0"/>
+          <w:numId w:val="33"/>
+        </w:numPr>
+      </w:pPr>
+      <w:r>
+        <w:rPr>
+          <w:b/>
+          <w:bCs/>
+        </w:rPr>
+        <w:t>Geleerde lessen.</w:t>
+      </w:r>
+      <w:r>
+        <w:rPr>
+          <w:b/>
+          <w:bCs/>
+        </w:rPr>
+        <w:br/>
+      </w:r>
+      <w:r>
+        <w:t>n.v.t.</w:t>
+      </w:r>
+    </w:p>
+    <w:p>
+      <w:pPr>
+        <w:pStyle w:val="3"/>
+        <w:numPr>
+          <w:ilvl w:val="0"/>
+          <w:numId w:val="33"/>
+        </w:numPr>
+      </w:pPr>
+      <w:r>
+        <w:rPr>
+          <w:b/>
+          <w:bCs/>
+        </w:rPr>
+        <w:lastRenderedPageBreak/>
+        <w:t xml:space="preserve">Vragen en onduidelijkheden. </w:t>
+      </w:r>
+      <w:r>
+        <w:br/>
+        <w:t>n.v.t.</w:t>
+      </w:r>
+    </w:p>
+    <w:p>
+      <w:pPr>
+        <w:pStyle w:val="3"/>
+        <w:numPr>
+          <w:ilvl w:val="0"/>
+          <w:numId w:val="33"/>
+        </w:numPr>
+        <w:rPr>
+          <w:b/>
+          <w:bCs/>
+        </w:rPr>
+      </w:pPr>
+      <w:r>
+        <w:rPr>
+          <w:b/>
+          <w:bCs/>
+        </w:rPr>
+        <w:t>Feedback en waardering.</w:t>
+      </w:r>
+    </w:p>
+    <w:p>
+      <w:pPr>
+        <w:ind w:left="360"/>
+      </w:pPr>
+      <w:r>
+        <w:t>Hoewel ik vooral bezig met</w:t>
+      </w:r>
+      <w:r>
+        <w:t xml:space="preserve"> keuzedeel ben geweest, heb ik toch een beetje aan het project gewerkt. </w:t>
+      </w:r>
+      <w:r>
+        <w:t xml:space="preserve"> </w:t>
+      </w:r>
+    </w:p>
+    <w:p>
+      <w:pPr>
+        <w:pStyle w:val="3"/>
+        <w:numPr>
+          <w:ilvl w:val="0"/>
+          <w:numId w:val="33"/>
+        </w:numPr>
+        <w:rPr>
+          <w:i w:val="0"/>
+          <w:iCs/>
+        </w:rPr>
+      </w:pPr>
+      <w:r>
+        <w:rPr>
+          <w:b/>
+          <w:bCs/>
+        </w:rPr>
+        <w:t xml:space="preserve">Verbeterpunten voor morgen. </w:t>
+      </w:r>
+      <w:r>
+        <w:rPr>
+          <w:b/>
+          <w:bCs/>
+        </w:rPr>
+        <w:br/>
+      </w:r>
+      <w:r>
+        <w:rPr>
+          <w:i w:val="0"/>
+          <w:iCs/>
+        </w:rPr>
+        <w:t xml:space="preserve">Alles snel voor de deadline voorbereiden. </w:t>
+      </w:r>
+    </w:p>
+    <w:p>
+      <w:pPr>
+        <w:pStyle w:val="3"/>
+        <w:numPr>
+          <w:ilvl w:val="0"/>
+          <w:numId w:val="33"/>
+        </w:numPr>
+        <w:rPr>
+          <w:rFonts w:cstheme="minorHAnsi"/>
+        </w:rPr>
+      </w:pPr>
+      <w:r>
+        <w:rPr>
+          <w:b/>
+          <w:bCs/>
+        </w:rPr>
+        <w:t xml:space="preserve">Persoonlijk welzijn. </w:t>
+      </w:r>
+      <w:r>
+        <w:rPr>
+          <w:b/>
+          <w:bCs/>
+        </w:rPr>
+        <w:br/>
+      </w:r>
+      <w:r>
+        <w:rPr>
+          <w:rFonts w:cstheme="minorHAnsi"/>
+        </w:rPr>
+        <w:t>Goed.</w:t>
+      </w:r>
+    </w:p>
+    <w:p>
+      <w:pPr>
+        <w:pStyle w:val="3"/>
+        <w:numPr>
+          <w:ilvl w:val="0"/>
+          <w:numId w:val="33"/>
+        </w:numPr>
+        <w:rPr>
+          <w:rFonts w:cstheme="minorHAnsi"/>
+        </w:rPr>
+      </w:pPr>
+      <w:r>
+        <w:rPr>
+          <w:b/>
+          <w:bCs/>
+        </w:rPr>
+        <w:t xml:space="preserve">Actiepunten voor de volgende dag. </w:t>
+      </w:r>
+      <w:r>
+        <w:rPr>
+          <w:b/>
+          <w:bCs/>
+        </w:rPr>
+        <w:br/>
+      </w:r>
+      <w:r>
+        <w:rPr>
+          <w:rFonts w:cstheme="minorHAnsi"/>
+        </w:rPr>
+        <w:t>Prototype inleveren en documenten invullen.</w:t>
+      </w:r>
+    </w:p>
+    <w:p>
+      <w:pPr>
+        <w:pStyle w:val="1"/>
+        <w:jc w:val="left"/>
+      </w:pPr>
+      <w:r>
+        <w:t>Dag 5(Sprint 4)</w:t>
+      </w:r>
+    </w:p>
+    <w:p>
+      <w:pPr>
+        <w:pStyle w:val="3"/>
+        <w:numPr>
+          <w:ilvl w:val="0"/>
+          <w:numId w:val="34"/>
+        </w:numPr>
+      </w:pPr>
+      <w:r>
+        <w:rPr>
+          <w:b/>
+          <w:bCs/>
+        </w:rPr>
+        <w:t xml:space="preserve">Kopie/screenshot van je Daily </w:t>
+      </w:r>
+      <w:proofErr w:type="spellStart"/>
+      <w:r>
+        <w:rPr>
+          <w:b/>
+          <w:bCs/>
+        </w:rPr>
+        <w:t>StandUp</w:t>
+      </w:r>
+      <w:proofErr w:type="spellEnd"/>
+      <w:r>
+        <w:rPr>
+          <w:b/>
+          <w:bCs/>
+        </w:rPr>
+        <w:t xml:space="preserve">. </w:t>
+      </w:r>
+      <w:r>
+        <w:rPr>
+          <w:b/>
+          <w:bCs/>
+        </w:rPr>
+        <w:br/>
+      </w:r>
+    </w:p>
+    <w:p>
+      <w:pPr>
+        <w:pStyle w:val="3"/>
+        <w:numPr>
+          <w:ilvl w:val="0"/>
+          <w:numId w:val="34"/>
+        </w:numPr>
+      </w:pPr>
+      <w:r>
+        <w:rPr>
+          <w:b/>
+          <w:bCs/>
+        </w:rPr>
+        <w:t xml:space="preserve">Screenshot SCRUM bord. </w:t>
+      </w:r>
+      <w:r>
+        <w:rPr>
+          <w:b/>
+          <w:bCs/>
+        </w:rPr>
+        <w:br/>
+      </w:r>
+      <w:r>
+        <w:rPr>
+          <w:noProof/>
+        </w:rPr>
+        <w:drawing>
+          <wp:inline distT="0" distB="0" distL="0" distR="0" wp14:anchorId="683B7D57" wp14:editId="23B92C18">
+            <wp:extent cx="5744210" cy="2403475"/>
+            <wp:effectExtent l="0" t="0" r="8890" b="0"/>
+            <wp:docPr id="1716098441" name="Рисунок 7"/>
+            <wp:cNvGraphicFramePr>
+              <a:graphicFrameLocks xmlns:a="http://schemas.openxmlformats.org/drawingml/2006/main" noChangeAspect="1"/>
+            </wp:cNvGraphicFramePr>
+            <a:graphic xmlns:a="http://schemas.openxmlformats.org/drawingml/2006/main">
+              <a:graphicData uri="http://schemas.openxmlformats.org/drawingml/2006/picture">
+                <pic:pic xmlns:pic="http://schemas.openxmlformats.org/drawingml/2006/picture">
+                  <pic:nvPicPr>
+                    <pic:cNvPr id="0" name="Picture 7"/>
+                    <pic:cNvPicPr>
+                      <a:picLocks noChangeAspect="1" noChangeArrowheads="1"/>
+                    </pic:cNvPicPr>
+                  </pic:nvPicPr>
+                  <pic:blipFill>
+                    <a:blip r:embed="rId33" cstate="print">
+                      <a:extLst>
+                        <a:ext uri="{28A0092B-C50C-407E-A947-70E740481C1C}">
+                          <a14:useLocalDpi xmlns:a14="http://schemas.microsoft.com/office/drawing/2010/main" val="0"/>
+                        </a:ext>
+                      </a:extLst>
+                    </a:blip>
+                    <a:srcRect/>
+                    <a:stretch>
+                      <a:fillRect/>
+                    </a:stretch>
+                  </pic:blipFill>
+                  <pic:spPr bwMode="auto">
+                    <a:xfrm>
+                      <a:off x="0" y="0"/>
+                      <a:ext cx="5744210" cy="2403475"/>
+                    </a:xfrm>
+                    <a:prstGeom prst="rect">
+                      <a:avLst/>
+                    </a:prstGeom>
+                    <a:noFill/>
+                    <a:ln>
+                      <a:noFill/>
+                    </a:ln>
+                  </pic:spPr>
+                </pic:pic>
+              </a:graphicData>
+            </a:graphic>
+          </wp:inline>
+        </w:drawing>
+      </w:r>
+    </w:p>
+    <w:p>
+      <w:pPr>
+        <w:pStyle w:val="3"/>
+        <w:numPr>
+          <w:ilvl w:val="0"/>
+          <w:numId w:val="34"/>
+        </w:numPr>
+      </w:pPr>
+      <w:r>
+        <w:rPr>
+          <w:b/>
+          <w:bCs/>
+        </w:rPr>
+        <w:t xml:space="preserve">Wat is er vandaag bereikt? </w:t>
+      </w:r>
+      <w:r>
+        <w:rPr>
+          <w:b/>
+          <w:bCs/>
+        </w:rPr>
+        <w:br/>
+      </w:r>
+      <w:r>
+        <w:t>Alle project onderdelen samengevoegd, documenten ingevuld, project ingeleverd</w:t>
+      </w:r>
+    </w:p>
+    <w:p>
+      <w:pPr>
+        <w:pStyle w:val="3"/>
+        <w:numPr>
+          <w:ilvl w:val="0"/>
+          <w:numId w:val="34"/>
+        </w:numPr>
+      </w:pPr>
+      <w:r>
+        <w:rPr>
+          <w:b/>
+          <w:bCs/>
+        </w:rPr>
+        <w:t>Beschrijf mogelijke uitdagingen, obstakels en als die er zijn oplossing(en).</w:t>
+      </w:r>
+    </w:p>
+    <w:p>
+      <w:pPr>
+        <w:pStyle w:val="3"/>
+        <w:ind w:firstLine="360"/>
+      </w:pPr>
+      <w:r>
+        <w:t xml:space="preserve">Alle spelonderdelen in elkaar te zetten. </w:t>
+      </w:r>
+    </w:p>
+    <w:p>
+      <w:pPr>
+        <w:pStyle w:val="3"/>
+        <w:numPr>
+          <w:ilvl w:val="0"/>
+          <w:numId w:val="34"/>
+        </w:numPr>
+      </w:pPr>
+      <w:r>
+        <w:rPr>
+          <w:b/>
+          <w:bCs/>
+        </w:rPr>
+        <w:t>Geleerde lessen.</w:t>
+      </w:r>
+    </w:p>
+    <w:p>
+      <w:pPr>
+        <w:pStyle w:val="3"/>
+        <w:ind w:left="360"/>
+      </w:pPr>
+      <w:r>
+        <w:t>n.v.t.</w:t>
+      </w:r>
+    </w:p>
+    <w:p>
+      <w:pPr>
+        <w:pStyle w:val="3"/>
+        <w:numPr>
+          <w:ilvl w:val="0"/>
+          <w:numId w:val="34"/>
+        </w:numPr>
+      </w:pPr>
+      <w:r>
+        <w:rPr>
+          <w:b/>
+          <w:bCs/>
+        </w:rPr>
+        <w:t xml:space="preserve">Vragen en onduidelijkheden. </w:t>
+      </w:r>
+      <w:r>
+        <w:br/>
+        <w:t>Geen.</w:t>
+      </w:r>
+    </w:p>
+    <w:p>
+      <w:pPr>
+        <w:pStyle w:val="3"/>
+        <w:numPr>
+          <w:ilvl w:val="0"/>
+          <w:numId w:val="34"/>
+        </w:numPr>
+        <w:rPr>
+          <w:b/>
+          <w:bCs/>
+        </w:rPr>
+      </w:pPr>
+      <w:r>
+        <w:rPr>
+          <w:b/>
+          <w:bCs/>
+        </w:rPr>
+        <w:t>Feedback en waardering.</w:t>
+      </w:r>
+    </w:p>
+    <w:p>
+      <w:pPr>
+        <w:pStyle w:val="3"/>
+        <w:ind w:left="360"/>
+      </w:pPr>
+      <w:r>
+        <w:t>n.v.t.</w:t>
+      </w:r>
+    </w:p>
+    <w:p>
+      <w:pPr>
+        <w:ind w:left="360"/>
+      </w:pPr>
+    </w:p>
+    <w:p>
+      <w:pPr>
+        <w:pStyle w:val="3"/>
+        <w:numPr>
+          <w:ilvl w:val="0"/>
+          <w:numId w:val="34"/>
+        </w:numPr>
+        <w:rPr>
+          <w:i w:val="0"/>
+          <w:iCs/>
+        </w:rPr>
+      </w:pPr>
+      <w:r>
+        <w:rPr>
+          <w:b/>
+          <w:bCs/>
+        </w:rPr>
+        <w:lastRenderedPageBreak/>
+        <w:t xml:space="preserve">Verbeterpunten voor morgen. </w:t>
+      </w:r>
+      <w:r>
+        <w:rPr>
+          <w:b/>
+          <w:bCs/>
+        </w:rPr>
+        <w:br/>
+      </w:r>
+      <w:r>
+        <w:rPr>
+          <w:i w:val="0"/>
+          <w:iCs/>
+        </w:rPr>
+        <w:t>Geen.</w:t>
+      </w:r>
+    </w:p>
+    <w:p>
+      <w:pPr>
+        <w:pStyle w:val="3"/>
+        <w:numPr>
+          <w:ilvl w:val="0"/>
+          <w:numId w:val="34"/>
+        </w:numPr>
+        <w:rPr>
+          <w:rFonts w:cstheme="minorHAnsi"/>
+        </w:rPr>
+      </w:pPr>
+      <w:r>
+        <w:rPr>
+          <w:b/>
+          <w:bCs/>
+        </w:rPr>
+        <w:t xml:space="preserve">Persoonlijk welzijn. </w:t>
+      </w:r>
+      <w:r>
+        <w:rPr>
+          <w:b/>
+          <w:bCs/>
+        </w:rPr>
+        <w:br/>
+      </w:r>
+      <w:r>
+        <w:rPr>
+          <w:rFonts w:cstheme="minorHAnsi"/>
+        </w:rPr>
+        <w:t>Goed.</w:t>
+      </w:r>
+    </w:p>
+    <w:p>
+      <w:pPr>
+        <w:pStyle w:val="3"/>
+        <w:numPr>
+          <w:ilvl w:val="0"/>
+          <w:numId w:val="34"/>
+        </w:numPr>
+        <w:rPr>
+          <w:rFonts w:cstheme="minorHAnsi"/>
+        </w:rPr>
+      </w:pPr>
+      <w:r>
+        <w:rPr>
+          <w:b/>
+          <w:bCs/>
+        </w:rPr>
+        <w:t xml:space="preserve">Actiepunten voor de volgende dag. </w:t>
+      </w:r>
+      <w:r>
+        <w:rPr>
+          <w:b/>
+          <w:bCs/>
+        </w:rPr>
+        <w:br/>
+      </w:r>
+      <w:r>
+        <w:rPr>
+          <w:rFonts w:cstheme="minorHAnsi"/>
+        </w:rPr>
+        <w:t>Inventory in de game implementeren, game polijsten, log invullen.</w:t>
+      </w:r>
+    </w:p>
+    <w:p/>
+    <w:p/>
     <w:p/>
     <w:sectPr>
-      <w:footerReference w:type="default" r:id="rId32"/>
-      <w:headerReference w:type="first" r:id="rId33"/>
-      <w:footerReference w:type="first" r:id="rId34"/>
+      <w:footerReference w:type="default" r:id="rId37"/>
+      <w:headerReference w:type="first" r:id="rId38"/>
+      <w:footerReference w:type="first" r:id="rId39"/>
       <w:pgSz w:w="11906" w:h="16838"/>
       <w:pgMar w:top="1417" w:right="1417" w:bottom="1417" w:left="1417" w:header="708" w:footer="708" w:gutter="0"/>
       <w:cols w:space="708"/>
@@ -11313,15 +13999,6 @@
 </file>
 
 <file path=customXml/item1.xml><?xml version="1.0" encoding="utf-8"?>
-<?mso-contentType ?>
-<FormTemplates xmlns="http://schemas.microsoft.com/sharepoint/v3/contenttype/forms">
-  <Display>DocumentLibraryForm</Display>
-  <Edit>DocumentLibraryForm</Edit>
-  <New>DocumentLibraryForm</New>
-</FormTemplates>
-</file>
-
-<file path=customXml/item2.xml><?xml version="1.0" encoding="utf-8"?>
 <ct:contentTypeSchema xmlns:ct="http://schemas.microsoft.com/office/2006/metadata/contentType" xmlns:ma="http://schemas.microsoft.com/office/2006/metadata/properties/metaAttributes" ct:_="" ma:_="" ma:contentTypeName="Document" ma:contentTypeID="0x010100D5188FA4F7421B4A93E65E307A769E27" ma:contentTypeVersion="15" ma:contentTypeDescription="Een nieuw document maken." ma:contentTypeScope="" ma:versionID="9bfd002f47f5f7e7b2724518f3fad1a5">
   <xsd:schema xmlns:xsd="http://www.w3.org/2001/XMLSchema" xmlns:xs="http://www.w3.org/2001/XMLSchema" xmlns:p="http://schemas.microsoft.com/office/2006/metadata/properties" xmlns:ns2="094ecc41-7a37-40c9-8390-f18431712098" xmlns:ns3="32dd6115-ce5d-46b4-b638-9e7d5ca6cbee" targetNamespace="http://schemas.microsoft.com/office/2006/metadata/properties" ma:root="true" ma:fieldsID="e2c1118370456e9a6d2939e9bd0f2e89" ns2:_="" ns3:_="">
     <xsd:import namespace="094ecc41-7a37-40c9-8390-f18431712098"/>
@@ -11556,7 +14233,7 @@
 </ct:contentTypeSchema>
 </file>
 
-<file path=customXml/item3.xml><?xml version="1.0" encoding="utf-8"?>
+<file path=customXml/item2.xml><?xml version="1.0" encoding="utf-8"?>
 <p:properties xmlns:p="http://schemas.microsoft.com/office/2006/metadata/properties" xmlns:xsi="http://www.w3.org/2001/XMLSchema-instance" xmlns:pc="http://schemas.microsoft.com/office/infopath/2007/PartnerControls">
   <documentManagement>
     <TaxCatchAll xmlns="32dd6115-ce5d-46b4-b638-9e7d5ca6cbee" xsi:nil="true"/>
@@ -11567,19 +14244,20 @@
 </p:properties>
 </file>
 
-<file path=customXml/item4.xml><?xml version="1.0" encoding="utf-8"?>
+<file path=customXml/item3.xml><?xml version="1.0" encoding="utf-8"?>
 <b:Sources xmlns:b="http://schemas.openxmlformats.org/officeDocument/2006/bibliography" xmlns="http://schemas.openxmlformats.org/officeDocument/2006/bibliography" SelectedStyle="\APASixthEditionOfficeOnline.xsl" StyleName="APA" Version="6"/>
 </file>
 
-<file path=customXml/itemProps1.xml><?xml version="1.0" encoding="utf-8"?>
-<ds:datastoreItem xmlns:ds="http://schemas.openxmlformats.org/officeDocument/2006/customXml" ds:itemID="{C6916C6B-E06E-47CD-A094-BBBE44C5EA8C}">
-  <ds:schemaRefs>
-    <ds:schemaRef ds:uri="http://schemas.microsoft.com/sharepoint/v3/contenttype/forms"/>
-  </ds:schemaRefs>
-</ds:datastoreItem>
+<file path=customXml/item4.xml><?xml version="1.0" encoding="utf-8"?>
+<?mso-contentType ?>
+<FormTemplates xmlns="http://schemas.microsoft.com/sharepoint/v3/contenttype/forms">
+  <Display>DocumentLibraryForm</Display>
+  <Edit>DocumentLibraryForm</Edit>
+  <New>DocumentLibraryForm</New>
+</FormTemplates>
 </file>
 
-<file path=customXml/itemProps2.xml><?xml version="1.0" encoding="utf-8"?>
+<file path=customXml/itemProps1.xml><?xml version="1.0" encoding="utf-8"?>
 <ds:datastoreItem xmlns:ds="http://schemas.openxmlformats.org/officeDocument/2006/customXml" ds:itemID="{A8310BF5-90B3-4BF4-A9DA-D551CA39E9A4}">
   <ds:schemaRefs>
     <ds:schemaRef ds:uri="http://schemas.microsoft.com/office/2006/metadata/contentType"/>
@@ -11598,7 +14276,7 @@
 </ds:datastoreItem>
 </file>
 
-<file path=customXml/itemProps3.xml><?xml version="1.0" encoding="utf-8"?>
+<file path=customXml/itemProps2.xml><?xml version="1.0" encoding="utf-8"?>
 <ds:datastoreItem xmlns:ds="http://schemas.openxmlformats.org/officeDocument/2006/customXml" ds:itemID="{846B1C81-E993-40E7-BCC5-DA63F0CD945C}">
   <ds:schemaRefs>
     <ds:schemaRef ds:uri="http://schemas.microsoft.com/office/2006/metadata/properties"/>
@@ -11609,10 +14287,18 @@
 </ds:datastoreItem>
 </file>
 
-<file path=customXml/itemProps4.xml><?xml version="1.0" encoding="utf-8"?>
+<file path=customXml/itemProps3.xml><?xml version="1.0" encoding="utf-8"?>
 <ds:datastoreItem xmlns:ds="http://schemas.openxmlformats.org/officeDocument/2006/customXml" ds:itemID="{72B7D650-2FAA-4D72-B587-235E59E6AC26}">
   <ds:schemaRefs>
     <ds:schemaRef ds:uri="http://schemas.openxmlformats.org/officeDocument/2006/bibliography"/>
   </ds:schemaRefs>
 </ds:datastoreItem>
+</file>
+
+<file path=customXml/itemProps4.xml><?xml version="1.0" encoding="utf-8"?>
+<ds:datastoreItem xmlns:ds="http://schemas.openxmlformats.org/officeDocument/2006/customXml" ds:itemID="{C6916C6B-E06E-47CD-A094-BBBE44C5EA8C}">
+  <ds:schemaRefs>
+    <ds:schemaRef ds:uri="http://schemas.microsoft.com/sharepoint/v3/contenttype/forms"/>
+  </ds:schemaRefs>
+</ds:datastoreItem>
 </file>
</xml_diff>